<commit_message>
Added more info to file
</commit_message>
<xml_diff>
--- a/FAQ Computer Science.docx
+++ b/FAQ Computer Science.docx
@@ -104,78 +104,6 @@
     </w:p>
     <w:p>
       <w:pPr>
-        <w:pStyle w:val="Paragrafoelenco"/>
-        <w:numPr>
-          <w:ilvl w:val="1"/>
-          <w:numId w:val="1"/>
-        </w:numPr>
-        <w:rPr>
-          <w:lang w:val="en-US"/>
-        </w:rPr>
-      </w:pPr>
-      <w:r>
-        <w:rPr>
-          <w:lang w:val="en-US"/>
-        </w:rPr>
-        <w:t>There are 3 Minors – “</w:t>
-      </w:r>
-      <w:r>
-        <w:rPr>
-          <w:lang w:val="en-US"/>
-        </w:rPr>
-        <w:t>Internet of Things and Embedded Systems</w:t>
-      </w:r>
-      <w:r>
-        <w:rPr>
-          <w:lang w:val="en-US"/>
-        </w:rPr>
-        <w:t>”, “</w:t>
-      </w:r>
-      <w:r>
-        <w:rPr>
-          <w:lang w:val="en-US"/>
-        </w:rPr>
-        <w:t>Data and Process Management</w:t>
-      </w:r>
-      <w:r>
-        <w:rPr>
-          <w:lang w:val="en-US"/>
-        </w:rPr>
-        <w:t>” e “</w:t>
-      </w:r>
-      <w:r>
-        <w:rPr>
-          <w:lang w:val="en-US"/>
-        </w:rPr>
-        <w:t>Innovation and Entrepreneurship in ICT</w:t>
-      </w:r>
-      <w:r>
-        <w:rPr>
-          <w:lang w:val="en-US"/>
-        </w:rPr>
-        <w:t>”</w:t>
-      </w:r>
-    </w:p>
-    <w:p>
-      <w:pPr>
-        <w:pStyle w:val="Paragrafoelenco"/>
-        <w:numPr>
-          <w:ilvl w:val="0"/>
-          <w:numId w:val="1"/>
-        </w:numPr>
-        <w:rPr>
-          <w:lang w:val="en-US"/>
-        </w:rPr>
-      </w:pPr>
-      <w:r>
-        <w:rPr>
-          <w:lang w:val="en-US"/>
-        </w:rPr>
-        <w:t>As listed here:</w:t>
-      </w:r>
-    </w:p>
-    <w:p>
-      <w:pPr>
         <w:rPr>
           <w:lang w:val="en-US"/>
         </w:rPr>
@@ -185,10 +113,10 @@
           <w:lang w:val="en-US"/>
         </w:rPr>
         <w:drawing>
-          <wp:inline distT="0" distB="0" distL="0" distR="0" wp14:anchorId="6B5F9D6C" wp14:editId="483059CF">
-            <wp:extent cx="4322064" cy="2137265"/>
-            <wp:effectExtent l="0" t="0" r="2540" b="0"/>
-            <wp:docPr id="1053985359" name="Immagine 1" descr="Immagine che contiene testo, schermata, Carattere, logo&#10;&#10;Descrizione generata automaticamente"/>
+          <wp:inline distT="0" distB="0" distL="0" distR="0" wp14:anchorId="6036AA44" wp14:editId="11999DA8">
+            <wp:extent cx="6120130" cy="2333625"/>
+            <wp:effectExtent l="0" t="0" r="0" b="9525"/>
+            <wp:docPr id="1496575665" name="Immagine 1" descr="Immagine che contiene testo, schermata, Carattere, design&#10;&#10;Descrizione generata automaticamente"/>
             <wp:cNvGraphicFramePr>
               <a:graphicFrameLocks xmlns:a="http://schemas.openxmlformats.org/drawingml/2006/main" noChangeAspect="1"/>
             </wp:cNvGraphicFramePr>
@@ -196,7 +124,7 @@
               <a:graphicData uri="http://schemas.openxmlformats.org/drawingml/2006/picture">
                 <pic:pic xmlns:pic="http://schemas.openxmlformats.org/drawingml/2006/picture">
                   <pic:nvPicPr>
-                    <pic:cNvPr id="1053985359" name="Immagine 1" descr="Immagine che contiene testo, schermata, Carattere, logo&#10;&#10;Descrizione generata automaticamente"/>
+                    <pic:cNvPr id="1496575665" name="Immagine 1" descr="Immagine che contiene testo, schermata, Carattere, design&#10;&#10;Descrizione generata automaticamente"/>
                     <pic:cNvPicPr/>
                   </pic:nvPicPr>
                   <pic:blipFill>
@@ -208,7 +136,7 @@
                   <pic:spPr>
                     <a:xfrm>
                       <a:off x="0" y="0"/>
-                      <a:ext cx="4328013" cy="2140207"/>
+                      <a:ext cx="6120130" cy="2333625"/>
                     </a:xfrm>
                     <a:prstGeom prst="rect">
                       <a:avLst/>
@@ -223,10 +151,104 @@
     </w:p>
     <w:p>
       <w:pPr>
-        <w:rPr>
-          <w:lang w:val="en-US"/>
-        </w:rPr>
-      </w:pPr>
+        <w:pStyle w:val="Paragrafoelenco"/>
+        <w:numPr>
+          <w:ilvl w:val="1"/>
+          <w:numId w:val="1"/>
+        </w:numPr>
+        <w:rPr>
+          <w:lang w:val="en-US"/>
+        </w:rPr>
+      </w:pPr>
+      <w:r>
+        <w:rPr>
+          <w:lang w:val="en-US"/>
+        </w:rPr>
+        <w:t>There are 3 Minors – “</w:t>
+      </w:r>
+      <w:r>
+        <w:rPr>
+          <w:lang w:val="en-US"/>
+        </w:rPr>
+        <w:t>Internet of Things and Embedded Systems</w:t>
+      </w:r>
+      <w:r>
+        <w:rPr>
+          <w:lang w:val="en-US"/>
+        </w:rPr>
+        <w:t>”, “</w:t>
+      </w:r>
+      <w:r>
+        <w:rPr>
+          <w:lang w:val="en-US"/>
+        </w:rPr>
+        <w:t>Data and Process Management</w:t>
+      </w:r>
+      <w:r>
+        <w:rPr>
+          <w:lang w:val="en-US"/>
+        </w:rPr>
+        <w:t>” e “</w:t>
+      </w:r>
+      <w:r>
+        <w:rPr>
+          <w:lang w:val="en-US"/>
+        </w:rPr>
+        <w:t>Innovation and Entrepreneurship in ICT</w:t>
+      </w:r>
+      <w:r>
+        <w:rPr>
+          <w:lang w:val="en-US"/>
+        </w:rPr>
+        <w:t>”</w:t>
+      </w:r>
+    </w:p>
+    <w:p>
+      <w:pPr>
+        <w:rPr>
+          <w:lang w:val="en-US"/>
+        </w:rPr>
+      </w:pPr>
+      <w:r>
+        <w:rPr>
+          <w:lang w:val="en-US"/>
+        </w:rPr>
+        <w:drawing>
+          <wp:inline distT="0" distB="0" distL="0" distR="0" wp14:anchorId="65364A42" wp14:editId="0480B03F">
+            <wp:extent cx="6120130" cy="2059305"/>
+            <wp:effectExtent l="0" t="0" r="0" b="0"/>
+            <wp:docPr id="1967438475" name="Immagine 1" descr="Immagine che contiene testo, schermata, Carattere, design&#10;&#10;Descrizione generata automaticamente"/>
+            <wp:cNvGraphicFramePr>
+              <a:graphicFrameLocks xmlns:a="http://schemas.openxmlformats.org/drawingml/2006/main" noChangeAspect="1"/>
+            </wp:cNvGraphicFramePr>
+            <a:graphic xmlns:a="http://schemas.openxmlformats.org/drawingml/2006/main">
+              <a:graphicData uri="http://schemas.openxmlformats.org/drawingml/2006/picture">
+                <pic:pic xmlns:pic="http://schemas.openxmlformats.org/drawingml/2006/picture">
+                  <pic:nvPicPr>
+                    <pic:cNvPr id="1967438475" name="Immagine 1" descr="Immagine che contiene testo, schermata, Carattere, design&#10;&#10;Descrizione generata automaticamente"/>
+                    <pic:cNvPicPr/>
+                  </pic:nvPicPr>
+                  <pic:blipFill>
+                    <a:blip r:embed="rId6"/>
+                    <a:stretch>
+                      <a:fillRect/>
+                    </a:stretch>
+                  </pic:blipFill>
+                  <pic:spPr>
+                    <a:xfrm>
+                      <a:off x="0" y="0"/>
+                      <a:ext cx="6120130" cy="2059305"/>
+                    </a:xfrm>
+                    <a:prstGeom prst="rect">
+                      <a:avLst/>
+                    </a:prstGeom>
+                  </pic:spPr>
+                </pic:pic>
+              </a:graphicData>
+            </a:graphic>
+          </wp:inline>
+        </w:drawing>
+      </w:r>
     </w:p>
     <w:p>
       <w:pPr>
@@ -252,7 +274,7 @@
           <w:lang w:val="en-US"/>
         </w:rPr>
       </w:pPr>
-      <w:hyperlink r:id="rId6" w:history="1">
+      <w:hyperlink r:id="rId7" w:history="1">
         <w:r>
           <w:rPr>
             <w:rStyle w:val="Collegamentoipertestuale"/>
@@ -292,7 +314,7 @@
           <w:lang w:val="en-US"/>
         </w:rPr>
       </w:pPr>
-      <w:hyperlink r:id="rId7" w:history="1">
+      <w:hyperlink r:id="rId8" w:history="1">
         <w:r>
           <w:rPr>
             <w:rStyle w:val="Collegamentoipertestuale"/>
@@ -332,7 +354,7 @@
           <w:lang w:val="en-US"/>
         </w:rPr>
       </w:pPr>
-      <w:hyperlink r:id="rId8" w:history="1">
+      <w:hyperlink r:id="rId9" w:history="1">
         <w:r>
           <w:rPr>
             <w:rStyle w:val="Collegamentoipertestuale"/>
@@ -372,11 +394,10 @@
         <w:rPr>
           <w:noProof/>
         </w:rPr>
-        <w:lastRenderedPageBreak/>
         <w:drawing>
-          <wp:inline distT="0" distB="0" distL="0" distR="0" wp14:anchorId="3828CB79" wp14:editId="23F2A055">
-            <wp:extent cx="3933645" cy="2017024"/>
-            <wp:effectExtent l="0" t="0" r="0" b="2540"/>
+          <wp:inline distT="0" distB="0" distL="0" distR="0" wp14:anchorId="3828CB79" wp14:editId="45C85B70">
+            <wp:extent cx="5091205" cy="2610577"/>
+            <wp:effectExtent l="0" t="0" r="0" b="0"/>
             <wp:docPr id="394052139" name="Immagine 1" descr="Immagine che contiene testo, schermata, Carattere, documento&#10;&#10;Descrizione generata automaticamente"/>
             <wp:cNvGraphicFramePr>
               <a:graphicFrameLocks xmlns:a="http://schemas.openxmlformats.org/drawingml/2006/main" noChangeAspect="1"/>
@@ -389,7 +410,7 @@
                     <pic:cNvPicPr/>
                   </pic:nvPicPr>
                   <pic:blipFill>
-                    <a:blip r:embed="rId9"/>
+                    <a:blip r:embed="rId10"/>
                     <a:stretch>
                       <a:fillRect/>
                     </a:stretch>
@@ -397,7 +418,7 @@
                   <pic:spPr>
                     <a:xfrm>
                       <a:off x="0" y="0"/>
-                      <a:ext cx="3943850" cy="2022257"/>
+                      <a:ext cx="5114400" cy="2622470"/>
                     </a:xfrm>
                     <a:prstGeom prst="rect">
                       <a:avLst/>
@@ -420,20 +441,6 @@
         <w:rPr>
           <w:lang w:val="en-US"/>
         </w:rPr>
-        <w:br w:type="page"/>
-      </w:r>
-    </w:p>
-    <w:p>
-      <w:pPr>
-        <w:rPr>
-          <w:lang w:val="en-US"/>
-        </w:rPr>
-      </w:pPr>
-      <w:r>
-        <w:rPr>
-          <w:lang w:val="en-US"/>
-        </w:rPr>
-        <w:lastRenderedPageBreak/>
         <w:t>Site to have more info t</w:t>
       </w:r>
       <w:r>
@@ -454,7 +461,7 @@
           <w:lang w:val="en-US"/>
         </w:rPr>
       </w:pPr>
-      <w:hyperlink r:id="rId10" w:history="1">
+      <w:hyperlink r:id="rId11" w:history="1">
         <w:r>
           <w:rPr>
             <w:rStyle w:val="Collegamentoipertestuale"/>
@@ -494,7 +501,7 @@
           <w:lang w:val="en-US"/>
         </w:rPr>
       </w:pPr>
-      <w:hyperlink r:id="rId11" w:history="1">
+      <w:hyperlink r:id="rId12" w:history="1">
         <w:r>
           <w:rPr>
             <w:rStyle w:val="Collegamentoipertestuale"/>
@@ -534,7 +541,7 @@
           <w:lang w:val="en-US"/>
         </w:rPr>
       </w:pPr>
-      <w:hyperlink r:id="rId12" w:history="1">
+      <w:hyperlink r:id="rId13" w:history="1">
         <w:r>
           <w:rPr>
             <w:rStyle w:val="Collegamentoipertestuale"/>
@@ -561,7 +568,7 @@
           <w:lang w:val="en-US"/>
         </w:rPr>
       </w:pPr>
-      <w:hyperlink r:id="rId13" w:history="1">
+      <w:hyperlink r:id="rId14" w:history="1">
         <w:r>
           <w:rPr>
             <w:rStyle w:val="Collegamentoipertestuale"/>
@@ -601,7 +608,7 @@
           <w:lang w:val="en-US"/>
         </w:rPr>
       </w:pPr>
-      <w:hyperlink r:id="rId14" w:anchor="c1713" w:history="1">
+      <w:hyperlink r:id="rId15" w:anchor="c1713" w:history="1">
         <w:r>
           <w:rPr>
             <w:rStyle w:val="Collegamentoipertestuale"/>
@@ -638,6 +645,7 @@
       </w:pPr>
       <w:r>
         <w:rPr>
+          <w:noProof/>
           <w:lang w:val="en-US"/>
         </w:rPr>
         <w:drawing>
@@ -656,7 +664,7 @@
                     <pic:cNvPicPr/>
                   </pic:nvPicPr>
                   <pic:blipFill>
-                    <a:blip r:embed="rId15"/>
+                    <a:blip r:embed="rId16"/>
                     <a:stretch>
                       <a:fillRect/>
                     </a:stretch>
@@ -679,6 +687,114 @@
     </w:p>
     <w:p>
       <w:pPr>
+        <w:rPr>
+          <w:lang w:val="en-US"/>
+        </w:rPr>
+      </w:pPr>
+      <w:r>
+        <w:rPr>
+          <w:lang w:val="en-US"/>
+        </w:rPr>
+        <w:br w:type="page"/>
+      </w:r>
+    </w:p>
+    <w:p>
+      <w:pPr>
+        <w:rPr>
+          <w:lang w:val="en-US"/>
+        </w:rPr>
+      </w:pPr>
+      <w:r>
+        <w:rPr>
+          <w:lang w:val="en-US"/>
+        </w:rPr>
+        <w:lastRenderedPageBreak/>
+        <w:t>In order to enroll:</w:t>
+      </w:r>
+    </w:p>
+    <w:p>
+      <w:pPr>
+        <w:pStyle w:val="Paragrafoelenco"/>
+        <w:numPr>
+          <w:ilvl w:val="0"/>
+          <w:numId w:val="1"/>
+        </w:numPr>
+        <w:rPr>
+          <w:lang w:val="en-US"/>
+        </w:rPr>
+      </w:pPr>
+      <w:r>
+        <w:rPr>
+          <w:lang w:val="en-US"/>
+        </w:rPr>
+        <w:t xml:space="preserve">Unipd &gt; Preimmatricolazione &gt; </w:t>
+      </w:r>
+      <w:r>
+        <w:rPr>
+          <w:lang w:val="en-US"/>
+        </w:rPr>
+        <w:t xml:space="preserve">Laurea Magistrale &gt; </w:t>
+      </w:r>
+      <w:r>
+        <w:rPr>
+          <w:lang w:val="en-US"/>
+        </w:rPr>
+        <w:t>Computer Science and all</w:t>
+      </w:r>
+      <w:r>
+        <w:rPr>
+          <w:lang w:val="en-US"/>
+        </w:rPr>
+        <w:t xml:space="preserve"> the data should be listed there; here you can see the final score of you Bachelor if you already have one, otherwise, if you come from one another school, department, etc., you can list the courses passed singularly</w:t>
+      </w:r>
+    </w:p>
+    <w:p>
+      <w:pPr>
+        <w:pStyle w:val="Paragrafoelenco"/>
+        <w:numPr>
+          <w:ilvl w:val="0"/>
+          <w:numId w:val="1"/>
+        </w:numPr>
+        <w:rPr>
+          <w:lang w:val="en-US"/>
+        </w:rPr>
+      </w:pPr>
+      <w:r>
+        <w:rPr>
+          <w:lang w:val="en-US"/>
+        </w:rPr>
+        <w:t>In any case, select all the requirements listed here, to prove you can enroll</w:t>
+      </w:r>
+    </w:p>
+    <w:p>
+      <w:pPr>
+        <w:pStyle w:val="Paragrafoelenco"/>
+        <w:numPr>
+          <w:ilvl w:val="1"/>
+          <w:numId w:val="1"/>
+        </w:numPr>
+        <w:rPr>
+          <w:lang w:val="en-US"/>
+        </w:rPr>
+      </w:pPr>
+      <w:hyperlink r:id="rId17" w:history="1">
+        <w:r>
+          <w:rPr>
+            <w:rStyle w:val="Collegamentoipertestuale"/>
+            <w:lang w:val="en-US"/>
+          </w:rPr>
+          <w:t>https://apex.cca.unipd.it/pls/apex/f?p=272:1:16052251028418:::::&amp;tz=2:00</w:t>
+        </w:r>
+      </w:hyperlink>
+      <w:r>
+        <w:rPr>
+          <w:lang w:val="en-US"/>
+        </w:rPr>
+        <w:t xml:space="preserve"> </w:t>
+      </w:r>
+    </w:p>
+    <w:p>
+      <w:pPr>
         <w:pStyle w:val="Titolo1"/>
         <w:rPr>
           <w:lang w:val="en-US"/>
@@ -688,6 +804,209 @@
         <w:rPr>
           <w:lang w:val="en-US"/>
         </w:rPr>
+        <w:t>Study plan</w:t>
+      </w:r>
+    </w:p>
+    <w:p>
+      <w:pPr>
+        <w:rPr>
+          <w:lang w:val="en-US"/>
+        </w:rPr>
+      </w:pPr>
+      <w:r>
+        <w:rPr>
+          <w:lang w:val="en-US"/>
+        </w:rPr>
+        <w:t xml:space="preserve">As stated from: </w:t>
+      </w:r>
+      <w:hyperlink r:id="rId18" w:history="1">
+        <w:r>
+          <w:rPr>
+            <w:rStyle w:val="Collegamentoipertestuale"/>
+            <w:lang w:val="en-US"/>
+          </w:rPr>
+          <w:t>https://informatica.math.unipd.it/en/master/study-plan/</w:t>
+        </w:r>
+      </w:hyperlink>
+      <w:r>
+        <w:rPr>
+          <w:lang w:val="en-US"/>
+        </w:rPr>
+        <w:t xml:space="preserve"> </w:t>
+      </w:r>
+    </w:p>
+    <w:p>
+      <w:pPr>
+        <w:rPr>
+          <w:lang w:val="en-US"/>
+        </w:rPr>
+      </w:pPr>
+      <w:r>
+        <w:rPr>
+          <w:lang w:val="en-US"/>
+        </w:rPr>
+        <w:softHyphen/>
+      </w:r>
+      <w:r>
+        <w:rPr>
+          <w:lang w:val="en-US"/>
+        </w:rPr>
+        <w:softHyphen/>
+      </w:r>
+      <w:r>
+        <w:rPr>
+          <w:lang w:val="en-US"/>
+        </w:rPr>
+        <w:drawing>
+          <wp:inline distT="0" distB="0" distL="0" distR="0" wp14:anchorId="47B023EA" wp14:editId="05B769CF">
+            <wp:extent cx="6120130" cy="3306445"/>
+            <wp:effectExtent l="0" t="0" r="0" b="8255"/>
+            <wp:docPr id="1933897109" name="Immagine 1" descr="Immagine che contiene testo, schermata, Carattere, documento&#10;&#10;Descrizione generata automaticamente"/>
+            <wp:cNvGraphicFramePr>
+              <a:graphicFrameLocks xmlns:a="http://schemas.openxmlformats.org/drawingml/2006/main" noChangeAspect="1"/>
+            </wp:cNvGraphicFramePr>
+            <a:graphic xmlns:a="http://schemas.openxmlformats.org/drawingml/2006/main">
+              <a:graphicData uri="http://schemas.openxmlformats.org/drawingml/2006/picture">
+                <pic:pic xmlns:pic="http://schemas.openxmlformats.org/drawingml/2006/picture">
+                  <pic:nvPicPr>
+                    <pic:cNvPr id="1933897109" name="Immagine 1" descr="Immagine che contiene testo, schermata, Carattere, documento&#10;&#10;Descrizione generata automaticamente"/>
+                    <pic:cNvPicPr/>
+                  </pic:nvPicPr>
+                  <pic:blipFill>
+                    <a:blip r:embed="rId19"/>
+                    <a:stretch>
+                      <a:fillRect/>
+                    </a:stretch>
+                  </pic:blipFill>
+                  <pic:spPr>
+                    <a:xfrm>
+                      <a:off x="0" y="0"/>
+                      <a:ext cx="6120130" cy="3306445"/>
+                    </a:xfrm>
+                    <a:prstGeom prst="rect">
+                      <a:avLst/>
+                    </a:prstGeom>
+                  </pic:spPr>
+                </pic:pic>
+              </a:graphicData>
+            </a:graphic>
+          </wp:inline>
+        </w:drawing>
+      </w:r>
+    </w:p>
+    <w:p>
+      <w:pPr>
+        <w:rPr>
+          <w:lang w:val="en-US"/>
+        </w:rPr>
+      </w:pPr>
+      <w:r>
+        <w:rPr>
+          <w:lang w:val="en-US"/>
+        </w:rPr>
+        <w:drawing>
+          <wp:inline distT="0" distB="0" distL="0" distR="0" wp14:anchorId="57E2F3D7" wp14:editId="0BDE1562">
+            <wp:extent cx="6120130" cy="2748915"/>
+            <wp:effectExtent l="0" t="0" r="0" b="0"/>
+            <wp:docPr id="2113752360" name="Immagine 1" descr="Immagine che contiene testo, schermata, Carattere, documento&#10;&#10;Descrizione generata automaticamente"/>
+            <wp:cNvGraphicFramePr>
+              <a:graphicFrameLocks xmlns:a="http://schemas.openxmlformats.org/drawingml/2006/main" noChangeAspect="1"/>
+            </wp:cNvGraphicFramePr>
+            <a:graphic xmlns:a="http://schemas.openxmlformats.org/drawingml/2006/main">
+              <a:graphicData uri="http://schemas.openxmlformats.org/drawingml/2006/picture">
+                <pic:pic xmlns:pic="http://schemas.openxmlformats.org/drawingml/2006/picture">
+                  <pic:nvPicPr>
+                    <pic:cNvPr id="2113752360" name="Immagine 1" descr="Immagine che contiene testo, schermata, Carattere, documento&#10;&#10;Descrizione generata automaticamente"/>
+                    <pic:cNvPicPr/>
+                  </pic:nvPicPr>
+                  <pic:blipFill>
+                    <a:blip r:embed="rId20"/>
+                    <a:stretch>
+                      <a:fillRect/>
+                    </a:stretch>
+                  </pic:blipFill>
+                  <pic:spPr>
+                    <a:xfrm>
+                      <a:off x="0" y="0"/>
+                      <a:ext cx="6120130" cy="2748915"/>
+                    </a:xfrm>
+                    <a:prstGeom prst="rect">
+                      <a:avLst/>
+                    </a:prstGeom>
+                  </pic:spPr>
+                </pic:pic>
+              </a:graphicData>
+            </a:graphic>
+          </wp:inline>
+        </w:drawing>
+      </w:r>
+    </w:p>
+    <w:p>
+      <w:pPr>
+        <w:rPr>
+          <w:lang w:val="en-US"/>
+        </w:rPr>
+      </w:pPr>
+      <w:r>
+        <w:rPr>
+          <w:lang w:val="en-US"/>
+        </w:rPr>
+        <w:lastRenderedPageBreak/>
+        <w:drawing>
+          <wp:inline distT="0" distB="0" distL="0" distR="0" wp14:anchorId="1FC3E32D" wp14:editId="39341664">
+            <wp:extent cx="3369726" cy="4125270"/>
+            <wp:effectExtent l="0" t="0" r="2540" b="8890"/>
+            <wp:docPr id="1914012395" name="Immagine 1" descr="Immagine che contiene testo, schermata, diagramma, Carattere&#10;&#10;Descrizione generata automaticamente"/>
+            <wp:cNvGraphicFramePr>
+              <a:graphicFrameLocks xmlns:a="http://schemas.openxmlformats.org/drawingml/2006/main" noChangeAspect="1"/>
+            </wp:cNvGraphicFramePr>
+            <a:graphic xmlns:a="http://schemas.openxmlformats.org/drawingml/2006/main">
+              <a:graphicData uri="http://schemas.openxmlformats.org/drawingml/2006/picture">
+                <pic:pic xmlns:pic="http://schemas.openxmlformats.org/drawingml/2006/picture">
+                  <pic:nvPicPr>
+                    <pic:cNvPr id="1914012395" name="Immagine 1" descr="Immagine che contiene testo, schermata, diagramma, Carattere&#10;&#10;Descrizione generata automaticamente"/>
+                    <pic:cNvPicPr/>
+                  </pic:nvPicPr>
+                  <pic:blipFill>
+                    <a:blip r:embed="rId21"/>
+                    <a:stretch>
+                      <a:fillRect/>
+                    </a:stretch>
+                  </pic:blipFill>
+                  <pic:spPr>
+                    <a:xfrm>
+                      <a:off x="0" y="0"/>
+                      <a:ext cx="3371853" cy="4127874"/>
+                    </a:xfrm>
+                    <a:prstGeom prst="rect">
+                      <a:avLst/>
+                    </a:prstGeom>
+                  </pic:spPr>
+                </pic:pic>
+              </a:graphicData>
+            </a:graphic>
+          </wp:inline>
+        </w:drawing>
+      </w:r>
+      <w:r>
+        <w:rPr>
+          <w:lang w:val="en-US"/>
+        </w:rPr>
+        <w:br w:type="page"/>
+      </w:r>
+    </w:p>
+    <w:p>
+      <w:pPr>
+        <w:pStyle w:val="Titolo1"/>
+        <w:rPr>
+          <w:lang w:val="en-US"/>
+        </w:rPr>
+      </w:pPr>
+      <w:r>
+        <w:rPr>
+          <w:lang w:val="en-US"/>
+        </w:rPr>
+        <w:lastRenderedPageBreak/>
         <w:t>Courses type for semesters</w:t>
       </w:r>
     </w:p>
@@ -703,7 +1022,7 @@
         </w:rPr>
         <w:t xml:space="preserve">As of: </w:t>
       </w:r>
-      <w:hyperlink r:id="rId16" w:history="1">
+      <w:hyperlink r:id="rId22" w:history="1">
         <w:r>
           <w:rPr>
             <w:rStyle w:val="Collegamentoipertestuale"/>
@@ -729,6 +1048,34 @@
         <w:rPr>
           <w:lang w:val="en-US"/>
         </w:rPr>
+        <w:t xml:space="preserve">You can also have a comprehensive view here: </w:t>
+      </w:r>
+      <w:hyperlink r:id="rId23" w:history="1">
+        <w:r>
+          <w:rPr>
+            <w:rStyle w:val="Collegamentoipertestuale"/>
+            <w:lang w:val="en-US"/>
+          </w:rPr>
+          <w:t>https://informatica.math.unipd.it/en/master/courses/</w:t>
+        </w:r>
+      </w:hyperlink>
+      <w:r>
+        <w:rPr>
+          <w:lang w:val="en-US"/>
+        </w:rPr>
+        <w:t xml:space="preserve"> </w:t>
+      </w:r>
+    </w:p>
+    <w:p>
+      <w:pPr>
+        <w:rPr>
+          <w:lang w:val="en-US"/>
+        </w:rPr>
+      </w:pPr>
+      <w:r>
+        <w:rPr>
+          <w:lang w:val="en-US"/>
+        </w:rPr>
         <w:t>First semester – First Year:</w:t>
       </w:r>
     </w:p>
@@ -740,6 +1087,7 @@
       </w:pPr>
       <w:r>
         <w:rPr>
+          <w:noProof/>
           <w:lang w:val="en-US"/>
         </w:rPr>
         <w:drawing>
@@ -758,7 +1106,7 @@
                     <pic:cNvPicPr/>
                   </pic:nvPicPr>
                   <pic:blipFill>
-                    <a:blip r:embed="rId17"/>
+                    <a:blip r:embed="rId24"/>
                     <a:stretch>
                       <a:fillRect/>
                     </a:stretch>
@@ -787,9 +1135,9 @@
       </w:pPr>
       <w:r>
         <w:rPr>
-          <w:lang w:val="en-US"/>
-        </w:rPr>
-        <w:lastRenderedPageBreak/>
+          <w:noProof/>
+          <w:lang w:val="en-US"/>
+        </w:rPr>
         <w:drawing>
           <wp:inline distT="0" distB="0" distL="0" distR="0" wp14:anchorId="1BBD919A" wp14:editId="478DD2B7">
             <wp:extent cx="4486656" cy="2173500"/>
@@ -806,7 +1154,7 @@
                     <pic:cNvPicPr/>
                   </pic:nvPicPr>
                   <pic:blipFill>
-                    <a:blip r:embed="rId18"/>
+                    <a:blip r:embed="rId25"/>
                     <a:stretch>
                       <a:fillRect/>
                     </a:stretch>
@@ -837,6 +1185,20 @@
         <w:rPr>
           <w:lang w:val="en-US"/>
         </w:rPr>
+        <w:br w:type="page"/>
+      </w:r>
+    </w:p>
+    <w:p>
+      <w:pPr>
+        <w:rPr>
+          <w:lang w:val="en-US"/>
+        </w:rPr>
+      </w:pPr>
+      <w:r>
+        <w:rPr>
+          <w:lang w:val="en-US"/>
+        </w:rPr>
+        <w:lastRenderedPageBreak/>
         <w:t>Second semester – First Year:</w:t>
       </w:r>
     </w:p>
@@ -848,6 +1210,7 @@
       </w:pPr>
       <w:r>
         <w:rPr>
+          <w:noProof/>
           <w:lang w:val="en-US"/>
         </w:rPr>
         <w:drawing>
@@ -866,7 +1229,7 @@
                     <pic:cNvPicPr/>
                   </pic:nvPicPr>
                   <pic:blipFill>
-                    <a:blip r:embed="rId19"/>
+                    <a:blip r:embed="rId26"/>
                     <a:stretch>
                       <a:fillRect/>
                     </a:stretch>
@@ -895,6 +1258,7 @@
       </w:pPr>
       <w:r>
         <w:rPr>
+          <w:noProof/>
           <w:lang w:val="en-US"/>
         </w:rPr>
         <w:drawing>
@@ -913,7 +1277,7 @@
                     <pic:cNvPicPr/>
                   </pic:nvPicPr>
                   <pic:blipFill>
-                    <a:blip r:embed="rId20"/>
+                    <a:blip r:embed="rId27"/>
                     <a:stretch>
                       <a:fillRect/>
                     </a:stretch>
@@ -944,30 +1308,19 @@
     <w:p>
       <w:pPr>
         <w:rPr>
-          <w:lang w:val="en-US"/>
-        </w:rPr>
-      </w:pPr>
-    </w:p>
-    <w:p>
-      <w:pPr>
-        <w:rPr>
-          <w:lang w:val="en-US"/>
-        </w:rPr>
-      </w:pPr>
-    </w:p>
-    <w:p>
-      <w:pPr>
-        <w:rPr>
-          <w:lang w:val="en-US"/>
-        </w:rPr>
-      </w:pPr>
-    </w:p>
-    <w:p>
-      <w:pPr>
-        <w:rPr>
-          <w:lang w:val="en-US"/>
-        </w:rPr>
-      </w:pPr>
+          <w:rFonts w:asciiTheme="majorHAnsi" w:eastAsiaTheme="majorEastAsia" w:hAnsiTheme="majorHAnsi" w:cstheme="majorBidi"/>
+          <w:color w:val="2F5496" w:themeColor="accent1" w:themeShade="BF"/>
+          <w:sz w:val="32"/>
+          <w:szCs w:val="32"/>
+          <w:lang w:val="en-US"/>
+        </w:rPr>
+      </w:pPr>
+      <w:r>
+        <w:rPr>
+          <w:lang w:val="en-US"/>
+        </w:rPr>
+        <w:br w:type="page"/>
+      </w:r>
     </w:p>
     <w:p>
       <w:pPr>
@@ -996,7 +1349,7 @@
         </w:rPr>
         <w:t xml:space="preserve">This is the writing and speaking test. If you have a certification you can recognize officially via: </w:t>
       </w:r>
-      <w:hyperlink r:id="rId21" w:history="1">
+      <w:hyperlink r:id="rId28" w:history="1">
         <w:r>
           <w:rPr>
             <w:rStyle w:val="Collegamentoipertestuale"/>
@@ -1011,12 +1364,6 @@
         </w:rPr>
         <w:t xml:space="preserve"> </w:t>
       </w:r>
-      <w:r>
-        <w:rPr>
-          <w:lang w:val="en-US"/>
-        </w:rPr>
-        <w:br w:type="page"/>
-      </w:r>
     </w:p>
     <w:p>
       <w:pPr>
@@ -1029,21 +1376,427 @@
         <w:rPr>
           <w:lang w:val="en-US"/>
         </w:rPr>
+        <w:t>Master Thesis</w:t>
+      </w:r>
+    </w:p>
+    <w:p>
+      <w:pPr>
+        <w:rPr>
+          <w:lang w:val="en-US"/>
+        </w:rPr>
+      </w:pPr>
+      <w:r>
+        <w:rPr>
+          <w:lang w:val="en-US"/>
+        </w:rPr>
+        <w:t xml:space="preserve">This one goes for 33 CFU, quite a lot. </w:t>
+      </w:r>
+    </w:p>
+    <w:p>
+      <w:r>
+        <w:rPr>
+          <w:lang w:val="en-US"/>
+        </w:rPr>
+        <w:drawing>
+          <wp:inline distT="0" distB="0" distL="0" distR="0" wp14:anchorId="0410702D" wp14:editId="10E49AB2">
+            <wp:extent cx="6120130" cy="1703070"/>
+            <wp:effectExtent l="0" t="0" r="0" b="0"/>
+            <wp:docPr id="78138687" name="Immagine 1" descr="Immagine che contiene testo, schermata, Carattere, informazione&#10;&#10;Descrizione generata automaticamente"/>
+            <wp:cNvGraphicFramePr>
+              <a:graphicFrameLocks xmlns:a="http://schemas.openxmlformats.org/drawingml/2006/main" noChangeAspect="1"/>
+            </wp:cNvGraphicFramePr>
+            <a:graphic xmlns:a="http://schemas.openxmlformats.org/drawingml/2006/main">
+              <a:graphicData uri="http://schemas.openxmlformats.org/drawingml/2006/picture">
+                <pic:pic xmlns:pic="http://schemas.openxmlformats.org/drawingml/2006/picture">
+                  <pic:nvPicPr>
+                    <pic:cNvPr id="78138687" name="Immagine 1" descr="Immagine che contiene testo, schermata, Carattere, informazione&#10;&#10;Descrizione generata automaticamente"/>
+                    <pic:cNvPicPr/>
+                  </pic:nvPicPr>
+                  <pic:blipFill>
+                    <a:blip r:embed="rId29"/>
+                    <a:stretch>
+                      <a:fillRect/>
+                    </a:stretch>
+                  </pic:blipFill>
+                  <pic:spPr>
+                    <a:xfrm>
+                      <a:off x="0" y="0"/>
+                      <a:ext cx="6120130" cy="1703070"/>
+                    </a:xfrm>
+                    <a:prstGeom prst="rect">
+                      <a:avLst/>
+                    </a:prstGeom>
+                  </pic:spPr>
+                </pic:pic>
+              </a:graphicData>
+            </a:graphic>
+          </wp:inline>
+        </w:drawing>
+      </w:r>
+    </w:p>
+    <w:p>
+      <w:r>
+        <w:drawing>
+          <wp:inline distT="0" distB="0" distL="0" distR="0" wp14:anchorId="1C5CF001" wp14:editId="09747BDA">
+            <wp:extent cx="5061857" cy="3336582"/>
+            <wp:effectExtent l="0" t="0" r="5715" b="0"/>
+            <wp:docPr id="1305987976" name="Immagine 1" descr="Immagine che contiene testo, schermata, Carattere, design&#10;&#10;Descrizione generata automaticamente"/>
+            <wp:cNvGraphicFramePr>
+              <a:graphicFrameLocks xmlns:a="http://schemas.openxmlformats.org/drawingml/2006/main" noChangeAspect="1"/>
+            </wp:cNvGraphicFramePr>
+            <a:graphic xmlns:a="http://schemas.openxmlformats.org/drawingml/2006/main">
+              <a:graphicData uri="http://schemas.openxmlformats.org/drawingml/2006/picture">
+                <pic:pic xmlns:pic="http://schemas.openxmlformats.org/drawingml/2006/picture">
+                  <pic:nvPicPr>
+                    <pic:cNvPr id="1305987976" name="Immagine 1" descr="Immagine che contiene testo, schermata, Carattere, design&#10;&#10;Descrizione generata automaticamente"/>
+                    <pic:cNvPicPr/>
+                  </pic:nvPicPr>
+                  <pic:blipFill>
+                    <a:blip r:embed="rId30"/>
+                    <a:stretch>
+                      <a:fillRect/>
+                    </a:stretch>
+                  </pic:blipFill>
+                  <pic:spPr>
+                    <a:xfrm>
+                      <a:off x="0" y="0"/>
+                      <a:ext cx="5066002" cy="3339314"/>
+                    </a:xfrm>
+                    <a:prstGeom prst="rect">
+                      <a:avLst/>
+                    </a:prstGeom>
+                  </pic:spPr>
+                </pic:pic>
+              </a:graphicData>
+            </a:graphic>
+          </wp:inline>
+        </w:drawing>
+      </w:r>
+    </w:p>
+    <w:p>
+      <w:r>
+        <w:t>As also listed from</w:t>
+      </w:r>
+    </w:p>
+    <w:p>
+      <w:pPr>
+        <w:rPr>
+          <w:lang w:val="en-US"/>
+        </w:rPr>
+      </w:pPr>
+      <w:r>
+        <w:rPr>
+          <w:lang w:val="en-US"/>
+        </w:rPr>
+        <w:t xml:space="preserve">To stimulate thesis projects with Startup-View and Internships, the course of study </w:t>
+      </w:r>
+      <w:r>
+        <w:rPr>
+          <w:lang w:val="en-US"/>
+        </w:rPr>
+        <w:t>organizes</w:t>
+      </w:r>
+      <w:r>
+        <w:rPr>
+          <w:lang w:val="en-US"/>
+        </w:rPr>
+        <w:t xml:space="preserve"> Company-student meetings with the support of the partners.</w:t>
+      </w:r>
+    </w:p>
+    <w:p>
+      <w:pPr>
+        <w:pStyle w:val="Paragrafoelenco"/>
+        <w:numPr>
+          <w:ilvl w:val="0"/>
+          <w:numId w:val="1"/>
+        </w:numPr>
+        <w:rPr>
+          <w:lang w:val="en-US"/>
+        </w:rPr>
+      </w:pPr>
+      <w:r>
+        <w:rPr>
+          <w:lang w:val="en-US"/>
+        </w:rPr>
+        <w:t>When to start and how to find a supervisor</w:t>
+      </w:r>
+    </w:p>
+    <w:p>
+      <w:pPr>
+        <w:rPr>
+          <w:lang w:val="en-US"/>
+        </w:rPr>
+      </w:pPr>
+      <w:r>
+        <w:rPr>
+          <w:lang w:val="en-US"/>
+        </w:rPr>
+        <w:t xml:space="preserve">The Master Thesis is the concluding activity of the study path. Since it is intended to lead to the </w:t>
+      </w:r>
+      <w:r>
+        <w:rPr>
+          <w:lang w:val="en-US"/>
+        </w:rPr>
+        <w:t>realization</w:t>
+      </w:r>
+      <w:r>
+        <w:rPr>
+          <w:lang w:val="en-US"/>
+        </w:rPr>
+        <w:t xml:space="preserve"> of a relevant piece of work, it requires the student to work regularly and with limited distractions. For this reasons, the Master Project should be started after finishing the course exams or, at least, when the number of course exams still to be given is limited (say, 2/3 at most).  Ideally, this should happen at the beginning of the second semester of the second year (but in case you are late with the exams, first concentrate on them).</w:t>
+      </w:r>
+    </w:p>
+    <w:p>
+      <w:pPr>
+        <w:rPr>
+          <w:lang w:val="en-US"/>
+        </w:rPr>
+      </w:pPr>
+      <w:r>
+        <w:rPr>
+          <w:lang w:val="en-US"/>
+        </w:rPr>
         <w:lastRenderedPageBreak/>
-        <w:t>Master Thesis</w:t>
-      </w:r>
-    </w:p>
-    <w:p>
-      <w:pPr>
-        <w:rPr>
-          <w:lang w:val="en-US"/>
-        </w:rPr>
-      </w:pPr>
-      <w:r>
-        <w:rPr>
-          <w:lang w:val="en-US"/>
-        </w:rPr>
-        <w:t xml:space="preserve">This one goes for 33 CFU, quite a lot. </w:t>
+        <w:t xml:space="preserve">When you feel ready to start, the </w:t>
+      </w:r>
+      <w:proofErr w:type="spellStart"/>
+      <w:r>
+        <w:rPr>
+          <w:lang w:val="en-US"/>
+        </w:rPr>
+        <w:t>fist</w:t>
+      </w:r>
+      <w:proofErr w:type="spellEnd"/>
+      <w:r>
+        <w:rPr>
+          <w:lang w:val="en-US"/>
+        </w:rPr>
+        <w:t xml:space="preserve"> step consists in finding a supervisor (this applies also to the case in which you might be interested in realising your project in a company). There is no </w:t>
+      </w:r>
+      <w:r>
+        <w:rPr>
+          <w:lang w:val="en-US"/>
+        </w:rPr>
+        <w:t>formalized</w:t>
+      </w:r>
+      <w:r>
+        <w:rPr>
+          <w:lang w:val="en-US"/>
+        </w:rPr>
+        <w:t xml:space="preserve"> procedure for this: simply contact the professors of the courses that you liked most and/or in the area where you’d like to realise your project, and discuss the possible thesis themes.</w:t>
+      </w:r>
+    </w:p>
+    <w:p>
+      <w:pPr>
+        <w:pStyle w:val="Paragrafoelenco"/>
+        <w:numPr>
+          <w:ilvl w:val="0"/>
+          <w:numId w:val="1"/>
+        </w:numPr>
+        <w:rPr>
+          <w:lang w:val="en-US"/>
+        </w:rPr>
+      </w:pPr>
+      <w:r>
+        <w:rPr>
+          <w:lang w:val="en-US"/>
+        </w:rPr>
+        <w:t>Evaluation of the Master Thesis (from July 2023)</w:t>
+      </w:r>
+    </w:p>
+    <w:p>
+      <w:pPr>
+        <w:rPr>
+          <w:lang w:val="en-US"/>
+        </w:rPr>
+      </w:pPr>
+      <w:r>
+        <w:rPr>
+          <w:lang w:val="en-US"/>
+        </w:rPr>
+        <w:t>The final degree grade is calculated as the sum of the master thesis grade and the weighted average of the exams passed, normalized on a scale of 0 to 110 (i.e., average * 110/30).</w:t>
+      </w:r>
+    </w:p>
+    <w:p>
+      <w:pPr>
+        <w:rPr>
+          <w:lang w:val="en-US"/>
+        </w:rPr>
+      </w:pPr>
+      <w:r>
+        <w:rPr>
+          <w:lang w:val="en-US"/>
+        </w:rPr>
+        <w:t>The master thesis is evaluated according to the following grading scheme:</w:t>
+      </w:r>
+    </w:p>
+    <w:p>
+      <w:pPr>
+        <w:pStyle w:val="Paragrafoelenco"/>
+        <w:numPr>
+          <w:ilvl w:val="0"/>
+          <w:numId w:val="1"/>
+        </w:numPr>
+        <w:rPr>
+          <w:lang w:val="en-US"/>
+        </w:rPr>
+      </w:pPr>
+      <w:r>
+        <w:rPr>
+          <w:lang w:val="en-US"/>
+        </w:rPr>
+        <w:t>0-3: sufficient</w:t>
+      </w:r>
+    </w:p>
+    <w:p>
+      <w:pPr>
+        <w:pStyle w:val="Paragrafoelenco"/>
+        <w:numPr>
+          <w:ilvl w:val="0"/>
+          <w:numId w:val="1"/>
+        </w:numPr>
+        <w:rPr>
+          <w:lang w:val="en-US"/>
+        </w:rPr>
+      </w:pPr>
+      <w:r>
+        <w:rPr>
+          <w:lang w:val="en-US"/>
+        </w:rPr>
+        <w:t>4-5: good</w:t>
+      </w:r>
+    </w:p>
+    <w:p>
+      <w:pPr>
+        <w:pStyle w:val="Paragrafoelenco"/>
+        <w:numPr>
+          <w:ilvl w:val="0"/>
+          <w:numId w:val="1"/>
+        </w:numPr>
+        <w:rPr>
+          <w:lang w:val="en-US"/>
+        </w:rPr>
+      </w:pPr>
+      <w:r>
+        <w:rPr>
+          <w:lang w:val="en-US"/>
+        </w:rPr>
+        <w:t>6-7: very good</w:t>
+      </w:r>
+    </w:p>
+    <w:p>
+      <w:pPr>
+        <w:pStyle w:val="Paragrafoelenco"/>
+        <w:numPr>
+          <w:ilvl w:val="0"/>
+          <w:numId w:val="1"/>
+        </w:numPr>
+        <w:rPr>
+          <w:lang w:val="en-US"/>
+        </w:rPr>
+      </w:pPr>
+      <w:r>
+        <w:rPr>
+          <w:lang w:val="en-US"/>
+        </w:rPr>
+        <w:t>8-9: excellent (requires the opinion of an independent reviewer)</w:t>
+      </w:r>
+    </w:p>
+    <w:p>
+      <w:pPr>
+        <w:rPr>
+          <w:lang w:val="en-US"/>
+        </w:rPr>
+      </w:pPr>
+      <w:r>
+        <w:rPr>
+          <w:lang w:val="en-US"/>
+        </w:rPr>
+        <w:t>The supervisor proposes a grade, possibly asking for the opinion of an independent reviewer. The student presents the thesis in front a graduation committee (the discussion is in English). The final grade is decided by the graduation committee through a majority vote. The distinction (laude) is awarded to students who demonstrated very good or excellent quality in the curriculum, in the thesis, and in the final thesis defense; it requires unanimity.</w:t>
+      </w:r>
+    </w:p>
+    <w:p>
+      <w:pPr>
+        <w:rPr>
+          <w:lang w:val="en-US"/>
+        </w:rPr>
+      </w:pPr>
+      <w:r>
+        <w:rPr>
+          <w:lang w:val="en-US"/>
+        </w:rPr>
+        <w:t>The following bonus points are added to the thesis grade:</w:t>
+      </w:r>
+    </w:p>
+    <w:p>
+      <w:pPr>
+        <w:pStyle w:val="Paragrafoelenco"/>
+        <w:numPr>
+          <w:ilvl w:val="0"/>
+          <w:numId w:val="2"/>
+        </w:numPr>
+        <w:rPr>
+          <w:lang w:val="en-US"/>
+        </w:rPr>
+      </w:pPr>
+      <w:r>
+        <w:rPr>
+          <w:lang w:val="en-US"/>
+        </w:rPr>
+        <w:t>1 point for completing all exams by July of the second year</w:t>
+      </w:r>
+    </w:p>
+    <w:p>
+      <w:pPr>
+        <w:pStyle w:val="Paragrafoelenco"/>
+        <w:numPr>
+          <w:ilvl w:val="0"/>
+          <w:numId w:val="2"/>
+        </w:numPr>
+        <w:rPr>
+          <w:lang w:val="en-US"/>
+        </w:rPr>
+      </w:pPr>
+      <w:r>
+        <w:rPr>
+          <w:lang w:val="en-US"/>
+        </w:rPr>
+        <w:t>1 point for graduation by December of the second year</w:t>
+      </w:r>
+    </w:p>
+    <w:p>
+      <w:pPr>
+        <w:rPr>
+          <w:lang w:val="en-US"/>
+        </w:rPr>
+      </w:pPr>
+      <w:r>
+        <w:rPr>
+          <w:lang w:val="en-US"/>
+        </w:rPr>
+        <w:t>More details on:</w:t>
+      </w:r>
+    </w:p>
+    <w:p>
+      <w:pPr>
+        <w:rPr>
+          <w:lang w:val="en-US"/>
+        </w:rPr>
+      </w:pPr>
+      <w:hyperlink r:id="rId31" w:history="1">
+        <w:r>
+          <w:rPr>
+            <w:rStyle w:val="Collegamentoipertestuale"/>
+            <w:lang w:val="en-US"/>
+          </w:rPr>
+          <w:t>https://informatica.math.unipd.it/files/RegolamentoTesiMagistrale-EN-2023.pdf</w:t>
+        </w:r>
+      </w:hyperlink>
+      <w:r>
+        <w:rPr>
+          <w:lang w:val="en-US"/>
+        </w:rPr>
+        <w:t xml:space="preserve"> </w:t>
       </w:r>
     </w:p>
     <w:sectPr>
@@ -1061,7 +1814,7 @@
   <w:abstractNum w:abstractNumId="0" w15:restartNumberingAfterBreak="0">
     <w:nsid w:val="0277396F"/>
     <w:multiLevelType w:val="hybridMultilevel"/>
-    <w:tmpl w:val="3DB850C4"/>
+    <w:tmpl w:val="9448F4E6"/>
     <w:lvl w:ilvl="0" w:tplc="736433AC">
       <w:numFmt w:val="bullet"/>
       <w:lvlText w:val="-"/>
@@ -1170,8 +1923,123 @@
       </w:rPr>
     </w:lvl>
   </w:abstractNum>
+  <w:abstractNum w:abstractNumId="1" w15:restartNumberingAfterBreak="0">
+    <w:nsid w:val="0A16105B"/>
+    <w:multiLevelType w:val="hybridMultilevel"/>
+    <w:tmpl w:val="66ECE480"/>
+    <w:lvl w:ilvl="0" w:tplc="736433AC">
+      <w:numFmt w:val="bullet"/>
+      <w:lvlText w:val="-"/>
+      <w:lvlJc w:val="left"/>
+      <w:pPr>
+        <w:ind w:left="720" w:hanging="360"/>
+      </w:pPr>
+      <w:rPr>
+        <w:rFonts w:ascii="Calibri" w:eastAsiaTheme="minorHAnsi" w:hAnsi="Calibri" w:cs="Calibri" w:hint="default"/>
+      </w:rPr>
+    </w:lvl>
+    <w:lvl w:ilvl="1" w:tplc="04100003" w:tentative="1">
+      <w:start w:val="1"/>
+      <w:numFmt w:val="bullet"/>
+      <w:lvlText w:val="o"/>
+      <w:lvlJc w:val="left"/>
+      <w:pPr>
+        <w:ind w:left="1440" w:hanging="360"/>
+      </w:pPr>
+      <w:rPr>
+        <w:rFonts w:ascii="Courier New" w:hAnsi="Courier New" w:cs="Courier New" w:hint="default"/>
+      </w:rPr>
+    </w:lvl>
+    <w:lvl w:ilvl="2" w:tplc="04100005" w:tentative="1">
+      <w:start w:val="1"/>
+      <w:numFmt w:val="bullet"/>
+      <w:lvlText w:val=""/>
+      <w:lvlJc w:val="left"/>
+      <w:pPr>
+        <w:ind w:left="2160" w:hanging="360"/>
+      </w:pPr>
+      <w:rPr>
+        <w:rFonts w:ascii="Wingdings" w:hAnsi="Wingdings" w:hint="default"/>
+      </w:rPr>
+    </w:lvl>
+    <w:lvl w:ilvl="3" w:tplc="04100001" w:tentative="1">
+      <w:start w:val="1"/>
+      <w:numFmt w:val="bullet"/>
+      <w:lvlText w:val=""/>
+      <w:lvlJc w:val="left"/>
+      <w:pPr>
+        <w:ind w:left="2880" w:hanging="360"/>
+      </w:pPr>
+      <w:rPr>
+        <w:rFonts w:ascii="Symbol" w:hAnsi="Symbol" w:hint="default"/>
+      </w:rPr>
+    </w:lvl>
+    <w:lvl w:ilvl="4" w:tplc="04100003" w:tentative="1">
+      <w:start w:val="1"/>
+      <w:numFmt w:val="bullet"/>
+      <w:lvlText w:val="o"/>
+      <w:lvlJc w:val="left"/>
+      <w:pPr>
+        <w:ind w:left="3600" w:hanging="360"/>
+      </w:pPr>
+      <w:rPr>
+        <w:rFonts w:ascii="Courier New" w:hAnsi="Courier New" w:cs="Courier New" w:hint="default"/>
+      </w:rPr>
+    </w:lvl>
+    <w:lvl w:ilvl="5" w:tplc="04100005" w:tentative="1">
+      <w:start w:val="1"/>
+      <w:numFmt w:val="bullet"/>
+      <w:lvlText w:val=""/>
+      <w:lvlJc w:val="left"/>
+      <w:pPr>
+        <w:ind w:left="4320" w:hanging="360"/>
+      </w:pPr>
+      <w:rPr>
+        <w:rFonts w:ascii="Wingdings" w:hAnsi="Wingdings" w:hint="default"/>
+      </w:rPr>
+    </w:lvl>
+    <w:lvl w:ilvl="6" w:tplc="04100001" w:tentative="1">
+      <w:start w:val="1"/>
+      <w:numFmt w:val="bullet"/>
+      <w:lvlText w:val=""/>
+      <w:lvlJc w:val="left"/>
+      <w:pPr>
+        <w:ind w:left="5040" w:hanging="360"/>
+      </w:pPr>
+      <w:rPr>
+        <w:rFonts w:ascii="Symbol" w:hAnsi="Symbol" w:hint="default"/>
+      </w:rPr>
+    </w:lvl>
+    <w:lvl w:ilvl="7" w:tplc="04100003" w:tentative="1">
+      <w:start w:val="1"/>
+      <w:numFmt w:val="bullet"/>
+      <w:lvlText w:val="o"/>
+      <w:lvlJc w:val="left"/>
+      <w:pPr>
+        <w:ind w:left="5760" w:hanging="360"/>
+      </w:pPr>
+      <w:rPr>
+        <w:rFonts w:ascii="Courier New" w:hAnsi="Courier New" w:cs="Courier New" w:hint="default"/>
+      </w:rPr>
+    </w:lvl>
+    <w:lvl w:ilvl="8" w:tplc="04100005" w:tentative="1">
+      <w:start w:val="1"/>
+      <w:numFmt w:val="bullet"/>
+      <w:lvlText w:val=""/>
+      <w:lvlJc w:val="left"/>
+      <w:pPr>
+        <w:ind w:left="6480" w:hanging="360"/>
+      </w:pPr>
+      <w:rPr>
+        <w:rFonts w:ascii="Wingdings" w:hAnsi="Wingdings" w:hint="default"/>
+      </w:rPr>
+    </w:lvl>
+  </w:abstractNum>
   <w:num w:numId="1" w16cid:durableId="673143358">
     <w:abstractNumId w:val="0"/>
+  </w:num>
+  <w:num w:numId="2" w16cid:durableId="745763517">
+    <w:abstractNumId w:val="1"/>
   </w:num>
 </w:numbering>
 </file>
@@ -1623,7 +2491,6 @@
   <w:style w:type="character" w:default="1" w:styleId="Carpredefinitoparagrafo">
     <w:name w:val="Default Paragraph Font"/>
     <w:uiPriority w:val="1"/>
-    <w:semiHidden/>
     <w:unhideWhenUsed/>
   </w:style>
   <w:style w:type="table" w:default="1" w:styleId="Tabellanormale">

</xml_diff>

<commit_message>
Added info for enrollment procedures
</commit_message>
<xml_diff>
--- a/FAQ Computer Science.docx
+++ b/FAQ Computer Science.docx
@@ -2,6 +2,692 @@
 <file path=word/document.xml><?xml version="1.0" encoding="utf-8"?>
 <w:document xmlns:wpc="http://schemas.microsoft.com/office/word/2010/wordprocessingCanvas" xmlns:cx="http://schemas.microsoft.com/office/drawing/2014/chartex" xmlns:cx1="http://schemas.microsoft.com/office/drawing/2015/9/8/chartex" xmlns:cx2="http://schemas.microsoft.com/office/drawing/2015/10/21/chartex" xmlns:cx3="http://schemas.microsoft.com/office/drawing/2016/5/9/chartex" xmlns:cx4="http://schemas.microsoft.com/office/drawing/2016/5/10/chartex" xmlns:cx5="http://schemas.microsoft.com/office/drawing/2016/5/11/chartex" xmlns:cx6="http://schemas.microsoft.com/office/drawing/2016/5/12/chartex" xmlns:cx7="http://schemas.microsoft.com/office/drawing/2016/5/13/chartex" xmlns:cx8="http://schemas.microsoft.com/office/drawing/2016/5/14/chartex" xmlns:mc="http://schemas.openxmlformats.org/markup-compatibility/2006" xmlns:aink="http://schemas.microsoft.com/office/drawing/2016/ink" xmlns:am3d="http://schemas.microsoft.com/office/drawing/2017/model3d" xmlns:o="urn:schemas-microsoft-com:office:office" xmlns:oel="http://schemas.microsoft.com/office/2019/extlst" xmlns:r="http://schemas.openxmlformats.org/officeDocument/2006/relationships" xmlns:m="http://schemas.openxmlformats.org/officeDocument/2006/math" xmlns:v="urn:schemas-microsoft-com:vml" xmlns:wp14="http://schemas.microsoft.com/office/word/2010/wordprocessingDrawing" xmlns:wp="http://schemas.openxmlformats.org/drawingml/2006/wordprocessingDrawing" xmlns:w10="urn:schemas-microsoft-com:office:word" xmlns:w="http://schemas.openxmlformats.org/wordprocessingml/2006/main" xmlns:w14="http://schemas.microsoft.com/office/word/2010/wordml" xmlns:w15="http://schemas.microsoft.com/office/word/2012/wordml" xmlns:w16cex="http://schemas.microsoft.com/office/word/2018/wordml/cex" xmlns:w16cid="http://schemas.microsoft.com/office/word/2016/wordml/cid" xmlns:w16="http://schemas.microsoft.com/office/word/2018/wordml" xmlns:w16sdtdh="http://schemas.microsoft.com/office/word/2020/wordml/sdtdatahash" xmlns:w16se="http://schemas.microsoft.com/office/word/2015/wordml/symex" xmlns:wpg="http://schemas.microsoft.com/office/word/2010/wordprocessingGroup" xmlns:wpi="http://schemas.microsoft.com/office/word/2010/wordprocessingInk" xmlns:wne="http://schemas.microsoft.com/office/word/2006/wordml" xmlns:wps="http://schemas.microsoft.com/office/word/2010/wordprocessingShape" mc:Ignorable="w14 w15 w16se w16cid w16 w16cex w16sdtdh wp14">
   <w:body>
+    <w:sdt>
+      <w:sdtPr>
+        <w:id w:val="1534465012"/>
+        <w:docPartObj>
+          <w:docPartGallery w:val="Cover Pages"/>
+          <w:docPartUnique/>
+        </w:docPartObj>
+      </w:sdtPr>
+      <w:sdtEndPr>
+        <w:rPr>
+          <w:lang w:val="en-US"/>
+        </w:rPr>
+      </w:sdtEndPr>
+      <w:sdtContent>
+        <w:p/>
+        <w:tbl>
+          <w:tblPr>
+            <w:tblpPr w:leftFromText="187" w:rightFromText="187" w:horzAnchor="margin" w:tblpXSpec="center" w:tblpY="2881"/>
+            <w:tblW w:w="4000" w:type="pct"/>
+            <w:tblBorders>
+              <w:left w:val="single" w:sz="12" w:space="0" w:color="4472C4" w:themeColor="accent1"/>
+            </w:tblBorders>
+            <w:tblCellMar>
+              <w:left w:w="144" w:type="dxa"/>
+              <w:right w:w="115" w:type="dxa"/>
+            </w:tblCellMar>
+            <w:tblLook w:val="04A0" w:firstRow="1" w:lastRow="0" w:firstColumn="1" w:lastColumn="0" w:noHBand="0" w:noVBand="1"/>
+          </w:tblPr>
+          <w:tblGrid>
+            <w:gridCol w:w="7698"/>
+          </w:tblGrid>
+          <w:tr>
+            <w:tc>
+              <w:tcPr>
+                <w:tcW w:w="7672" w:type="dxa"/>
+                <w:tcMar>
+                  <w:top w:w="216" w:type="dxa"/>
+                  <w:left w:w="115" w:type="dxa"/>
+                  <w:bottom w:w="216" w:type="dxa"/>
+                  <w:right w:w="115" w:type="dxa"/>
+                </w:tcMar>
+              </w:tcPr>
+              <w:p>
+                <w:pPr>
+                  <w:pStyle w:val="Nessunaspaziatura"/>
+                  <w:rPr>
+                    <w:color w:val="2F5496" w:themeColor="accent1" w:themeShade="BF"/>
+                    <w:sz w:val="24"/>
+                  </w:rPr>
+                </w:pPr>
+              </w:p>
+            </w:tc>
+          </w:tr>
+          <w:tr>
+            <w:tc>
+              <w:tcPr>
+                <w:tcW w:w="7672" w:type="dxa"/>
+              </w:tcPr>
+              <w:sdt>
+                <w:sdtPr>
+                  <w:rPr>
+                    <w:rFonts w:asciiTheme="majorHAnsi" w:eastAsiaTheme="majorEastAsia" w:hAnsiTheme="majorHAnsi" w:cstheme="majorBidi"/>
+                    <w:color w:val="4472C4" w:themeColor="accent1"/>
+                    <w:sz w:val="72"/>
+                    <w:szCs w:val="72"/>
+                  </w:rPr>
+                  <w:alias w:val="Titolo"/>
+                  <w:id w:val="13406919"/>
+                  <w:placeholder>
+                    <w:docPart w:val="117892B3D7D04759962F2C4A1DBEA9C3"/>
+                  </w:placeholder>
+                  <w:dataBinding w:prefixMappings="xmlns:ns0='http://schemas.openxmlformats.org/package/2006/metadata/core-properties' xmlns:ns1='http://purl.org/dc/elements/1.1/'" w:xpath="/ns0:coreProperties[1]/ns1:title[1]" w:storeItemID="{6C3C8BC8-F283-45AE-878A-BAB7291924A1}"/>
+                  <w:text/>
+                </w:sdtPr>
+                <w:sdtContent>
+                  <w:p>
+                    <w:pPr>
+                      <w:pStyle w:val="Nessunaspaziatura"/>
+                      <w:spacing w:line="216" w:lineRule="auto"/>
+                      <w:rPr>
+                        <w:rFonts w:asciiTheme="majorHAnsi" w:eastAsiaTheme="majorEastAsia" w:hAnsiTheme="majorHAnsi" w:cstheme="majorBidi"/>
+                        <w:color w:val="4472C4" w:themeColor="accent1"/>
+                        <w:sz w:val="88"/>
+                        <w:szCs w:val="88"/>
+                      </w:rPr>
+                    </w:pPr>
+                    <w:r>
+                      <w:rPr>
+                        <w:rFonts w:asciiTheme="majorHAnsi" w:eastAsiaTheme="majorEastAsia" w:hAnsiTheme="majorHAnsi" w:cstheme="majorBidi"/>
+                        <w:color w:val="4472C4" w:themeColor="accent1"/>
+                        <w:sz w:val="72"/>
+                        <w:szCs w:val="72"/>
+                      </w:rPr>
+                      <w:t xml:space="preserve">FAQ Computer Science </w:t>
+                    </w:r>
+                  </w:p>
+                </w:sdtContent>
+              </w:sdt>
+            </w:tc>
+          </w:tr>
+          <w:tr>
+            <w:tc>
+              <w:tcPr>
+                <w:tcW w:w="7672" w:type="dxa"/>
+                <w:tcMar>
+                  <w:top w:w="216" w:type="dxa"/>
+                  <w:left w:w="115" w:type="dxa"/>
+                  <w:bottom w:w="216" w:type="dxa"/>
+                  <w:right w:w="115" w:type="dxa"/>
+                </w:tcMar>
+              </w:tcPr>
+              <w:p>
+                <w:pPr>
+                  <w:pStyle w:val="Nessunaspaziatura"/>
+                  <w:rPr>
+                    <w:color w:val="2F5496" w:themeColor="accent1" w:themeShade="BF"/>
+                    <w:sz w:val="24"/>
+                  </w:rPr>
+                </w:pPr>
+              </w:p>
+            </w:tc>
+          </w:tr>
+        </w:tbl>
+        <w:tbl>
+          <w:tblPr>
+            <w:tblpPr w:leftFromText="187" w:rightFromText="187" w:horzAnchor="margin" w:tblpXSpec="center" w:tblpYSpec="bottom"/>
+            <w:tblW w:w="3857" w:type="pct"/>
+            <w:tblLook w:val="04A0" w:firstRow="1" w:lastRow="0" w:firstColumn="1" w:lastColumn="0" w:noHBand="0" w:noVBand="1"/>
+          </w:tblPr>
+          <w:tblGrid>
+            <w:gridCol w:w="7435"/>
+          </w:tblGrid>
+          <w:tr>
+            <w:tc>
+              <w:tcPr>
+                <w:tcW w:w="7221" w:type="dxa"/>
+                <w:tcMar>
+                  <w:top w:w="216" w:type="dxa"/>
+                  <w:left w:w="115" w:type="dxa"/>
+                  <w:bottom w:w="216" w:type="dxa"/>
+                  <w:right w:w="115" w:type="dxa"/>
+                </w:tcMar>
+              </w:tcPr>
+              <w:sdt>
+                <w:sdtPr>
+                  <w:rPr>
+                    <w:color w:val="4472C4" w:themeColor="accent1"/>
+                    <w:sz w:val="28"/>
+                    <w:szCs w:val="28"/>
+                  </w:rPr>
+                  <w:alias w:val="Autore"/>
+                  <w:id w:val="13406928"/>
+                  <w:placeholder>
+                    <w:docPart w:val="913CF58CB25B433D9544EA8F52BCE026"/>
+                  </w:placeholder>
+                  <w:dataBinding w:prefixMappings="xmlns:ns0='http://schemas.openxmlformats.org/package/2006/metadata/core-properties' xmlns:ns1='http://purl.org/dc/elements/1.1/'" w:xpath="/ns0:coreProperties[1]/ns1:creator[1]" w:storeItemID="{6C3C8BC8-F283-45AE-878A-BAB7291924A1}"/>
+                  <w:text/>
+                </w:sdtPr>
+                <w:sdtContent>
+                  <w:p>
+                    <w:pPr>
+                      <w:pStyle w:val="Nessunaspaziatura"/>
+                      <w:rPr>
+                        <w:color w:val="4472C4" w:themeColor="accent1"/>
+                        <w:sz w:val="28"/>
+                        <w:szCs w:val="28"/>
+                      </w:rPr>
+                    </w:pPr>
+                    <w:r>
+                      <w:rPr>
+                        <w:color w:val="4472C4" w:themeColor="accent1"/>
+                        <w:sz w:val="28"/>
+                        <w:szCs w:val="28"/>
+                      </w:rPr>
+                      <w:t>Rovesti Gabriel</w:t>
+                    </w:r>
+                  </w:p>
+                </w:sdtContent>
+              </w:sdt>
+              <w:p>
+                <w:pPr>
+                  <w:pStyle w:val="Nessunaspaziatura"/>
+                  <w:rPr>
+                    <w:color w:val="4472C4" w:themeColor="accent1"/>
+                  </w:rPr>
+                </w:pPr>
+              </w:p>
+            </w:tc>
+          </w:tr>
+        </w:tbl>
+        <w:p>
+          <w:pPr>
+            <w:rPr>
+              <w:lang w:val="en-US"/>
+            </w:rPr>
+          </w:pPr>
+          <w:r>
+            <w:rPr>
+              <w:lang w:val="en-US"/>
+            </w:rPr>
+            <w:br w:type="page"/>
+          </w:r>
+        </w:p>
+      </w:sdtContent>
+    </w:sdt>
+    <w:sdt>
+      <w:sdtPr>
+        <w:id w:val="-2111420751"/>
+        <w:docPartObj>
+          <w:docPartGallery w:val="Table of Contents"/>
+          <w:docPartUnique/>
+        </w:docPartObj>
+      </w:sdtPr>
+      <w:sdtEndPr>
+        <w:rPr>
+          <w:rFonts w:asciiTheme="minorHAnsi" w:eastAsiaTheme="minorHAnsi" w:hAnsiTheme="minorHAnsi" w:cstheme="minorBidi"/>
+          <w:b/>
+          <w:bCs/>
+          <w:color w:val="auto"/>
+          <w:kern w:val="2"/>
+          <w:sz w:val="22"/>
+          <w:szCs w:val="22"/>
+          <w:lang w:eastAsia="en-US"/>
+          <w14:ligatures w14:val="standardContextual"/>
+        </w:rPr>
+      </w:sdtEndPr>
+      <w:sdtContent>
+        <w:p>
+          <w:pPr>
+            <w:pStyle w:val="Titolosommario"/>
+          </w:pPr>
+          <w:r>
+            <w:t>Sommario</w:t>
+          </w:r>
+        </w:p>
+        <w:p>
+          <w:pPr>
+            <w:pStyle w:val="Sommario1"/>
+            <w:tabs>
+              <w:tab w:val="right" w:leader="dot" w:pos="9628"/>
+            </w:tabs>
+            <w:rPr>
+              <w:noProof/>
+            </w:rPr>
+          </w:pPr>
+          <w:r>
+            <w:fldChar w:fldCharType="begin"/>
+          </w:r>
+          <w:r>
+            <w:instrText xml:space="preserve"> TOC \o "1-3" \h \z \u </w:instrText>
+          </w:r>
+          <w:r>
+            <w:fldChar w:fldCharType="separate"/>
+          </w:r>
+          <w:hyperlink w:anchor="_Toc141871021" w:history="1">
+            <w:r>
+              <w:rPr>
+                <w:rStyle w:val="Collegamentoipertestuale"/>
+                <w:noProof/>
+                <w:lang w:val="en-US"/>
+              </w:rPr>
+              <w:t>Computer Science: miscellanea and some info</w:t>
+            </w:r>
+            <w:r>
+              <w:rPr>
+                <w:noProof/>
+                <w:webHidden/>
+              </w:rPr>
+              <w:tab/>
+            </w:r>
+            <w:r>
+              <w:rPr>
+                <w:noProof/>
+                <w:webHidden/>
+              </w:rPr>
+              <w:fldChar w:fldCharType="begin"/>
+            </w:r>
+            <w:r>
+              <w:rPr>
+                <w:noProof/>
+                <w:webHidden/>
+              </w:rPr>
+              <w:instrText xml:space="preserve"> PAGEREF _Toc141871021 \h </w:instrText>
+            </w:r>
+            <w:r>
+              <w:rPr>
+                <w:noProof/>
+                <w:webHidden/>
+              </w:rPr>
+            </w:r>
+            <w:r>
+              <w:rPr>
+                <w:noProof/>
+                <w:webHidden/>
+              </w:rPr>
+              <w:fldChar w:fldCharType="separate"/>
+            </w:r>
+            <w:r>
+              <w:rPr>
+                <w:noProof/>
+                <w:webHidden/>
+              </w:rPr>
+              <w:t>3</w:t>
+            </w:r>
+            <w:r>
+              <w:rPr>
+                <w:noProof/>
+                <w:webHidden/>
+              </w:rPr>
+              <w:fldChar w:fldCharType="end"/>
+            </w:r>
+          </w:hyperlink>
+        </w:p>
+        <w:p>
+          <w:pPr>
+            <w:pStyle w:val="Sommario1"/>
+            <w:tabs>
+              <w:tab w:val="right" w:leader="dot" w:pos="9628"/>
+            </w:tabs>
+            <w:rPr>
+              <w:noProof/>
+            </w:rPr>
+          </w:pPr>
+          <w:hyperlink w:anchor="_Toc141871022" w:history="1">
+            <w:r>
+              <w:rPr>
+                <w:rStyle w:val="Collegamentoipertestuale"/>
+                <w:noProof/>
+                <w:lang w:val="en-US"/>
+              </w:rPr>
+              <w:t>How to enroll</w:t>
+            </w:r>
+            <w:r>
+              <w:rPr>
+                <w:noProof/>
+                <w:webHidden/>
+              </w:rPr>
+              <w:tab/>
+            </w:r>
+            <w:r>
+              <w:rPr>
+                <w:noProof/>
+                <w:webHidden/>
+              </w:rPr>
+              <w:fldChar w:fldCharType="begin"/>
+            </w:r>
+            <w:r>
+              <w:rPr>
+                <w:noProof/>
+                <w:webHidden/>
+              </w:rPr>
+              <w:instrText xml:space="preserve"> PAGEREF _Toc141871022 \h </w:instrText>
+            </w:r>
+            <w:r>
+              <w:rPr>
+                <w:noProof/>
+                <w:webHidden/>
+              </w:rPr>
+            </w:r>
+            <w:r>
+              <w:rPr>
+                <w:noProof/>
+                <w:webHidden/>
+              </w:rPr>
+              <w:fldChar w:fldCharType="separate"/>
+            </w:r>
+            <w:r>
+              <w:rPr>
+                <w:noProof/>
+                <w:webHidden/>
+              </w:rPr>
+              <w:t>5</w:t>
+            </w:r>
+            <w:r>
+              <w:rPr>
+                <w:noProof/>
+                <w:webHidden/>
+              </w:rPr>
+              <w:fldChar w:fldCharType="end"/>
+            </w:r>
+          </w:hyperlink>
+        </w:p>
+        <w:p>
+          <w:pPr>
+            <w:pStyle w:val="Sommario1"/>
+            <w:tabs>
+              <w:tab w:val="right" w:leader="dot" w:pos="9628"/>
+            </w:tabs>
+            <w:rPr>
+              <w:noProof/>
+            </w:rPr>
+          </w:pPr>
+          <w:hyperlink w:anchor="_Toc141871023" w:history="1">
+            <w:r>
+              <w:rPr>
+                <w:rStyle w:val="Collegamentoipertestuale"/>
+                <w:noProof/>
+                <w:lang w:val="en-US"/>
+              </w:rPr>
+              <w:t>Study plan</w:t>
+            </w:r>
+            <w:r>
+              <w:rPr>
+                <w:noProof/>
+                <w:webHidden/>
+              </w:rPr>
+              <w:tab/>
+            </w:r>
+            <w:r>
+              <w:rPr>
+                <w:noProof/>
+                <w:webHidden/>
+              </w:rPr>
+              <w:fldChar w:fldCharType="begin"/>
+            </w:r>
+            <w:r>
+              <w:rPr>
+                <w:noProof/>
+                <w:webHidden/>
+              </w:rPr>
+              <w:instrText xml:space="preserve"> PAGEREF _Toc141871023 \h </w:instrText>
+            </w:r>
+            <w:r>
+              <w:rPr>
+                <w:noProof/>
+                <w:webHidden/>
+              </w:rPr>
+            </w:r>
+            <w:r>
+              <w:rPr>
+                <w:noProof/>
+                <w:webHidden/>
+              </w:rPr>
+              <w:fldChar w:fldCharType="separate"/>
+            </w:r>
+            <w:r>
+              <w:rPr>
+                <w:noProof/>
+                <w:webHidden/>
+              </w:rPr>
+              <w:t>7</w:t>
+            </w:r>
+            <w:r>
+              <w:rPr>
+                <w:noProof/>
+                <w:webHidden/>
+              </w:rPr>
+              <w:fldChar w:fldCharType="end"/>
+            </w:r>
+          </w:hyperlink>
+        </w:p>
+        <w:p>
+          <w:pPr>
+            <w:pStyle w:val="Sommario1"/>
+            <w:tabs>
+              <w:tab w:val="right" w:leader="dot" w:pos="9628"/>
+            </w:tabs>
+            <w:rPr>
+              <w:noProof/>
+            </w:rPr>
+          </w:pPr>
+          <w:hyperlink w:anchor="_Toc141871024" w:history="1">
+            <w:r>
+              <w:rPr>
+                <w:rStyle w:val="Collegamentoipertestuale"/>
+                <w:noProof/>
+                <w:lang w:val="en-US"/>
+              </w:rPr>
+              <w:t>Courses type for semesters</w:t>
+            </w:r>
+            <w:r>
+              <w:rPr>
+                <w:noProof/>
+                <w:webHidden/>
+              </w:rPr>
+              <w:tab/>
+            </w:r>
+            <w:r>
+              <w:rPr>
+                <w:noProof/>
+                <w:webHidden/>
+              </w:rPr>
+              <w:fldChar w:fldCharType="begin"/>
+            </w:r>
+            <w:r>
+              <w:rPr>
+                <w:noProof/>
+                <w:webHidden/>
+              </w:rPr>
+              <w:instrText xml:space="preserve"> PAGEREF _Toc141871024 \h </w:instrText>
+            </w:r>
+            <w:r>
+              <w:rPr>
+                <w:noProof/>
+                <w:webHidden/>
+              </w:rPr>
+            </w:r>
+            <w:r>
+              <w:rPr>
+                <w:noProof/>
+                <w:webHidden/>
+              </w:rPr>
+              <w:fldChar w:fldCharType="separate"/>
+            </w:r>
+            <w:r>
+              <w:rPr>
+                <w:noProof/>
+                <w:webHidden/>
+              </w:rPr>
+              <w:t>9</w:t>
+            </w:r>
+            <w:r>
+              <w:rPr>
+                <w:noProof/>
+                <w:webHidden/>
+              </w:rPr>
+              <w:fldChar w:fldCharType="end"/>
+            </w:r>
+          </w:hyperlink>
+        </w:p>
+        <w:p>
+          <w:pPr>
+            <w:pStyle w:val="Sommario1"/>
+            <w:tabs>
+              <w:tab w:val="right" w:leader="dot" w:pos="9628"/>
+            </w:tabs>
+            <w:rPr>
+              <w:noProof/>
+            </w:rPr>
+          </w:pPr>
+          <w:hyperlink w:anchor="_Toc141871025" w:history="1">
+            <w:r>
+              <w:rPr>
+                <w:rStyle w:val="Collegamentoipertestuale"/>
+                <w:noProof/>
+                <w:lang w:val="en-US"/>
+              </w:rPr>
+              <w:t>English Language B2</w:t>
+            </w:r>
+            <w:r>
+              <w:rPr>
+                <w:noProof/>
+                <w:webHidden/>
+              </w:rPr>
+              <w:tab/>
+            </w:r>
+            <w:r>
+              <w:rPr>
+                <w:noProof/>
+                <w:webHidden/>
+              </w:rPr>
+              <w:fldChar w:fldCharType="begin"/>
+            </w:r>
+            <w:r>
+              <w:rPr>
+                <w:noProof/>
+                <w:webHidden/>
+              </w:rPr>
+              <w:instrText xml:space="preserve"> PAGEREF _Toc141871025 \h </w:instrText>
+            </w:r>
+            <w:r>
+              <w:rPr>
+                <w:noProof/>
+                <w:webHidden/>
+              </w:rPr>
+            </w:r>
+            <w:r>
+              <w:rPr>
+                <w:noProof/>
+                <w:webHidden/>
+              </w:rPr>
+              <w:fldChar w:fldCharType="separate"/>
+            </w:r>
+            <w:r>
+              <w:rPr>
+                <w:noProof/>
+                <w:webHidden/>
+              </w:rPr>
+              <w:t>11</w:t>
+            </w:r>
+            <w:r>
+              <w:rPr>
+                <w:noProof/>
+                <w:webHidden/>
+              </w:rPr>
+              <w:fldChar w:fldCharType="end"/>
+            </w:r>
+          </w:hyperlink>
+        </w:p>
+        <w:p>
+          <w:pPr>
+            <w:pStyle w:val="Sommario1"/>
+            <w:tabs>
+              <w:tab w:val="right" w:leader="dot" w:pos="9628"/>
+            </w:tabs>
+            <w:rPr>
+              <w:noProof/>
+            </w:rPr>
+          </w:pPr>
+          <w:hyperlink w:anchor="_Toc141871026" w:history="1">
+            <w:r>
+              <w:rPr>
+                <w:rStyle w:val="Collegamentoipertestuale"/>
+                <w:noProof/>
+                <w:lang w:val="en-US"/>
+              </w:rPr>
+              <w:t>Master Thesis</w:t>
+            </w:r>
+            <w:r>
+              <w:rPr>
+                <w:noProof/>
+                <w:webHidden/>
+              </w:rPr>
+              <w:tab/>
+            </w:r>
+            <w:r>
+              <w:rPr>
+                <w:noProof/>
+                <w:webHidden/>
+              </w:rPr>
+              <w:fldChar w:fldCharType="begin"/>
+            </w:r>
+            <w:r>
+              <w:rPr>
+                <w:noProof/>
+                <w:webHidden/>
+              </w:rPr>
+              <w:instrText xml:space="preserve"> PAGEREF _Toc141871026 \h </w:instrText>
+            </w:r>
+            <w:r>
+              <w:rPr>
+                <w:noProof/>
+                <w:webHidden/>
+              </w:rPr>
+            </w:r>
+            <w:r>
+              <w:rPr>
+                <w:noProof/>
+                <w:webHidden/>
+              </w:rPr>
+              <w:fldChar w:fldCharType="separate"/>
+            </w:r>
+            <w:r>
+              <w:rPr>
+                <w:noProof/>
+                <w:webHidden/>
+              </w:rPr>
+              <w:t>11</w:t>
+            </w:r>
+            <w:r>
+              <w:rPr>
+                <w:noProof/>
+                <w:webHidden/>
+              </w:rPr>
+              <w:fldChar w:fldCharType="end"/>
+            </w:r>
+          </w:hyperlink>
+        </w:p>
+        <w:p>
+          <w:r>
+            <w:rPr>
+              <w:b/>
+              <w:bCs/>
+            </w:rPr>
+            <w:fldChar w:fldCharType="end"/>
+          </w:r>
+        </w:p>
+      </w:sdtContent>
+    </w:sdt>
+    <w:p>
+      <w:pPr>
+        <w:rPr>
+          <w:rFonts w:asciiTheme="majorHAnsi" w:eastAsiaTheme="majorEastAsia" w:hAnsiTheme="majorHAnsi" w:cstheme="majorBidi"/>
+          <w:color w:val="2F5496" w:themeColor="accent1" w:themeShade="BF"/>
+          <w:sz w:val="32"/>
+          <w:szCs w:val="32"/>
+          <w:lang w:val="en-US"/>
+        </w:rPr>
+      </w:pPr>
+      <w:r>
+        <w:rPr>
+          <w:lang w:val="en-US"/>
+        </w:rPr>
+        <w:br w:type="page"/>
+      </w:r>
+    </w:p>
     <w:p>
       <w:pPr>
         <w:pStyle w:val="Titolo1"/>
@@ -9,12 +695,15 @@
           <w:lang w:val="en-US"/>
         </w:rPr>
       </w:pPr>
-      <w:r>
-        <w:rPr>
-          <w:lang w:val="en-US"/>
-        </w:rPr>
+      <w:bookmarkStart w:id="0" w:name="_Toc141871021"/>
+      <w:r>
+        <w:rPr>
+          <w:lang w:val="en-US"/>
+        </w:rPr>
+        <w:lastRenderedPageBreak/>
         <w:t>Computer Science: miscellanea and some info</w:t>
       </w:r>
+      <w:bookmarkEnd w:id="0"/>
     </w:p>
     <w:p>
       <w:pPr>
@@ -75,7 +764,19 @@
         <w:rPr>
           <w:lang w:val="en-US"/>
         </w:rPr>
-        <w:t>The Major consisting of 5 subjects, the Minor of 2. Among the Majors there is AI, and if you want among the Minors there is one directed toward the study of data. After that you have 3 compulsory exams for all and the other exams are optional (however there are several AI ones).</w:t>
+        <w:t xml:space="preserve">The Major consisting of 5 subjects, the Minor of 2. Among the Majors there is AI, and if you want among the Minors there is one directed toward the study of data. After that you have 3 compulsory exams for </w:t>
+      </w:r>
+      <w:r>
+        <w:rPr>
+          <w:lang w:val="en-US"/>
+        </w:rPr>
+        <w:t>all,</w:t>
+      </w:r>
+      <w:r>
+        <w:rPr>
+          <w:lang w:val="en-US"/>
+        </w:rPr>
+        <w:t xml:space="preserve"> and the other exams are optional (however there are several AI ones).</w:t>
       </w:r>
     </w:p>
     <w:p>
@@ -110,6 +811,7 @@
       </w:pPr>
       <w:r>
         <w:rPr>
+          <w:noProof/>
           <w:lang w:val="en-US"/>
         </w:rPr>
         <w:drawing>
@@ -128,7 +830,7 @@
                     <pic:cNvPicPr/>
                   </pic:nvPicPr>
                   <pic:blipFill>
-                    <a:blip r:embed="rId5"/>
+                    <a:blip r:embed="rId7"/>
                     <a:stretch>
                       <a:fillRect/>
                     </a:stretch>
@@ -211,6 +913,7 @@
       </w:pPr>
       <w:r>
         <w:rPr>
+          <w:noProof/>
           <w:lang w:val="en-US"/>
         </w:rPr>
         <w:drawing>
@@ -229,7 +932,7 @@
                     <pic:cNvPicPr/>
                   </pic:nvPicPr>
                   <pic:blipFill>
-                    <a:blip r:embed="rId6"/>
+                    <a:blip r:embed="rId8"/>
                     <a:stretch>
                       <a:fillRect/>
                     </a:stretch>
@@ -274,7 +977,7 @@
           <w:lang w:val="en-US"/>
         </w:rPr>
       </w:pPr>
-      <w:hyperlink r:id="rId7" w:history="1">
+      <w:hyperlink r:id="rId9" w:history="1">
         <w:r>
           <w:rPr>
             <w:rStyle w:val="Collegamentoipertestuale"/>
@@ -300,7 +1003,19 @@
         <w:rPr>
           <w:lang w:val="en-US"/>
         </w:rPr>
-        <w:t>Be sure to check out all of the rules here (Italian based):</w:t>
+        <w:t xml:space="preserve">Be sure to check out </w:t>
+      </w:r>
+      <w:r>
+        <w:rPr>
+          <w:lang w:val="en-US"/>
+        </w:rPr>
+        <w:t>all</w:t>
+      </w:r>
+      <w:r>
+        <w:rPr>
+          <w:lang w:val="en-US"/>
+        </w:rPr>
+        <w:t xml:space="preserve"> the rules here (Italian based):</w:t>
       </w:r>
     </w:p>
     <w:p>
@@ -314,7 +1029,7 @@
           <w:lang w:val="en-US"/>
         </w:rPr>
       </w:pPr>
-      <w:hyperlink r:id="rId8" w:history="1">
+      <w:hyperlink r:id="rId10" w:history="1">
         <w:r>
           <w:rPr>
             <w:rStyle w:val="Collegamentoipertestuale"/>
@@ -340,53 +1055,39 @@
         <w:rPr>
           <w:lang w:val="en-US"/>
         </w:rPr>
-        <w:t>Also, here you can find precisely all of the courses and info:</w:t>
-      </w:r>
-    </w:p>
-    <w:p>
-      <w:pPr>
-        <w:pStyle w:val="Paragrafoelenco"/>
-        <w:numPr>
-          <w:ilvl w:val="0"/>
-          <w:numId w:val="1"/>
-        </w:numPr>
-        <w:rPr>
-          <w:lang w:val="en-US"/>
-        </w:rPr>
-      </w:pPr>
-      <w:hyperlink r:id="rId9" w:history="1">
-        <w:r>
-          <w:rPr>
-            <w:rStyle w:val="Collegamentoipertestuale"/>
-            <w:lang w:val="en-US"/>
-          </w:rPr>
-          <w:t>https://didattica.unipd.it/off/2023/LM/SC/SC2598</w:t>
-        </w:r>
-      </w:hyperlink>
+        <w:br w:type="page"/>
+      </w:r>
+    </w:p>
+    <w:p>
+      <w:pPr>
+        <w:rPr>
+          <w:lang w:val="en-US"/>
+        </w:rPr>
+      </w:pPr>
+      <w:r>
+        <w:rPr>
+          <w:lang w:val="en-US"/>
+        </w:rPr>
+        <w:lastRenderedPageBreak/>
+        <w:t>Requirements</w:t>
+      </w:r>
       <w:r>
         <w:rPr>
           <w:lang w:val="en-US"/>
         </w:rPr>
         <w:t xml:space="preserve"> </w:t>
       </w:r>
-    </w:p>
-    <w:p>
-      <w:pPr>
-        <w:rPr>
-          <w:lang w:val="en-US"/>
-        </w:rPr>
-      </w:pPr>
-      <w:r>
-        <w:rPr>
-          <w:lang w:val="en-US"/>
-        </w:rPr>
-        <w:t>Requirements</w:t>
-      </w:r>
-      <w:r>
-        <w:rPr>
-          <w:lang w:val="en-US"/>
-        </w:rPr>
-        <w:t xml:space="preserve"> in order to enroll:</w:t>
+      <w:r>
+        <w:rPr>
+          <w:lang w:val="en-US"/>
+        </w:rPr>
+        <w:t>to</w:t>
+      </w:r>
+      <w:r>
+        <w:rPr>
+          <w:lang w:val="en-US"/>
+        </w:rPr>
+        <w:t xml:space="preserve"> enroll:</w:t>
       </w:r>
     </w:p>
     <w:p>
@@ -410,7 +1111,7 @@
                     <pic:cNvPicPr/>
                   </pic:nvPicPr>
                   <pic:blipFill>
-                    <a:blip r:embed="rId10"/>
+                    <a:blip r:embed="rId11"/>
                     <a:stretch>
                       <a:fillRect/>
                     </a:stretch>
@@ -461,7 +1162,7 @@
           <w:lang w:val="en-US"/>
         </w:rPr>
       </w:pPr>
-      <w:hyperlink r:id="rId11" w:history="1">
+      <w:hyperlink r:id="rId12" w:history="1">
         <w:r>
           <w:rPr>
             <w:rStyle w:val="Collegamentoipertestuale"/>
@@ -487,7 +1188,19 @@
         <w:rPr>
           <w:lang w:val="en-US"/>
         </w:rPr>
-        <w:t>You can also check all of the courses here:</w:t>
+        <w:t xml:space="preserve">You can also check </w:t>
+      </w:r>
+      <w:r>
+        <w:rPr>
+          <w:lang w:val="en-US"/>
+        </w:rPr>
+        <w:t>all</w:t>
+      </w:r>
+      <w:r>
+        <w:rPr>
+          <w:lang w:val="en-US"/>
+        </w:rPr>
+        <w:t xml:space="preserve"> the courses here:</w:t>
       </w:r>
     </w:p>
     <w:p>
@@ -501,7 +1214,7 @@
           <w:lang w:val="en-US"/>
         </w:rPr>
       </w:pPr>
-      <w:hyperlink r:id="rId12" w:history="1">
+      <w:hyperlink r:id="rId13" w:history="1">
         <w:r>
           <w:rPr>
             <w:rStyle w:val="Collegamentoipertestuale"/>
@@ -541,7 +1254,7 @@
           <w:lang w:val="en-US"/>
         </w:rPr>
       </w:pPr>
-      <w:hyperlink r:id="rId13" w:history="1">
+      <w:hyperlink r:id="rId14" w:history="1">
         <w:r>
           <w:rPr>
             <w:rStyle w:val="Collegamentoipertestuale"/>
@@ -568,7 +1281,7 @@
           <w:lang w:val="en-US"/>
         </w:rPr>
       </w:pPr>
-      <w:hyperlink r:id="rId14" w:history="1">
+      <w:hyperlink r:id="rId15" w:history="1">
         <w:r>
           <w:rPr>
             <w:rStyle w:val="Collegamentoipertestuale"/>
@@ -581,7 +1294,19 @@
         <w:rPr>
           <w:lang w:val="en-US"/>
         </w:rPr>
-        <w:t xml:space="preserve"> (this one suited for more general info on the matters of all CS courses and master degrees)</w:t>
+        <w:t xml:space="preserve"> (this one suited for more general info on the matters of all CS courses and </w:t>
+      </w:r>
+      <w:r>
+        <w:rPr>
+          <w:lang w:val="en-US"/>
+        </w:rPr>
+        <w:t>master’s</w:t>
+      </w:r>
+      <w:r>
+        <w:rPr>
+          <w:lang w:val="en-US"/>
+        </w:rPr>
+        <w:t xml:space="preserve"> degrees)</w:t>
       </w:r>
     </w:p>
     <w:p>
@@ -608,7 +1333,7 @@
           <w:lang w:val="en-US"/>
         </w:rPr>
       </w:pPr>
-      <w:hyperlink r:id="rId15" w:anchor="c1713" w:history="1">
+      <w:hyperlink r:id="rId16" w:anchor="c1713" w:history="1">
         <w:r>
           <w:rPr>
             <w:rStyle w:val="Collegamentoipertestuale"/>
@@ -664,7 +1389,7 @@
                     <pic:cNvPicPr/>
                   </pic:nvPicPr>
                   <pic:blipFill>
-                    <a:blip r:embed="rId16"/>
+                    <a:blip r:embed="rId17"/>
                     <a:stretch>
                       <a:fillRect/>
                     </a:stretch>
@@ -700,17 +1425,27 @@
     </w:p>
     <w:p>
       <w:pPr>
-        <w:rPr>
-          <w:lang w:val="en-US"/>
-        </w:rPr>
-      </w:pPr>
+        <w:pStyle w:val="Titolo1"/>
+        <w:rPr>
+          <w:lang w:val="en-US"/>
+        </w:rPr>
+      </w:pPr>
+      <w:bookmarkStart w:id="1" w:name="_Toc141871022"/>
       <w:r>
         <w:rPr>
           <w:lang w:val="en-US"/>
         </w:rPr>
         <w:lastRenderedPageBreak/>
-        <w:t>In order to enroll:</w:t>
-      </w:r>
+        <w:t>How to enroll</w:t>
+      </w:r>
+      <w:bookmarkEnd w:id="1"/>
+    </w:p>
+    <w:p>
+      <w:pPr>
+        <w:rPr>
+          <w:lang w:val="en-US"/>
+        </w:rPr>
+      </w:pPr>
     </w:p>
     <w:p>
       <w:pPr>
@@ -727,25 +1462,63 @@
         <w:rPr>
           <w:lang w:val="en-US"/>
         </w:rPr>
-        <w:t xml:space="preserve">Unipd &gt; Preimmatricolazione &gt; </w:t>
-      </w:r>
-      <w:r>
-        <w:rPr>
-          <w:lang w:val="en-US"/>
-        </w:rPr>
-        <w:t xml:space="preserve">Laurea Magistrale &gt; </w:t>
-      </w:r>
-      <w:r>
-        <w:rPr>
-          <w:lang w:val="en-US"/>
-        </w:rPr>
-        <w:t>Computer Science and all</w:t>
-      </w:r>
-      <w:r>
-        <w:rPr>
-          <w:lang w:val="en-US"/>
-        </w:rPr>
-        <w:t xml:space="preserve"> the data should be listed there; here you can see the final score of you Bachelor if you already have one, otherwise, if you come from one another school, department, etc., you can list the courses passed singularly</w:t>
+        <w:t>The general rules are listed here:</w:t>
+      </w:r>
+    </w:p>
+    <w:p>
+      <w:pPr>
+        <w:pStyle w:val="Paragrafoelenco"/>
+        <w:numPr>
+          <w:ilvl w:val="1"/>
+          <w:numId w:val="1"/>
+        </w:numPr>
+      </w:pPr>
+      <w:hyperlink r:id="rId18" w:history="1">
+        <w:r>
+          <w:rPr>
+            <w:rStyle w:val="Collegamentoipertestuale"/>
+          </w:rPr>
+          <w:t>https://www.unipd.it/avvisi-ammissione-lauree-magistrali</w:t>
+        </w:r>
+      </w:hyperlink>
+      <w:r>
+        <w:t xml:space="preserve"> (itali</w:t>
+      </w:r>
+      <w:r>
+        <w:t>an)</w:t>
+      </w:r>
+    </w:p>
+    <w:p>
+      <w:pPr>
+        <w:pStyle w:val="Paragrafoelenco"/>
+        <w:numPr>
+          <w:ilvl w:val="1"/>
+          <w:numId w:val="1"/>
+        </w:numPr>
+        <w:rPr>
+          <w:lang w:val="en-US"/>
+        </w:rPr>
+      </w:pPr>
+      <w:hyperlink r:id="rId19" w:history="1">
+        <w:r>
+          <w:rPr>
+            <w:rStyle w:val="Collegamentoipertestuale"/>
+            <w:lang w:val="en-US"/>
+          </w:rPr>
+          <w:t>https://www.unipd.it/avvisi-ammissione-lauree-magistrali-inglese</w:t>
+        </w:r>
+      </w:hyperlink>
+      <w:r>
+        <w:rPr>
+          <w:lang w:val="en-US"/>
+        </w:rPr>
+        <w:t xml:space="preserve"> (en</w:t>
+      </w:r>
+      <w:r>
+        <w:rPr>
+          <w:lang w:val="en-US"/>
+        </w:rPr>
+        <w:t>glish)</w:t>
       </w:r>
     </w:p>
     <w:p>
@@ -763,7 +1536,7 @@
         <w:rPr>
           <w:lang w:val="en-US"/>
         </w:rPr>
-        <w:t>In any case, select all the requirements listed here, to prove you can enroll</w:t>
+        <w:t>Check out the procedure and ending terms from:</w:t>
       </w:r>
     </w:p>
     <w:p>
@@ -777,7 +1550,233 @@
           <w:lang w:val="en-US"/>
         </w:rPr>
       </w:pPr>
-      <w:hyperlink r:id="rId17" w:history="1">
+      <w:hyperlink r:id="rId20" w:history="1">
+        <w:r>
+          <w:rPr>
+            <w:rStyle w:val="Collegamentoipertestuale"/>
+            <w:lang w:val="en-US"/>
+          </w:rPr>
+          <w:t>https://www.unipd.it/sites/unipd.it/files/2023/2023_Istruzioni_magistrali_V1.pdf</w:t>
+        </w:r>
+      </w:hyperlink>
+      <w:r>
+        <w:rPr>
+          <w:lang w:val="en-US"/>
+        </w:rPr>
+        <w:t xml:space="preserve"> </w:t>
+      </w:r>
+    </w:p>
+    <w:p>
+      <w:pPr>
+        <w:rPr>
+          <w:lang w:val="en-US"/>
+        </w:rPr>
+      </w:pPr>
+      <w:r>
+        <w:rPr>
+          <w:lang w:val="en-US"/>
+        </w:rPr>
+        <w:t xml:space="preserve">You first </w:t>
+      </w:r>
+      <w:r>
+        <w:rPr>
+          <w:lang w:val="en-US"/>
+        </w:rPr>
+        <w:t>must</w:t>
+      </w:r>
+      <w:r>
+        <w:rPr>
+          <w:lang w:val="en-US"/>
+        </w:rPr>
+        <w:t xml:space="preserve"> go to the Uniweb site and completing the “Preimmatricolazione” (pre-enrollment procedure) part, so</w:t>
+      </w:r>
+      <w:r>
+        <w:rPr>
+          <w:lang w:val="en-US"/>
+        </w:rPr>
+        <w:t xml:space="preserve"> (rules in italian menu voices listed below):</w:t>
+      </w:r>
+    </w:p>
+    <w:p>
+      <w:pPr>
+        <w:pStyle w:val="Paragrafoelenco"/>
+        <w:numPr>
+          <w:ilvl w:val="0"/>
+          <w:numId w:val="1"/>
+        </w:numPr>
+        <w:rPr>
+          <w:lang w:val="en-US"/>
+        </w:rPr>
+      </w:pPr>
+      <w:hyperlink r:id="rId21" w:history="1">
+        <w:r>
+          <w:rPr>
+            <w:rStyle w:val="Collegamentoipertestuale"/>
+            <w:lang w:val="en-US"/>
+          </w:rPr>
+          <w:t>https://uniweb.unipd.it/Root.do</w:t>
+        </w:r>
+      </w:hyperlink>
+      <w:r>
+        <w:rPr>
+          <w:lang w:val="en-US"/>
+        </w:rPr>
+        <w:t xml:space="preserve"> </w:t>
+      </w:r>
+    </w:p>
+    <w:p>
+      <w:pPr>
+        <w:pStyle w:val="Paragrafoelenco"/>
+        <w:numPr>
+          <w:ilvl w:val="0"/>
+          <w:numId w:val="1"/>
+        </w:numPr>
+        <w:rPr>
+          <w:lang w:val="en-US"/>
+        </w:rPr>
+      </w:pPr>
+      <w:r>
+        <w:rPr>
+          <w:lang w:val="en-US"/>
+        </w:rPr>
+        <w:t xml:space="preserve">Click on the hamburger menu, then select Didattica </w:t>
+      </w:r>
+      <w:r>
+        <w:rPr>
+          <w:lang w:val="en-US"/>
+        </w:rPr>
+        <w:t xml:space="preserve">&gt; Preimmatricolazione </w:t>
+      </w:r>
+      <w:r>
+        <w:rPr>
+          <w:lang w:val="en-US"/>
+        </w:rPr>
+        <w:t xml:space="preserve">ad accesso libero </w:t>
+      </w:r>
+      <w:r>
+        <w:rPr>
+          <w:lang w:val="en-US"/>
+        </w:rPr>
+        <w:t xml:space="preserve">&gt; </w:t>
+      </w:r>
+      <w:r>
+        <w:rPr>
+          <w:lang w:val="en-US"/>
+        </w:rPr>
+        <w:t xml:space="preserve">Laurea Magistrale &gt; </w:t>
+      </w:r>
+      <w:r>
+        <w:rPr>
+          <w:lang w:val="en-US"/>
+        </w:rPr>
+        <w:t>Computer Science and all</w:t>
+      </w:r>
+      <w:r>
+        <w:rPr>
+          <w:lang w:val="en-US"/>
+        </w:rPr>
+        <w:t xml:space="preserve"> the data should be listed there; here you can see the final score of you Bachelor if you already have one, otherwise, if you come from one another school, department, etc., you can list the courses passed singularly</w:t>
+      </w:r>
+    </w:p>
+    <w:p>
+      <w:pPr>
+        <w:pStyle w:val="Paragrafoelenco"/>
+        <w:numPr>
+          <w:ilvl w:val="1"/>
+          <w:numId w:val="1"/>
+        </w:numPr>
+        <w:rPr>
+          <w:lang w:val="en-US"/>
+        </w:rPr>
+      </w:pPr>
+      <w:r>
+        <w:rPr>
+          <w:lang w:val="en-US"/>
+        </w:rPr>
+        <w:t xml:space="preserve">It’s also listed the complete thing at page </w:t>
+      </w:r>
+      <w:r>
+        <w:rPr>
+          <w:lang w:val="en-US"/>
+        </w:rPr>
+        <w:t>1</w:t>
+      </w:r>
+      <w:r>
+        <w:rPr>
+          <w:lang w:val="en-US"/>
+        </w:rPr>
+        <w:t xml:space="preserve"> (italian) or </w:t>
+      </w:r>
+      <w:r>
+        <w:rPr>
+          <w:lang w:val="en-US"/>
+        </w:rPr>
+        <w:t>7</w:t>
+      </w:r>
+      <w:r>
+        <w:rPr>
+          <w:lang w:val="en-US"/>
+        </w:rPr>
+        <w:t xml:space="preserve"> (english) inside:</w:t>
+      </w:r>
+    </w:p>
+    <w:p>
+      <w:pPr>
+        <w:pStyle w:val="Paragrafoelenco"/>
+        <w:numPr>
+          <w:ilvl w:val="2"/>
+          <w:numId w:val="1"/>
+        </w:numPr>
+        <w:rPr>
+          <w:lang w:val="en-US"/>
+        </w:rPr>
+      </w:pPr>
+      <w:hyperlink r:id="rId22" w:history="1">
+        <w:r>
+          <w:rPr>
+            <w:rStyle w:val="Collegamentoipertestuale"/>
+            <w:lang w:val="en-US"/>
+          </w:rPr>
+          <w:t>https://www.unipd.it/sites/unipd.it/files/2023/2023_Istruzioni_magistrali_V1.pdf</w:t>
+        </w:r>
+      </w:hyperlink>
+      <w:r>
+        <w:rPr>
+          <w:lang w:val="en-US"/>
+        </w:rPr>
+        <w:t xml:space="preserve"> </w:t>
+      </w:r>
+    </w:p>
+    <w:p>
+      <w:pPr>
+        <w:pStyle w:val="Paragrafoelenco"/>
+        <w:numPr>
+          <w:ilvl w:val="0"/>
+          <w:numId w:val="1"/>
+        </w:numPr>
+        <w:rPr>
+          <w:lang w:val="en-US"/>
+        </w:rPr>
+      </w:pPr>
+      <w:r>
+        <w:rPr>
+          <w:lang w:val="en-US"/>
+        </w:rPr>
+        <w:t>In any case, select all the requirements listed here, to prove you can enroll</w:t>
+      </w:r>
+    </w:p>
+    <w:p>
+      <w:pPr>
+        <w:pStyle w:val="Paragrafoelenco"/>
+        <w:numPr>
+          <w:ilvl w:val="1"/>
+          <w:numId w:val="1"/>
+        </w:numPr>
+        <w:rPr>
+          <w:lang w:val="en-US"/>
+        </w:rPr>
+      </w:pPr>
+      <w:hyperlink r:id="rId23" w:history="1">
         <w:r>
           <w:rPr>
             <w:rStyle w:val="Collegamentoipertestuale"/>
@@ -795,17 +1794,320 @@
     </w:p>
     <w:p>
       <w:pPr>
+        <w:rPr>
+          <w:lang w:val="en-US"/>
+        </w:rPr>
+      </w:pPr>
+      <w:r>
+        <w:rPr>
+          <w:lang w:val="en-US"/>
+        </w:rPr>
+        <w:t xml:space="preserve">After a few days, you receive the result from the teaching secretariat, saying you were “Eligible - Idoneo” or not; if you are, you should complete the “Immatricolazione” (enrollment procedure), so </w:t>
+      </w:r>
+      <w:r>
+        <w:rPr>
+          <w:lang w:val="en-US"/>
+        </w:rPr>
+        <w:t>(rules in italian menu voices listed below):</w:t>
+      </w:r>
+    </w:p>
+    <w:p>
+      <w:pPr>
+        <w:pStyle w:val="Paragrafoelenco"/>
+        <w:numPr>
+          <w:ilvl w:val="0"/>
+          <w:numId w:val="1"/>
+        </w:numPr>
+        <w:rPr>
+          <w:lang w:val="en-US"/>
+        </w:rPr>
+      </w:pPr>
+      <w:hyperlink r:id="rId24" w:history="1">
+        <w:r>
+          <w:rPr>
+            <w:rStyle w:val="Collegamentoipertestuale"/>
+            <w:lang w:val="en-US"/>
+          </w:rPr>
+          <w:t>https://uniweb.unipd.it/Root.do</w:t>
+        </w:r>
+      </w:hyperlink>
+      <w:r>
+        <w:rPr>
+          <w:lang w:val="en-US"/>
+        </w:rPr>
+        <w:t xml:space="preserve"> </w:t>
+      </w:r>
+    </w:p>
+    <w:p>
+      <w:pPr>
+        <w:pStyle w:val="Paragrafoelenco"/>
+        <w:numPr>
+          <w:ilvl w:val="0"/>
+          <w:numId w:val="1"/>
+        </w:numPr>
+        <w:rPr>
+          <w:lang w:val="en-US"/>
+        </w:rPr>
+      </w:pPr>
+      <w:r>
+        <w:rPr>
+          <w:lang w:val="en-US"/>
+        </w:rPr>
+        <w:t xml:space="preserve">Click on the hamburger menu, then select Didattica </w:t>
+      </w:r>
+      <w:r>
+        <w:rPr>
+          <w:lang w:val="en-US"/>
+        </w:rPr>
+        <w:t xml:space="preserve">&gt; </w:t>
+      </w:r>
+      <w:r>
+        <w:rPr>
+          <w:lang w:val="en-US"/>
+        </w:rPr>
+        <w:t>Immatricolazione</w:t>
+      </w:r>
+      <w:r>
+        <w:rPr>
+          <w:lang w:val="en-US"/>
+        </w:rPr>
+        <w:t xml:space="preserve"> </w:t>
+      </w:r>
+      <w:r>
+        <w:rPr>
+          <w:lang w:val="en-US"/>
+        </w:rPr>
+        <w:t>and complete all the procedure</w:t>
+      </w:r>
+    </w:p>
+    <w:p>
+      <w:pPr>
+        <w:pStyle w:val="Paragrafoelenco"/>
+        <w:numPr>
+          <w:ilvl w:val="1"/>
+          <w:numId w:val="1"/>
+        </w:numPr>
+        <w:rPr>
+          <w:lang w:val="en-US"/>
+        </w:rPr>
+      </w:pPr>
+      <w:r>
+        <w:rPr>
+          <w:lang w:val="en-US"/>
+        </w:rPr>
+        <w:t>It’s also listed the complete thing at page 7 (italian) or 14 (english) inside:</w:t>
+      </w:r>
+    </w:p>
+    <w:p>
+      <w:pPr>
+        <w:pStyle w:val="Paragrafoelenco"/>
+        <w:numPr>
+          <w:ilvl w:val="2"/>
+          <w:numId w:val="1"/>
+        </w:numPr>
+        <w:rPr>
+          <w:lang w:val="en-US"/>
+        </w:rPr>
+      </w:pPr>
+      <w:hyperlink r:id="rId25" w:history="1">
+        <w:r>
+          <w:rPr>
+            <w:rStyle w:val="Collegamentoipertestuale"/>
+            <w:lang w:val="en-US"/>
+          </w:rPr>
+          <w:t>https://www.unipd.it/sites/unipd.it/files/2023/2023_Istruzioni_magistrali_V1.pdf</w:t>
+        </w:r>
+      </w:hyperlink>
+      <w:r>
+        <w:rPr>
+          <w:lang w:val="en-US"/>
+        </w:rPr>
+        <w:t xml:space="preserve"> </w:t>
+      </w:r>
+    </w:p>
+    <w:p>
+      <w:pPr>
+        <w:rPr>
+          <w:lang w:val="en-US"/>
+        </w:rPr>
+      </w:pPr>
+    </w:p>
+    <w:p>
+      <w:pPr>
+        <w:rPr>
+          <w:lang w:val="en-US"/>
+        </w:rPr>
+      </w:pPr>
+      <w:r>
+        <w:rPr>
+          <w:lang w:val="en-US"/>
+        </w:rPr>
+        <w:t>Now, if you were a student before at UniPD you should see a strange situation; infact, you should see a previous career at link “Altre carriere”, where you graduated at a previous teaching course, and the course you are waiting for the enrollment procedure to complete.</w:t>
+      </w:r>
+    </w:p>
+    <w:p>
+      <w:pPr>
+        <w:rPr>
+          <w:lang w:val="en-US"/>
+        </w:rPr>
+      </w:pPr>
+      <w:r>
+        <w:rPr>
+          <w:lang w:val="en-US"/>
+        </w:rPr>
+        <w:t xml:space="preserve">Keep in mind that the procedure takes a few working days; after those, you should receive </w:t>
+      </w:r>
+      <w:r>
+        <w:rPr>
+          <w:lang w:val="en-US"/>
+        </w:rPr>
+        <w:t>an email with all the necessary information (</w:t>
+      </w:r>
+      <w:r>
+        <w:rPr>
+          <w:lang w:val="en-US"/>
+        </w:rPr>
+        <w:t>university matriculation number</w:t>
+      </w:r>
+      <w:r>
+        <w:rPr>
+          <w:lang w:val="en-US"/>
+        </w:rPr>
+        <w:t>) and the first university fee of the year.</w:t>
+      </w:r>
+    </w:p>
+    <w:p>
+      <w:pPr>
+        <w:rPr>
+          <w:lang w:val="en-US"/>
+        </w:rPr>
+      </w:pPr>
+    </w:p>
+    <w:p>
+      <w:pPr>
+        <w:rPr>
+          <w:lang w:val="en-US"/>
+        </w:rPr>
+      </w:pPr>
+      <w:r>
+        <w:rPr>
+          <w:lang w:val="en-US"/>
+        </w:rPr>
+        <w:t xml:space="preserve">Keep also in mind that, to </w:t>
+      </w:r>
+      <w:r>
+        <w:rPr>
+          <w:lang w:val="en-US"/>
+        </w:rPr>
+        <w:t>receive a tax reduction, you should present every year the ISEE for the Right to Study in College (Diritto Universitario); you should do it like this, and you can see al the rules inside of this:</w:t>
+      </w:r>
+    </w:p>
+    <w:p>
+      <w:pPr>
+        <w:pStyle w:val="Paragrafoelenco"/>
+        <w:numPr>
+          <w:ilvl w:val="0"/>
+          <w:numId w:val="1"/>
+        </w:numPr>
+        <w:rPr>
+          <w:lang w:val="en-US"/>
+        </w:rPr>
+      </w:pPr>
+      <w:hyperlink r:id="rId26" w:history="1">
+        <w:r>
+          <w:rPr>
+            <w:rStyle w:val="Collegamentoipertestuale"/>
+            <w:lang w:val="en-US"/>
+          </w:rPr>
+          <w:t>https://www.unipd.it/isee</w:t>
+        </w:r>
+      </w:hyperlink>
+      <w:r>
+        <w:rPr>
+          <w:lang w:val="en-US"/>
+        </w:rPr>
+        <w:t xml:space="preserve"> (for</w:t>
+      </w:r>
+      <w:r>
+        <w:rPr>
+          <w:lang w:val="en-US"/>
+        </w:rPr>
+        <w:t xml:space="preserve"> international and english students)</w:t>
+      </w:r>
+    </w:p>
+    <w:p>
+      <w:r>
+        <w:t>Via Uniweb, you should do the “Richiesta di Agevolazi</w:t>
+      </w:r>
+      <w:r>
+        <w:t>oni”, so (italian menu voices):</w:t>
+      </w:r>
+    </w:p>
+    <w:p>
+      <w:pPr>
+        <w:pStyle w:val="Paragrafoelenco"/>
+        <w:numPr>
+          <w:ilvl w:val="0"/>
+          <w:numId w:val="1"/>
+        </w:numPr>
+      </w:pPr>
+      <w:hyperlink r:id="rId27" w:history="1">
+        <w:r>
+          <w:rPr>
+            <w:rStyle w:val="Collegamentoipertestuale"/>
+          </w:rPr>
+          <w:t>https://uniweb.unipd.it/Root.do</w:t>
+        </w:r>
+      </w:hyperlink>
+      <w:r>
+        <w:t xml:space="preserve"> </w:t>
+      </w:r>
+    </w:p>
+    <w:p>
+      <w:pPr>
+        <w:pStyle w:val="Paragrafoelenco"/>
+        <w:numPr>
+          <w:ilvl w:val="0"/>
+          <w:numId w:val="1"/>
+        </w:numPr>
+      </w:pPr>
+      <w:r>
+        <w:t xml:space="preserve">Click on the hamburger menu, then select </w:t>
+      </w:r>
+      <w:r>
+        <w:t>Diritto allo studio, Disabilità/DSA, Corsi estivi &gt; Richiesta di Agevolazioni and select the “Permetti all’INPS di recuperare i tuoi dati”</w:t>
+      </w:r>
+    </w:p>
+    <w:p>
+      <w:pPr>
+        <w:rPr>
+          <w:rFonts w:asciiTheme="majorHAnsi" w:eastAsiaTheme="majorEastAsia" w:hAnsiTheme="majorHAnsi" w:cstheme="majorBidi"/>
+          <w:color w:val="2F5496" w:themeColor="accent1" w:themeShade="BF"/>
+          <w:sz w:val="32"/>
+          <w:szCs w:val="32"/>
+        </w:rPr>
+      </w:pPr>
+      <w:r>
+        <w:lastRenderedPageBreak/>
+        <w:br w:type="page"/>
+      </w:r>
+    </w:p>
+    <w:p>
+      <w:pPr>
         <w:pStyle w:val="Titolo1"/>
         <w:rPr>
           <w:lang w:val="en-US"/>
         </w:rPr>
       </w:pPr>
-      <w:r>
-        <w:rPr>
-          <w:lang w:val="en-US"/>
-        </w:rPr>
+      <w:bookmarkStart w:id="2" w:name="_Toc141871023"/>
+      <w:r>
+        <w:rPr>
+          <w:lang w:val="en-US"/>
+        </w:rPr>
+        <w:lastRenderedPageBreak/>
         <w:t>Study plan</w:t>
       </w:r>
+      <w:bookmarkEnd w:id="2"/>
     </w:p>
     <w:p>
       <w:pPr>
@@ -819,7 +2121,7 @@
         </w:rPr>
         <w:t xml:space="preserve">As stated from: </w:t>
       </w:r>
-      <w:hyperlink r:id="rId18" w:history="1">
+      <w:hyperlink r:id="rId28" w:history="1">
         <w:r>
           <w:rPr>
             <w:rStyle w:val="Collegamentoipertestuale"/>
@@ -855,6 +2157,7 @@
       </w:r>
       <w:r>
         <w:rPr>
+          <w:noProof/>
           <w:lang w:val="en-US"/>
         </w:rPr>
         <w:drawing>
@@ -873,7 +2176,7 @@
                     <pic:cNvPicPr/>
                   </pic:nvPicPr>
                   <pic:blipFill>
-                    <a:blip r:embed="rId19"/>
+                    <a:blip r:embed="rId29"/>
                     <a:stretch>
                       <a:fillRect/>
                     </a:stretch>
@@ -902,6 +2205,7 @@
       </w:pPr>
       <w:r>
         <w:rPr>
+          <w:noProof/>
           <w:lang w:val="en-US"/>
         </w:rPr>
         <w:drawing>
@@ -920,7 +2224,7 @@
                     <pic:cNvPicPr/>
                   </pic:nvPicPr>
                   <pic:blipFill>
-                    <a:blip r:embed="rId20"/>
+                    <a:blip r:embed="rId30"/>
                     <a:stretch>
                       <a:fillRect/>
                     </a:stretch>
@@ -949,6 +2253,7 @@
       </w:pPr>
       <w:r>
         <w:rPr>
+          <w:noProof/>
           <w:lang w:val="en-US"/>
         </w:rPr>
         <w:lastRenderedPageBreak/>
@@ -968,7 +2273,7 @@
                     <pic:cNvPicPr/>
                   </pic:nvPicPr>
                   <pic:blipFill>
-                    <a:blip r:embed="rId21"/>
+                    <a:blip r:embed="rId31"/>
                     <a:stretch>
                       <a:fillRect/>
                     </a:stretch>
@@ -1002,6 +2307,7 @@
           <w:lang w:val="en-US"/>
         </w:rPr>
       </w:pPr>
+      <w:bookmarkStart w:id="3" w:name="_Toc141871024"/>
       <w:r>
         <w:rPr>
           <w:lang w:val="en-US"/>
@@ -1009,6 +2315,7 @@
         <w:lastRenderedPageBreak/>
         <w:t>Courses type for semesters</w:t>
       </w:r>
+      <w:bookmarkEnd w:id="3"/>
     </w:p>
     <w:p>
       <w:pPr>
@@ -1022,7 +2329,7 @@
         </w:rPr>
         <w:t xml:space="preserve">As of: </w:t>
       </w:r>
-      <w:hyperlink r:id="rId22" w:history="1">
+      <w:hyperlink r:id="rId32" w:history="1">
         <w:r>
           <w:rPr>
             <w:rStyle w:val="Collegamentoipertestuale"/>
@@ -1050,7 +2357,7 @@
         </w:rPr>
         <w:t xml:space="preserve">You can also have a comprehensive view here: </w:t>
       </w:r>
-      <w:hyperlink r:id="rId23" w:history="1">
+      <w:hyperlink r:id="rId33" w:history="1">
         <w:r>
           <w:rPr>
             <w:rStyle w:val="Collegamentoipertestuale"/>
@@ -1106,7 +2413,7 @@
                     <pic:cNvPicPr/>
                   </pic:nvPicPr>
                   <pic:blipFill>
-                    <a:blip r:embed="rId24"/>
+                    <a:blip r:embed="rId34"/>
                     <a:stretch>
                       <a:fillRect/>
                     </a:stretch>
@@ -1154,7 +2461,7 @@
                     <pic:cNvPicPr/>
                   </pic:nvPicPr>
                   <pic:blipFill>
-                    <a:blip r:embed="rId25"/>
+                    <a:blip r:embed="rId35"/>
                     <a:stretch>
                       <a:fillRect/>
                     </a:stretch>
@@ -1229,7 +2536,7 @@
                     <pic:cNvPicPr/>
                   </pic:nvPicPr>
                   <pic:blipFill>
-                    <a:blip r:embed="rId26"/>
+                    <a:blip r:embed="rId36"/>
                     <a:stretch>
                       <a:fillRect/>
                     </a:stretch>
@@ -1277,7 +2584,7 @@
                     <pic:cNvPicPr/>
                   </pic:nvPicPr>
                   <pic:blipFill>
-                    <a:blip r:embed="rId27"/>
+                    <a:blip r:embed="rId37"/>
                     <a:stretch>
                       <a:fillRect/>
                     </a:stretch>
@@ -1329,6 +2636,7 @@
           <w:lang w:val="en-US"/>
         </w:rPr>
       </w:pPr>
+      <w:bookmarkStart w:id="4" w:name="_Toc141871025"/>
       <w:r>
         <w:rPr>
           <w:lang w:val="en-US"/>
@@ -1336,6 +2644,7 @@
         <w:lastRenderedPageBreak/>
         <w:t>English Language B2</w:t>
       </w:r>
+      <w:bookmarkEnd w:id="4"/>
     </w:p>
     <w:p>
       <w:pPr>
@@ -1349,7 +2658,7 @@
         </w:rPr>
         <w:t xml:space="preserve">This is the writing and speaking test. If you have a certification you can recognize officially via: </w:t>
       </w:r>
-      <w:hyperlink r:id="rId28" w:history="1">
+      <w:hyperlink r:id="rId38" w:history="1">
         <w:r>
           <w:rPr>
             <w:rStyle w:val="Collegamentoipertestuale"/>
@@ -1372,12 +2681,14 @@
           <w:lang w:val="en-US"/>
         </w:rPr>
       </w:pPr>
+      <w:bookmarkStart w:id="5" w:name="_Toc141871026"/>
       <w:r>
         <w:rPr>
           <w:lang w:val="en-US"/>
         </w:rPr>
         <w:t>Master Thesis</w:t>
       </w:r>
+      <w:bookmarkEnd w:id="5"/>
     </w:p>
     <w:p>
       <w:pPr>
@@ -1395,6 +2706,7 @@
     <w:p>
       <w:r>
         <w:rPr>
+          <w:noProof/>
           <w:lang w:val="en-US"/>
         </w:rPr>
         <w:drawing>
@@ -1413,7 +2725,7 @@
                     <pic:cNvPicPr/>
                   </pic:nvPicPr>
                   <pic:blipFill>
-                    <a:blip r:embed="rId29"/>
+                    <a:blip r:embed="rId39"/>
                     <a:stretch>
                       <a:fillRect/>
                     </a:stretch>
@@ -1436,6 +2748,9 @@
     </w:p>
     <w:p>
       <w:r>
+        <w:rPr>
+          <w:noProof/>
+        </w:rPr>
         <w:drawing>
           <wp:inline distT="0" distB="0" distL="0" distR="0" wp14:anchorId="1C5CF001" wp14:editId="09747BDA">
             <wp:extent cx="5061857" cy="3336582"/>
@@ -1452,7 +2767,7 @@
                     <pic:cNvPicPr/>
                   </pic:nvPicPr>
                   <pic:blipFill>
-                    <a:blip r:embed="rId30"/>
+                    <a:blip r:embed="rId40"/>
                     <a:stretch>
                       <a:fillRect/>
                     </a:stretch>
@@ -1474,7 +2789,15 @@
       </w:r>
     </w:p>
     <w:p>
-      <w:r>
+      <w:pPr>
+        <w:rPr>
+          <w:lang w:val="en-US"/>
+        </w:rPr>
+      </w:pPr>
+      <w:r>
+        <w:rPr>
+          <w:lang w:val="en-US"/>
+        </w:rPr>
         <w:t>As also listed from</w:t>
       </w:r>
     </w:p>
@@ -1488,19 +2811,7 @@
         <w:rPr>
           <w:lang w:val="en-US"/>
         </w:rPr>
-        <w:t xml:space="preserve">To stimulate thesis projects with Startup-View and Internships, the course of study </w:t>
-      </w:r>
-      <w:r>
-        <w:rPr>
-          <w:lang w:val="en-US"/>
-        </w:rPr>
-        <w:t>organizes</w:t>
-      </w:r>
-      <w:r>
-        <w:rPr>
-          <w:lang w:val="en-US"/>
-        </w:rPr>
-        <w:t xml:space="preserve"> Company-student meetings with the support of the partners.</w:t>
+        <w:t>To stimulate thesis projects with Startup-View and Internships, the course of study organizes Company-student meetings with the support of the partners.</w:t>
       </w:r>
     </w:p>
     <w:p>
@@ -1531,19 +2842,7 @@
         <w:rPr>
           <w:lang w:val="en-US"/>
         </w:rPr>
-        <w:t xml:space="preserve">The Master Thesis is the concluding activity of the study path. Since it is intended to lead to the </w:t>
-      </w:r>
-      <w:r>
-        <w:rPr>
-          <w:lang w:val="en-US"/>
-        </w:rPr>
-        <w:t>realization</w:t>
-      </w:r>
-      <w:r>
-        <w:rPr>
-          <w:lang w:val="en-US"/>
-        </w:rPr>
-        <w:t xml:space="preserve"> of a relevant piece of work, it requires the student to work regularly and with limited distractions. For this reasons, the Master Project should be started after finishing the course exams or, at least, when the number of course exams still to be given is limited (say, 2/3 at most).  Ideally, this should happen at the beginning of the second semester of the second year (but in case you are late with the exams, first concentrate on them).</w:t>
+        <w:t>The Master Thesis is the concluding activity of the study path. Since it is intended to lead to the realization of a relevant piece of work, it requires the student to work regularly and with limited distractions. For this reasons, the Master Project should be started after finishing the course exams or, at least, when the number of course exams still to be given is limited (say, 2/3 at most).  Ideally, this should happen at the beginning of the second semester of the second year (but in case you are late with the exams, first concentrate on them).</w:t>
       </w:r>
     </w:p>
     <w:p>
@@ -1557,33 +2856,7 @@
           <w:lang w:val="en-US"/>
         </w:rPr>
         <w:lastRenderedPageBreak/>
-        <w:t xml:space="preserve">When you feel ready to start, the </w:t>
-      </w:r>
-      <w:proofErr w:type="spellStart"/>
-      <w:r>
-        <w:rPr>
-          <w:lang w:val="en-US"/>
-        </w:rPr>
-        <w:t>fist</w:t>
-      </w:r>
-      <w:proofErr w:type="spellEnd"/>
-      <w:r>
-        <w:rPr>
-          <w:lang w:val="en-US"/>
-        </w:rPr>
-        <w:t xml:space="preserve"> step consists in finding a supervisor (this applies also to the case in which you might be interested in realising your project in a company). There is no </w:t>
-      </w:r>
-      <w:r>
-        <w:rPr>
-          <w:lang w:val="en-US"/>
-        </w:rPr>
-        <w:t>formalized</w:t>
-      </w:r>
-      <w:r>
-        <w:rPr>
-          <w:lang w:val="en-US"/>
-        </w:rPr>
-        <w:t xml:space="preserve"> procedure for this: simply contact the professors of the courses that you liked most and/or in the area where you’d like to realise your project, and discuss the possible thesis themes.</w:t>
+        <w:t>When you feel ready to start, the fist step consists in finding a supervisor (this applies also to the case in which you might be interested in realising your project in a company). There is no formalized procedure for this: simply contact the professors of the courses that you liked most and/or in the area where you’d like to realise your project, and discuss the possible thesis themes.</w:t>
       </w:r>
     </w:p>
     <w:p>
@@ -1783,7 +3056,7 @@
           <w:lang w:val="en-US"/>
         </w:rPr>
       </w:pPr>
-      <w:hyperlink r:id="rId31" w:history="1">
+      <w:hyperlink r:id="rId41" w:history="1">
         <w:r>
           <w:rPr>
             <w:rStyle w:val="Collegamentoipertestuale"/>
@@ -1802,7 +3075,9 @@
     <w:sectPr>
       <w:pgSz w:w="11906" w:h="16838"/>
       <w:pgMar w:top="1417" w:right="1134" w:bottom="1134" w:left="1134" w:header="708" w:footer="708" w:gutter="0"/>
+      <w:pgNumType w:start="0"/>
       <w:cols w:space="708"/>
+      <w:titlePg/>
       <w:docGrid w:linePitch="360"/>
     </w:sectPr>
   </w:body>
@@ -1838,7 +3113,7 @@
         <w:rFonts w:ascii="Courier New" w:hAnsi="Courier New" w:cs="Courier New" w:hint="default"/>
       </w:rPr>
     </w:lvl>
-    <w:lvl w:ilvl="2" w:tplc="04100005" w:tentative="1">
+    <w:lvl w:ilvl="2" w:tplc="04100005">
       <w:start w:val="1"/>
       <w:numFmt w:val="bullet"/>
       <w:lvlText w:val=""/>
@@ -2054,6 +3329,757 @@
         <w:sz w:val="22"/>
         <w:szCs w:val="22"/>
         <w:lang w:val="it-IT" w:eastAsia="en-US" w:bidi="ar-SA"/>
+        <w14:ligatures w14:val="standardContextual"/>
+      </w:rPr>
+    </w:rPrDefault>
+    <w:pPrDefault>
+      <w:pPr>
+        <w:spacing w:after="160" w:line="259" w:lineRule="auto"/>
+      </w:pPr>
+    </w:pPrDefault>
+  </w:docDefaults>
+  <w:latentStyles w:defLockedState="0" w:defUIPriority="99" w:defSemiHidden="0" w:defUnhideWhenUsed="0" w:defQFormat="0" w:count="376">
+    <w:lsdException w:name="Normal" w:uiPriority="0" w:qFormat="1"/>
+    <w:lsdException w:name="heading 1" w:uiPriority="9" w:qFormat="1"/>
+    <w:lsdException w:name="heading 2" w:semiHidden="1" w:uiPriority="9" w:unhideWhenUsed="1" w:qFormat="1"/>
+    <w:lsdException w:name="heading 3" w:semiHidden="1" w:uiPriority="9" w:unhideWhenUsed="1" w:qFormat="1"/>
+    <w:lsdException w:name="heading 4" w:semiHidden="1" w:uiPriority="9" w:unhideWhenUsed="1" w:qFormat="1"/>
+    <w:lsdException w:name="heading 5" w:semiHidden="1" w:uiPriority="9" w:unhideWhenUsed="1" w:qFormat="1"/>
+    <w:lsdException w:name="heading 6" w:semiHidden="1" w:uiPriority="9" w:unhideWhenUsed="1" w:qFormat="1"/>
+    <w:lsdException w:name="heading 7" w:semiHidden="1" w:uiPriority="9" w:unhideWhenUsed="1" w:qFormat="1"/>
+    <w:lsdException w:name="heading 8" w:semiHidden="1" w:uiPriority="9" w:unhideWhenUsed="1" w:qFormat="1"/>
+    <w:lsdException w:name="heading 9" w:semiHidden="1" w:uiPriority="9" w:unhideWhenUsed="1" w:qFormat="1"/>
+    <w:lsdException w:name="index 1" w:semiHidden="1" w:unhideWhenUsed="1"/>
+    <w:lsdException w:name="index 2" w:semiHidden="1" w:unhideWhenUsed="1"/>
+    <w:lsdException w:name="index 3" w:semiHidden="1" w:unhideWhenUsed="1"/>
+    <w:lsdException w:name="index 4" w:semiHidden="1" w:unhideWhenUsed="1"/>
+    <w:lsdException w:name="index 5" w:semiHidden="1" w:unhideWhenUsed="1"/>
+    <w:lsdException w:name="index 6" w:semiHidden="1" w:unhideWhenUsed="1"/>
+    <w:lsdException w:name="index 7" w:semiHidden="1" w:unhideWhenUsed="1"/>
+    <w:lsdException w:name="index 8" w:semiHidden="1" w:unhideWhenUsed="1"/>
+    <w:lsdException w:name="index 9" w:semiHidden="1" w:unhideWhenUsed="1"/>
+    <w:lsdException w:name="toc 1" w:semiHidden="1" w:uiPriority="39" w:unhideWhenUsed="1"/>
+    <w:lsdException w:name="toc 2" w:semiHidden="1" w:uiPriority="39" w:unhideWhenUsed="1"/>
+    <w:lsdException w:name="toc 3" w:semiHidden="1" w:uiPriority="39" w:unhideWhenUsed="1"/>
+    <w:lsdException w:name="toc 4" w:semiHidden="1" w:uiPriority="39" w:unhideWhenUsed="1"/>
+    <w:lsdException w:name="toc 5" w:semiHidden="1" w:uiPriority="39" w:unhideWhenUsed="1"/>
+    <w:lsdException w:name="toc 6" w:semiHidden="1" w:uiPriority="39" w:unhideWhenUsed="1"/>
+    <w:lsdException w:name="toc 7" w:semiHidden="1" w:uiPriority="39" w:unhideWhenUsed="1"/>
+    <w:lsdException w:name="toc 8" w:semiHidden="1" w:uiPriority="39" w:unhideWhenUsed="1"/>
+    <w:lsdException w:name="toc 9" w:semiHidden="1" w:uiPriority="39" w:unhideWhenUsed="1"/>
+    <w:lsdException w:name="Normal Indent" w:semiHidden="1" w:unhideWhenUsed="1"/>
+    <w:lsdException w:name="footnote text" w:semiHidden="1" w:unhideWhenUsed="1"/>
+    <w:lsdException w:name="annotation text" w:semiHidden="1" w:unhideWhenUsed="1"/>
+    <w:lsdException w:name="header" w:semiHidden="1" w:unhideWhenUsed="1"/>
+    <w:lsdException w:name="footer" w:semiHidden="1" w:unhideWhenUsed="1"/>
+    <w:lsdException w:name="index heading" w:semiHidden="1" w:unhideWhenUsed="1"/>
+    <w:lsdException w:name="caption" w:semiHidden="1" w:uiPriority="35" w:unhideWhenUsed="1" w:qFormat="1"/>
+    <w:lsdException w:name="table of figures" w:semiHidden="1" w:unhideWhenUsed="1"/>
+    <w:lsdException w:name="envelope address" w:semiHidden="1" w:unhideWhenUsed="1"/>
+    <w:lsdException w:name="envelope return" w:semiHidden="1" w:unhideWhenUsed="1"/>
+    <w:lsdException w:name="footnote reference" w:semiHidden="1" w:unhideWhenUsed="1"/>
+    <w:lsdException w:name="annotation reference" w:semiHidden="1" w:unhideWhenUsed="1"/>
+    <w:lsdException w:name="line number" w:semiHidden="1" w:unhideWhenUsed="1"/>
+    <w:lsdException w:name="page number" w:semiHidden="1" w:unhideWhenUsed="1"/>
+    <w:lsdException w:name="endnote reference" w:semiHidden="1" w:unhideWhenUsed="1"/>
+    <w:lsdException w:name="endnote text" w:semiHidden="1" w:unhideWhenUsed="1"/>
+    <w:lsdException w:name="table of authorities" w:semiHidden="1" w:unhideWhenUsed="1"/>
+    <w:lsdException w:name="macro" w:semiHidden="1" w:unhideWhenUsed="1"/>
+    <w:lsdException w:name="toa heading" w:semiHidden="1" w:unhideWhenUsed="1"/>
+    <w:lsdException w:name="List" w:semiHidden="1" w:unhideWhenUsed="1"/>
+    <w:lsdException w:name="List Bullet" w:semiHidden="1" w:unhideWhenUsed="1"/>
+    <w:lsdException w:name="List Number" w:semiHidden="1" w:unhideWhenUsed="1"/>
+    <w:lsdException w:name="List 2" w:semiHidden="1" w:unhideWhenUsed="1"/>
+    <w:lsdException w:name="List 3" w:semiHidden="1" w:unhideWhenUsed="1"/>
+    <w:lsdException w:name="List 4" w:semiHidden="1" w:unhideWhenUsed="1"/>
+    <w:lsdException w:name="List 5" w:semiHidden="1" w:unhideWhenUsed="1"/>
+    <w:lsdException w:name="List Bullet 2" w:semiHidden="1" w:unhideWhenUsed="1"/>
+    <w:lsdException w:name="List Bullet 3" w:semiHidden="1" w:unhideWhenUsed="1"/>
+    <w:lsdException w:name="List Bullet 4" w:semiHidden="1" w:unhideWhenUsed="1"/>
+    <w:lsdException w:name="List Bullet 5" w:semiHidden="1" w:unhideWhenUsed="1"/>
+    <w:lsdException w:name="List Number 2" w:semiHidden="1" w:unhideWhenUsed="1"/>
+    <w:lsdException w:name="List Number 3" w:semiHidden="1" w:unhideWhenUsed="1"/>
+    <w:lsdException w:name="List Number 4" w:semiHidden="1" w:unhideWhenUsed="1"/>
+    <w:lsdException w:name="List Number 5" w:semiHidden="1" w:unhideWhenUsed="1"/>
+    <w:lsdException w:name="Title" w:uiPriority="10" w:qFormat="1"/>
+    <w:lsdException w:name="Closing" w:semiHidden="1" w:unhideWhenUsed="1"/>
+    <w:lsdException w:name="Signature" w:semiHidden="1" w:unhideWhenUsed="1"/>
+    <w:lsdException w:name="Default Paragraph Font" w:semiHidden="1" w:uiPriority="1" w:unhideWhenUsed="1"/>
+    <w:lsdException w:name="Body Text" w:semiHidden="1" w:unhideWhenUsed="1"/>
+    <w:lsdException w:name="Body Text Indent" w:semiHidden="1" w:unhideWhenUsed="1"/>
+    <w:lsdException w:name="List Continue" w:semiHidden="1" w:unhideWhenUsed="1"/>
+    <w:lsdException w:name="List Continue 2" w:semiHidden="1" w:unhideWhenUsed="1"/>
+    <w:lsdException w:name="List Continue 3" w:semiHidden="1" w:unhideWhenUsed="1"/>
+    <w:lsdException w:name="List Continue 4" w:semiHidden="1" w:unhideWhenUsed="1"/>
+    <w:lsdException w:name="List Continue 5" w:semiHidden="1" w:unhideWhenUsed="1"/>
+    <w:lsdException w:name="Message Header" w:semiHidden="1" w:unhideWhenUsed="1"/>
+    <w:lsdException w:name="Subtitle" w:uiPriority="11" w:qFormat="1"/>
+    <w:lsdException w:name="Salutation" w:semiHidden="1" w:unhideWhenUsed="1"/>
+    <w:lsdException w:name="Date" w:semiHidden="1" w:unhideWhenUsed="1"/>
+    <w:lsdException w:name="Body Text First Indent" w:semiHidden="1" w:unhideWhenUsed="1"/>
+    <w:lsdException w:name="Body Text First Indent 2" w:semiHidden="1" w:unhideWhenUsed="1"/>
+    <w:lsdException w:name="Note Heading" w:semiHidden="1" w:unhideWhenUsed="1"/>
+    <w:lsdException w:name="Body Text 2" w:semiHidden="1" w:unhideWhenUsed="1"/>
+    <w:lsdException w:name="Body Text 3" w:semiHidden="1" w:unhideWhenUsed="1"/>
+    <w:lsdException w:name="Body Text Indent 2" w:semiHidden="1" w:unhideWhenUsed="1"/>
+    <w:lsdException w:name="Body Text Indent 3" w:semiHidden="1" w:unhideWhenUsed="1"/>
+    <w:lsdException w:name="Block Text" w:semiHidden="1" w:unhideWhenUsed="1"/>
+    <w:lsdException w:name="Hyperlink" w:semiHidden="1" w:unhideWhenUsed="1"/>
+    <w:lsdException w:name="FollowedHyperlink" w:semiHidden="1" w:unhideWhenUsed="1"/>
+    <w:lsdException w:name="Strong" w:uiPriority="22" w:qFormat="1"/>
+    <w:lsdException w:name="Emphasis" w:uiPriority="20" w:qFormat="1"/>
+    <w:lsdException w:name="Document Map" w:semiHidden="1" w:unhideWhenUsed="1"/>
+    <w:lsdException w:name="Plain Text" w:semiHidden="1" w:unhideWhenUsed="1"/>
+    <w:lsdException w:name="E-mail Signature" w:semiHidden="1" w:unhideWhenUsed="1"/>
+    <w:lsdException w:name="HTML Top of Form" w:semiHidden="1" w:unhideWhenUsed="1"/>
+    <w:lsdException w:name="HTML Bottom of Form" w:semiHidden="1" w:unhideWhenUsed="1"/>
+    <w:lsdException w:name="Normal (Web)" w:semiHidden="1" w:unhideWhenUsed="1"/>
+    <w:lsdException w:name="HTML Acronym" w:semiHidden="1" w:unhideWhenUsed="1"/>
+    <w:lsdException w:name="HTML Address" w:semiHidden="1" w:unhideWhenUsed="1"/>
+    <w:lsdException w:name="HTML Cite" w:semiHidden="1" w:unhideWhenUsed="1"/>
+    <w:lsdException w:name="HTML Code" w:semiHidden="1" w:unhideWhenUsed="1"/>
+    <w:lsdException w:name="HTML Definition" w:semiHidden="1" w:unhideWhenUsed="1"/>
+    <w:lsdException w:name="HTML Keyboard" w:semiHidden="1" w:unhideWhenUsed="1"/>
+    <w:lsdException w:name="HTML Preformatted" w:semiHidden="1" w:unhideWhenUsed="1"/>
+    <w:lsdException w:name="HTML Sample" w:semiHidden="1" w:unhideWhenUsed="1"/>
+    <w:lsdException w:name="HTML Typewriter" w:semiHidden="1" w:unhideWhenUsed="1"/>
+    <w:lsdException w:name="HTML Variable" w:semiHidden="1" w:unhideWhenUsed="1"/>
+    <w:lsdException w:name="Normal Table" w:semiHidden="1" w:unhideWhenUsed="1"/>
+    <w:lsdException w:name="annotation subject" w:semiHidden="1" w:unhideWhenUsed="1"/>
+    <w:lsdException w:name="No List" w:semiHidden="1" w:unhideWhenUsed="1"/>
+    <w:lsdException w:name="Outline List 1" w:semiHidden="1" w:unhideWhenUsed="1"/>
+    <w:lsdException w:name="Outline List 2" w:semiHidden="1" w:unhideWhenUsed="1"/>
+    <w:lsdException w:name="Outline List 3" w:semiHidden="1" w:unhideWhenUsed="1"/>
+    <w:lsdException w:name="Table Simple 1" w:semiHidden="1" w:unhideWhenUsed="1"/>
+    <w:lsdException w:name="Table Simple 2" w:semiHidden="1" w:unhideWhenUsed="1"/>
+    <w:lsdException w:name="Table Simple 3" w:semiHidden="1" w:unhideWhenUsed="1"/>
+    <w:lsdException w:name="Table Classic 1" w:semiHidden="1" w:unhideWhenUsed="1"/>
+    <w:lsdException w:name="Table Classic 2" w:semiHidden="1" w:unhideWhenUsed="1"/>
+    <w:lsdException w:name="Table Classic 3" w:semiHidden="1" w:unhideWhenUsed="1"/>
+    <w:lsdException w:name="Table Classic 4" w:semiHidden="1" w:unhideWhenUsed="1"/>
+    <w:lsdException w:name="Table Colorful 1" w:semiHidden="1" w:unhideWhenUsed="1"/>
+    <w:lsdException w:name="Table Colorful 2" w:semiHidden="1" w:unhideWhenUsed="1"/>
+    <w:lsdException w:name="Table Colorful 3" w:semiHidden="1" w:unhideWhenUsed="1"/>
+    <w:lsdException w:name="Table Columns 1" w:semiHidden="1" w:unhideWhenUsed="1"/>
+    <w:lsdException w:name="Table Columns 2" w:semiHidden="1" w:unhideWhenUsed="1"/>
+    <w:lsdException w:name="Table Columns 3" w:semiHidden="1" w:unhideWhenUsed="1"/>
+    <w:lsdException w:name="Table Columns 4" w:semiHidden="1" w:unhideWhenUsed="1"/>
+    <w:lsdException w:name="Table Columns 5" w:semiHidden="1" w:unhideWhenUsed="1"/>
+    <w:lsdException w:name="Table Grid 1" w:semiHidden="1" w:unhideWhenUsed="1"/>
+    <w:lsdException w:name="Table Grid 2" w:semiHidden="1" w:unhideWhenUsed="1"/>
+    <w:lsdException w:name="Table Grid 3" w:semiHidden="1" w:unhideWhenUsed="1"/>
+    <w:lsdException w:name="Table Grid 4" w:semiHidden="1" w:unhideWhenUsed="1"/>
+    <w:lsdException w:name="Table Grid 5" w:semiHidden="1" w:unhideWhenUsed="1"/>
+    <w:lsdException w:name="Table Grid 6" w:semiHidden="1" w:unhideWhenUsed="1"/>
+    <w:lsdException w:name="Table Grid 7" w:semiHidden="1" w:unhideWhenUsed="1"/>
+    <w:lsdException w:name="Table Grid 8" w:semiHidden="1" w:unhideWhenUsed="1"/>
+    <w:lsdException w:name="Table List 1" w:semiHidden="1" w:unhideWhenUsed="1"/>
+    <w:lsdException w:name="Table List 2" w:semiHidden="1" w:unhideWhenUsed="1"/>
+    <w:lsdException w:name="Table List 3" w:semiHidden="1" w:unhideWhenUsed="1"/>
+    <w:lsdException w:name="Table List 4" w:semiHidden="1" w:unhideWhenUsed="1"/>
+    <w:lsdException w:name="Table List 5" w:semiHidden="1" w:unhideWhenUsed="1"/>
+    <w:lsdException w:name="Table List 6" w:semiHidden="1" w:unhideWhenUsed="1"/>
+    <w:lsdException w:name="Table List 7" w:semiHidden="1" w:unhideWhenUsed="1"/>
+    <w:lsdException w:name="Table List 8" w:semiHidden="1" w:unhideWhenUsed="1"/>
+    <w:lsdException w:name="Table 3D effects 1" w:semiHidden="1" w:unhideWhenUsed="1"/>
+    <w:lsdException w:name="Table 3D effects 2" w:semiHidden="1" w:unhideWhenUsed="1"/>
+    <w:lsdException w:name="Table 3D effects 3" w:semiHidden="1" w:unhideWhenUsed="1"/>
+    <w:lsdException w:name="Table Contemporary" w:semiHidden="1" w:unhideWhenUsed="1"/>
+    <w:lsdException w:name="Table Elegant" w:semiHidden="1" w:unhideWhenUsed="1"/>
+    <w:lsdException w:name="Table Professional" w:semiHidden="1" w:unhideWhenUsed="1"/>
+    <w:lsdException w:name="Table Subtle 1" w:semiHidden="1" w:unhideWhenUsed="1"/>
+    <w:lsdException w:name="Table Subtle 2" w:semiHidden="1" w:unhideWhenUsed="1"/>
+    <w:lsdException w:name="Table Web 1" w:semiHidden="1" w:unhideWhenUsed="1"/>
+    <w:lsdException w:name="Table Web 2" w:semiHidden="1" w:unhideWhenUsed="1"/>
+    <w:lsdException w:name="Table Web 3" w:semiHidden="1" w:unhideWhenUsed="1"/>
+    <w:lsdException w:name="Balloon Text" w:semiHidden="1" w:unhideWhenUsed="1"/>
+    <w:lsdException w:name="Table Grid" w:uiPriority="39"/>
+    <w:lsdException w:name="Table Theme" w:semiHidden="1" w:unhideWhenUsed="1"/>
+    <w:lsdException w:name="Placeholder Text" w:semiHidden="1"/>
+    <w:lsdException w:name="No Spacing" w:uiPriority="1" w:qFormat="1"/>
+    <w:lsdException w:name="Light Shading" w:uiPriority="60"/>
+    <w:lsdException w:name="Light List" w:uiPriority="61"/>
+    <w:lsdException w:name="Light Grid" w:uiPriority="62"/>
+    <w:lsdException w:name="Medium Shading 1" w:uiPriority="63"/>
+    <w:lsdException w:name="Medium Shading 2" w:uiPriority="64"/>
+    <w:lsdException w:name="Medium List 1" w:uiPriority="65"/>
+    <w:lsdException w:name="Medium List 2" w:uiPriority="66"/>
+    <w:lsdException w:name="Medium Grid 1" w:uiPriority="67"/>
+    <w:lsdException w:name="Medium Grid 2" w:uiPriority="68"/>
+    <w:lsdException w:name="Medium Grid 3" w:uiPriority="69"/>
+    <w:lsdException w:name="Dark List" w:uiPriority="70"/>
+    <w:lsdException w:name="Colorful Shading" w:uiPriority="71"/>
+    <w:lsdException w:name="Colorful List" w:uiPriority="72"/>
+    <w:lsdException w:name="Colorful Grid" w:uiPriority="73"/>
+    <w:lsdException w:name="Light Shading Accent 1" w:uiPriority="60"/>
+    <w:lsdException w:name="Light List Accent 1" w:uiPriority="61"/>
+    <w:lsdException w:name="Light Grid Accent 1" w:uiPriority="62"/>
+    <w:lsdException w:name="Medium Shading 1 Accent 1" w:uiPriority="63"/>
+    <w:lsdException w:name="Medium Shading 2 Accent 1" w:uiPriority="64"/>
+    <w:lsdException w:name="Medium List 1 Accent 1" w:uiPriority="65"/>
+    <w:lsdException w:name="Revision" w:semiHidden="1"/>
+    <w:lsdException w:name="List Paragraph" w:uiPriority="34" w:qFormat="1"/>
+    <w:lsdException w:name="Quote" w:uiPriority="29" w:qFormat="1"/>
+    <w:lsdException w:name="Intense Quote" w:uiPriority="30" w:qFormat="1"/>
+    <w:lsdException w:name="Medium List 2 Accent 1" w:uiPriority="66"/>
+    <w:lsdException w:name="Medium Grid 1 Accent 1" w:uiPriority="67"/>
+    <w:lsdException w:name="Medium Grid 2 Accent 1" w:uiPriority="68"/>
+    <w:lsdException w:name="Medium Grid 3 Accent 1" w:uiPriority="69"/>
+    <w:lsdException w:name="Dark List Accent 1" w:uiPriority="70"/>
+    <w:lsdException w:name="Colorful Shading Accent 1" w:uiPriority="71"/>
+    <w:lsdException w:name="Colorful List Accent 1" w:uiPriority="72"/>
+    <w:lsdException w:name="Colorful Grid Accent 1" w:uiPriority="73"/>
+    <w:lsdException w:name="Light Shading Accent 2" w:uiPriority="60"/>
+    <w:lsdException w:name="Light List Accent 2" w:uiPriority="61"/>
+    <w:lsdException w:name="Light Grid Accent 2" w:uiPriority="62"/>
+    <w:lsdException w:name="Medium Shading 1 Accent 2" w:uiPriority="63"/>
+    <w:lsdException w:name="Medium Shading 2 Accent 2" w:uiPriority="64"/>
+    <w:lsdException w:name="Medium List 1 Accent 2" w:uiPriority="65"/>
+    <w:lsdException w:name="Medium List 2 Accent 2" w:uiPriority="66"/>
+    <w:lsdException w:name="Medium Grid 1 Accent 2" w:uiPriority="67"/>
+    <w:lsdException w:name="Medium Grid 2 Accent 2" w:uiPriority="68"/>
+    <w:lsdException w:name="Medium Grid 3 Accent 2" w:uiPriority="69"/>
+    <w:lsdException w:name="Dark List Accent 2" w:uiPriority="70"/>
+    <w:lsdException w:name="Colorful Shading Accent 2" w:uiPriority="71"/>
+    <w:lsdException w:name="Colorful List Accent 2" w:uiPriority="72"/>
+    <w:lsdException w:name="Colorful Grid Accent 2" w:uiPriority="73"/>
+    <w:lsdException w:name="Light Shading Accent 3" w:uiPriority="60"/>
+    <w:lsdException w:name="Light List Accent 3" w:uiPriority="61"/>
+    <w:lsdException w:name="Light Grid Accent 3" w:uiPriority="62"/>
+    <w:lsdException w:name="Medium Shading 1 Accent 3" w:uiPriority="63"/>
+    <w:lsdException w:name="Medium Shading 2 Accent 3" w:uiPriority="64"/>
+    <w:lsdException w:name="Medium List 1 Accent 3" w:uiPriority="65"/>
+    <w:lsdException w:name="Medium List 2 Accent 3" w:uiPriority="66"/>
+    <w:lsdException w:name="Medium Grid 1 Accent 3" w:uiPriority="67"/>
+    <w:lsdException w:name="Medium Grid 2 Accent 3" w:uiPriority="68"/>
+    <w:lsdException w:name="Medium Grid 3 Accent 3" w:uiPriority="69"/>
+    <w:lsdException w:name="Dark List Accent 3" w:uiPriority="70"/>
+    <w:lsdException w:name="Colorful Shading Accent 3" w:uiPriority="71"/>
+    <w:lsdException w:name="Colorful List Accent 3" w:uiPriority="72"/>
+    <w:lsdException w:name="Colorful Grid Accent 3" w:uiPriority="73"/>
+    <w:lsdException w:name="Light Shading Accent 4" w:uiPriority="60"/>
+    <w:lsdException w:name="Light List Accent 4" w:uiPriority="61"/>
+    <w:lsdException w:name="Light Grid Accent 4" w:uiPriority="62"/>
+    <w:lsdException w:name="Medium Shading 1 Accent 4" w:uiPriority="63"/>
+    <w:lsdException w:name="Medium Shading 2 Accent 4" w:uiPriority="64"/>
+    <w:lsdException w:name="Medium List 1 Accent 4" w:uiPriority="65"/>
+    <w:lsdException w:name="Medium List 2 Accent 4" w:uiPriority="66"/>
+    <w:lsdException w:name="Medium Grid 1 Accent 4" w:uiPriority="67"/>
+    <w:lsdException w:name="Medium Grid 2 Accent 4" w:uiPriority="68"/>
+    <w:lsdException w:name="Medium Grid 3 Accent 4" w:uiPriority="69"/>
+    <w:lsdException w:name="Dark List Accent 4" w:uiPriority="70"/>
+    <w:lsdException w:name="Colorful Shading Accent 4" w:uiPriority="71"/>
+    <w:lsdException w:name="Colorful List Accent 4" w:uiPriority="72"/>
+    <w:lsdException w:name="Colorful Grid Accent 4" w:uiPriority="73"/>
+    <w:lsdException w:name="Light Shading Accent 5" w:uiPriority="60"/>
+    <w:lsdException w:name="Light List Accent 5" w:uiPriority="61"/>
+    <w:lsdException w:name="Light Grid Accent 5" w:uiPriority="62"/>
+    <w:lsdException w:name="Medium Shading 1 Accent 5" w:uiPriority="63"/>
+    <w:lsdException w:name="Medium Shading 2 Accent 5" w:uiPriority="64"/>
+    <w:lsdException w:name="Medium List 1 Accent 5" w:uiPriority="65"/>
+    <w:lsdException w:name="Medium List 2 Accent 5" w:uiPriority="66"/>
+    <w:lsdException w:name="Medium Grid 1 Accent 5" w:uiPriority="67"/>
+    <w:lsdException w:name="Medium Grid 2 Accent 5" w:uiPriority="68"/>
+    <w:lsdException w:name="Medium Grid 3 Accent 5" w:uiPriority="69"/>
+    <w:lsdException w:name="Dark List Accent 5" w:uiPriority="70"/>
+    <w:lsdException w:name="Colorful Shading Accent 5" w:uiPriority="71"/>
+    <w:lsdException w:name="Colorful List Accent 5" w:uiPriority="72"/>
+    <w:lsdException w:name="Colorful Grid Accent 5" w:uiPriority="73"/>
+    <w:lsdException w:name="Light Shading Accent 6" w:uiPriority="60"/>
+    <w:lsdException w:name="Light List Accent 6" w:uiPriority="61"/>
+    <w:lsdException w:name="Light Grid Accent 6" w:uiPriority="62"/>
+    <w:lsdException w:name="Medium Shading 1 Accent 6" w:uiPriority="63"/>
+    <w:lsdException w:name="Medium Shading 2 Accent 6" w:uiPriority="64"/>
+    <w:lsdException w:name="Medium List 1 Accent 6" w:uiPriority="65"/>
+    <w:lsdException w:name="Medium List 2 Accent 6" w:uiPriority="66"/>
+    <w:lsdException w:name="Medium Grid 1 Accent 6" w:uiPriority="67"/>
+    <w:lsdException w:name="Medium Grid 2 Accent 6" w:uiPriority="68"/>
+    <w:lsdException w:name="Medium Grid 3 Accent 6" w:uiPriority="69"/>
+    <w:lsdException w:name="Dark List Accent 6" w:uiPriority="70"/>
+    <w:lsdException w:name="Colorful Shading Accent 6" w:uiPriority="71"/>
+    <w:lsdException w:name="Colorful List Accent 6" w:uiPriority="72"/>
+    <w:lsdException w:name="Colorful Grid Accent 6" w:uiPriority="73"/>
+    <w:lsdException w:name="Subtle Emphasis" w:uiPriority="19" w:qFormat="1"/>
+    <w:lsdException w:name="Intense Emphasis" w:uiPriority="21" w:qFormat="1"/>
+    <w:lsdException w:name="Subtle Reference" w:uiPriority="31" w:qFormat="1"/>
+    <w:lsdException w:name="Intense Reference" w:uiPriority="32" w:qFormat="1"/>
+    <w:lsdException w:name="Book Title" w:uiPriority="33" w:qFormat="1"/>
+    <w:lsdException w:name="Bibliography" w:semiHidden="1" w:uiPriority="37" w:unhideWhenUsed="1"/>
+    <w:lsdException w:name="TOC Heading" w:semiHidden="1" w:uiPriority="39" w:unhideWhenUsed="1" w:qFormat="1"/>
+    <w:lsdException w:name="Plain Table 1" w:uiPriority="41"/>
+    <w:lsdException w:name="Plain Table 2" w:uiPriority="42"/>
+    <w:lsdException w:name="Plain Table 3" w:uiPriority="43"/>
+    <w:lsdException w:name="Plain Table 4" w:uiPriority="44"/>
+    <w:lsdException w:name="Plain Table 5" w:uiPriority="45"/>
+    <w:lsdException w:name="Grid Table Light" w:uiPriority="40"/>
+    <w:lsdException w:name="Grid Table 1 Light" w:uiPriority="46"/>
+    <w:lsdException w:name="Grid Table 2" w:uiPriority="47"/>
+    <w:lsdException w:name="Grid Table 3" w:uiPriority="48"/>
+    <w:lsdException w:name="Grid Table 4" w:uiPriority="49"/>
+    <w:lsdException w:name="Grid Table 5 Dark" w:uiPriority="50"/>
+    <w:lsdException w:name="Grid Table 6 Colorful" w:uiPriority="51"/>
+    <w:lsdException w:name="Grid Table 7 Colorful" w:uiPriority="52"/>
+    <w:lsdException w:name="Grid Table 1 Light Accent 1" w:uiPriority="46"/>
+    <w:lsdException w:name="Grid Table 2 Accent 1" w:uiPriority="47"/>
+    <w:lsdException w:name="Grid Table 3 Accent 1" w:uiPriority="48"/>
+    <w:lsdException w:name="Grid Table 4 Accent 1" w:uiPriority="49"/>
+    <w:lsdException w:name="Grid Table 5 Dark Accent 1" w:uiPriority="50"/>
+    <w:lsdException w:name="Grid Table 6 Colorful Accent 1" w:uiPriority="51"/>
+    <w:lsdException w:name="Grid Table 7 Colorful Accent 1" w:uiPriority="52"/>
+    <w:lsdException w:name="Grid Table 1 Light Accent 2" w:uiPriority="46"/>
+    <w:lsdException w:name="Grid Table 2 Accent 2" w:uiPriority="47"/>
+    <w:lsdException w:name="Grid Table 3 Accent 2" w:uiPriority="48"/>
+    <w:lsdException w:name="Grid Table 4 Accent 2" w:uiPriority="49"/>
+    <w:lsdException w:name="Grid Table 5 Dark Accent 2" w:uiPriority="50"/>
+    <w:lsdException w:name="Grid Table 6 Colorful Accent 2" w:uiPriority="51"/>
+    <w:lsdException w:name="Grid Table 7 Colorful Accent 2" w:uiPriority="52"/>
+    <w:lsdException w:name="Grid Table 1 Light Accent 3" w:uiPriority="46"/>
+    <w:lsdException w:name="Grid Table 2 Accent 3" w:uiPriority="47"/>
+    <w:lsdException w:name="Grid Table 3 Accent 3" w:uiPriority="48"/>
+    <w:lsdException w:name="Grid Table 4 Accent 3" w:uiPriority="49"/>
+    <w:lsdException w:name="Grid Table 5 Dark Accent 3" w:uiPriority="50"/>
+    <w:lsdException w:name="Grid Table 6 Colorful Accent 3" w:uiPriority="51"/>
+    <w:lsdException w:name="Grid Table 7 Colorful Accent 3" w:uiPriority="52"/>
+    <w:lsdException w:name="Grid Table 1 Light Accent 4" w:uiPriority="46"/>
+    <w:lsdException w:name="Grid Table 2 Accent 4" w:uiPriority="47"/>
+    <w:lsdException w:name="Grid Table 3 Accent 4" w:uiPriority="48"/>
+    <w:lsdException w:name="Grid Table 4 Accent 4" w:uiPriority="49"/>
+    <w:lsdException w:name="Grid Table 5 Dark Accent 4" w:uiPriority="50"/>
+    <w:lsdException w:name="Grid Table 6 Colorful Accent 4" w:uiPriority="51"/>
+    <w:lsdException w:name="Grid Table 7 Colorful Accent 4" w:uiPriority="52"/>
+    <w:lsdException w:name="Grid Table 1 Light Accent 5" w:uiPriority="46"/>
+    <w:lsdException w:name="Grid Table 2 Accent 5" w:uiPriority="47"/>
+    <w:lsdException w:name="Grid Table 3 Accent 5" w:uiPriority="48"/>
+    <w:lsdException w:name="Grid Table 4 Accent 5" w:uiPriority="49"/>
+    <w:lsdException w:name="Grid Table 5 Dark Accent 5" w:uiPriority="50"/>
+    <w:lsdException w:name="Grid Table 6 Colorful Accent 5" w:uiPriority="51"/>
+    <w:lsdException w:name="Grid Table 7 Colorful Accent 5" w:uiPriority="52"/>
+    <w:lsdException w:name="Grid Table 1 Light Accent 6" w:uiPriority="46"/>
+    <w:lsdException w:name="Grid Table 2 Accent 6" w:uiPriority="47"/>
+    <w:lsdException w:name="Grid Table 3 Accent 6" w:uiPriority="48"/>
+    <w:lsdException w:name="Grid Table 4 Accent 6" w:uiPriority="49"/>
+    <w:lsdException w:name="Grid Table 5 Dark Accent 6" w:uiPriority="50"/>
+    <w:lsdException w:name="Grid Table 6 Colorful Accent 6" w:uiPriority="51"/>
+    <w:lsdException w:name="Grid Table 7 Colorful Accent 6" w:uiPriority="52"/>
+    <w:lsdException w:name="List Table 1 Light" w:uiPriority="46"/>
+    <w:lsdException w:name="List Table 2" w:uiPriority="47"/>
+    <w:lsdException w:name="List Table 3" w:uiPriority="48"/>
+    <w:lsdException w:name="List Table 4" w:uiPriority="49"/>
+    <w:lsdException w:name="List Table 5 Dark" w:uiPriority="50"/>
+    <w:lsdException w:name="List Table 6 Colorful" w:uiPriority="51"/>
+    <w:lsdException w:name="List Table 7 Colorful" w:uiPriority="52"/>
+    <w:lsdException w:name="List Table 1 Light Accent 1" w:uiPriority="46"/>
+    <w:lsdException w:name="List Table 2 Accent 1" w:uiPriority="47"/>
+    <w:lsdException w:name="List Table 3 Accent 1" w:uiPriority="48"/>
+    <w:lsdException w:name="List Table 4 Accent 1" w:uiPriority="49"/>
+    <w:lsdException w:name="List Table 5 Dark Accent 1" w:uiPriority="50"/>
+    <w:lsdException w:name="List Table 6 Colorful Accent 1" w:uiPriority="51"/>
+    <w:lsdException w:name="List Table 7 Colorful Accent 1" w:uiPriority="52"/>
+    <w:lsdException w:name="List Table 1 Light Accent 2" w:uiPriority="46"/>
+    <w:lsdException w:name="List Table 2 Accent 2" w:uiPriority="47"/>
+    <w:lsdException w:name="List Table 3 Accent 2" w:uiPriority="48"/>
+    <w:lsdException w:name="List Table 4 Accent 2" w:uiPriority="49"/>
+    <w:lsdException w:name="List Table 5 Dark Accent 2" w:uiPriority="50"/>
+    <w:lsdException w:name="List Table 6 Colorful Accent 2" w:uiPriority="51"/>
+    <w:lsdException w:name="List Table 7 Colorful Accent 2" w:uiPriority="52"/>
+    <w:lsdException w:name="List Table 1 Light Accent 3" w:uiPriority="46"/>
+    <w:lsdException w:name="List Table 2 Accent 3" w:uiPriority="47"/>
+    <w:lsdException w:name="List Table 3 Accent 3" w:uiPriority="48"/>
+    <w:lsdException w:name="List Table 4 Accent 3" w:uiPriority="49"/>
+    <w:lsdException w:name="List Table 5 Dark Accent 3" w:uiPriority="50"/>
+    <w:lsdException w:name="List Table 6 Colorful Accent 3" w:uiPriority="51"/>
+    <w:lsdException w:name="List Table 7 Colorful Accent 3" w:uiPriority="52"/>
+    <w:lsdException w:name="List Table 1 Light Accent 4" w:uiPriority="46"/>
+    <w:lsdException w:name="List Table 2 Accent 4" w:uiPriority="47"/>
+    <w:lsdException w:name="List Table 3 Accent 4" w:uiPriority="48"/>
+    <w:lsdException w:name="List Table 4 Accent 4" w:uiPriority="49"/>
+    <w:lsdException w:name="List Table 5 Dark Accent 4" w:uiPriority="50"/>
+    <w:lsdException w:name="List Table 6 Colorful Accent 4" w:uiPriority="51"/>
+    <w:lsdException w:name="List Table 7 Colorful Accent 4" w:uiPriority="52"/>
+    <w:lsdException w:name="List Table 1 Light Accent 5" w:uiPriority="46"/>
+    <w:lsdException w:name="List Table 2 Accent 5" w:uiPriority="47"/>
+    <w:lsdException w:name="List Table 3 Accent 5" w:uiPriority="48"/>
+    <w:lsdException w:name="List Table 4 Accent 5" w:uiPriority="49"/>
+    <w:lsdException w:name="List Table 5 Dark Accent 5" w:uiPriority="50"/>
+    <w:lsdException w:name="List Table 6 Colorful Accent 5" w:uiPriority="51"/>
+    <w:lsdException w:name="List Table 7 Colorful Accent 5" w:uiPriority="52"/>
+    <w:lsdException w:name="List Table 1 Light Accent 6" w:uiPriority="46"/>
+    <w:lsdException w:name="List Table 2 Accent 6" w:uiPriority="47"/>
+    <w:lsdException w:name="List Table 3 Accent 6" w:uiPriority="48"/>
+    <w:lsdException w:name="List Table 4 Accent 6" w:uiPriority="49"/>
+    <w:lsdException w:name="List Table 5 Dark Accent 6" w:uiPriority="50"/>
+    <w:lsdException w:name="List Table 6 Colorful Accent 6" w:uiPriority="51"/>
+    <w:lsdException w:name="List Table 7 Colorful Accent 6" w:uiPriority="52"/>
+    <w:lsdException w:name="Mention" w:semiHidden="1" w:unhideWhenUsed="1"/>
+    <w:lsdException w:name="Smart Hyperlink" w:semiHidden="1" w:unhideWhenUsed="1"/>
+    <w:lsdException w:name="Hashtag" w:semiHidden="1" w:unhideWhenUsed="1"/>
+    <w:lsdException w:name="Unresolved Mention" w:semiHidden="1" w:unhideWhenUsed="1"/>
+    <w:lsdException w:name="Smart Link" w:semiHidden="1" w:unhideWhenUsed="1"/>
+  </w:latentStyles>
+  <w:style w:type="paragraph" w:default="1" w:styleId="Normale">
+    <w:name w:val="Normal"/>
+    <w:qFormat/>
+    <w:rsid w:val="00B958D3"/>
+  </w:style>
+  <w:style w:type="paragraph" w:styleId="Titolo1">
+    <w:name w:val="heading 1"/>
+    <w:basedOn w:val="Normale"/>
+    <w:next w:val="Normale"/>
+    <w:link w:val="Titolo1Carattere"/>
+    <w:uiPriority w:val="9"/>
+    <w:qFormat/>
+    <w:rsid w:val="00594516"/>
+    <w:pPr>
+      <w:keepNext/>
+      <w:keepLines/>
+      <w:spacing w:before="240" w:after="0"/>
+      <w:outlineLvl w:val="0"/>
+    </w:pPr>
+    <w:rPr>
+      <w:rFonts w:asciiTheme="majorHAnsi" w:eastAsiaTheme="majorEastAsia" w:hAnsiTheme="majorHAnsi" w:cstheme="majorBidi"/>
+      <w:color w:val="2F5496" w:themeColor="accent1" w:themeShade="BF"/>
+      <w:sz w:val="32"/>
+      <w:szCs w:val="32"/>
+    </w:rPr>
+  </w:style>
+  <w:style w:type="paragraph" w:styleId="Titolo2">
+    <w:name w:val="heading 2"/>
+    <w:basedOn w:val="Normale"/>
+    <w:next w:val="Normale"/>
+    <w:link w:val="Titolo2Carattere"/>
+    <w:uiPriority w:val="9"/>
+    <w:unhideWhenUsed/>
+    <w:qFormat/>
+    <w:rsid w:val="00EA4F6F"/>
+    <w:pPr>
+      <w:keepNext/>
+      <w:keepLines/>
+      <w:spacing w:before="40" w:after="0"/>
+      <w:outlineLvl w:val="1"/>
+    </w:pPr>
+    <w:rPr>
+      <w:rFonts w:asciiTheme="majorHAnsi" w:eastAsiaTheme="majorEastAsia" w:hAnsiTheme="majorHAnsi" w:cstheme="majorBidi"/>
+      <w:color w:val="2F5496" w:themeColor="accent1" w:themeShade="BF"/>
+      <w:sz w:val="26"/>
+      <w:szCs w:val="26"/>
+    </w:rPr>
+  </w:style>
+  <w:style w:type="character" w:default="1" w:styleId="Carpredefinitoparagrafo">
+    <w:name w:val="Default Paragraph Font"/>
+    <w:uiPriority w:val="1"/>
+    <w:semiHidden/>
+    <w:unhideWhenUsed/>
+  </w:style>
+  <w:style w:type="table" w:default="1" w:styleId="Tabellanormale">
+    <w:name w:val="Normal Table"/>
+    <w:uiPriority w:val="99"/>
+    <w:semiHidden/>
+    <w:unhideWhenUsed/>
+    <w:tblPr>
+      <w:tblInd w:w="0" w:type="dxa"/>
+      <w:tblCellMar>
+        <w:top w:w="0" w:type="dxa"/>
+        <w:left w:w="108" w:type="dxa"/>
+        <w:bottom w:w="0" w:type="dxa"/>
+        <w:right w:w="108" w:type="dxa"/>
+      </w:tblCellMar>
+    </w:tblPr>
+  </w:style>
+  <w:style w:type="numbering" w:default="1" w:styleId="Nessunelenco">
+    <w:name w:val="No List"/>
+    <w:uiPriority w:val="99"/>
+    <w:semiHidden/>
+    <w:unhideWhenUsed/>
+  </w:style>
+  <w:style w:type="character" w:styleId="Collegamentoipertestuale">
+    <w:name w:val="Hyperlink"/>
+    <w:basedOn w:val="Carpredefinitoparagrafo"/>
+    <w:uiPriority w:val="99"/>
+    <w:unhideWhenUsed/>
+    <w:rsid w:val="00DF4E3B"/>
+    <w:rPr>
+      <w:color w:val="0563C1" w:themeColor="hyperlink"/>
+      <w:u w:val="single"/>
+    </w:rPr>
+  </w:style>
+  <w:style w:type="character" w:styleId="Menzionenonrisolta">
+    <w:name w:val="Unresolved Mention"/>
+    <w:basedOn w:val="Carpredefinitoparagrafo"/>
+    <w:uiPriority w:val="99"/>
+    <w:semiHidden/>
+    <w:unhideWhenUsed/>
+    <w:rsid w:val="00DF4E3B"/>
+    <w:rPr>
+      <w:color w:val="605E5C"/>
+      <w:shd w:val="clear" w:color="auto" w:fill="E1DFDD"/>
+    </w:rPr>
+  </w:style>
+  <w:style w:type="paragraph" w:styleId="Paragrafoelenco">
+    <w:name w:val="List Paragraph"/>
+    <w:basedOn w:val="Normale"/>
+    <w:uiPriority w:val="34"/>
+    <w:qFormat/>
+    <w:rsid w:val="00E46CAA"/>
+    <w:pPr>
+      <w:ind w:left="720"/>
+      <w:contextualSpacing/>
+    </w:pPr>
+  </w:style>
+  <w:style w:type="character" w:customStyle="1" w:styleId="Titolo1Carattere">
+    <w:name w:val="Titolo 1 Carattere"/>
+    <w:basedOn w:val="Carpredefinitoparagrafo"/>
+    <w:link w:val="Titolo1"/>
+    <w:uiPriority w:val="9"/>
+    <w:rsid w:val="00594516"/>
+    <w:rPr>
+      <w:rFonts w:asciiTheme="majorHAnsi" w:eastAsiaTheme="majorEastAsia" w:hAnsiTheme="majorHAnsi" w:cstheme="majorBidi"/>
+      <w:color w:val="2F5496" w:themeColor="accent1" w:themeShade="BF"/>
+      <w:sz w:val="32"/>
+      <w:szCs w:val="32"/>
+    </w:rPr>
+  </w:style>
+  <w:style w:type="character" w:customStyle="1" w:styleId="Titolo2Carattere">
+    <w:name w:val="Titolo 2 Carattere"/>
+    <w:basedOn w:val="Carpredefinitoparagrafo"/>
+    <w:link w:val="Titolo2"/>
+    <w:uiPriority w:val="9"/>
+    <w:rsid w:val="00EA4F6F"/>
+    <w:rPr>
+      <w:rFonts w:asciiTheme="majorHAnsi" w:eastAsiaTheme="majorEastAsia" w:hAnsiTheme="majorHAnsi" w:cstheme="majorBidi"/>
+      <w:color w:val="2F5496" w:themeColor="accent1" w:themeShade="BF"/>
+      <w:sz w:val="26"/>
+      <w:szCs w:val="26"/>
+    </w:rPr>
+  </w:style>
+  <w:style w:type="paragraph" w:styleId="Titolosommario">
+    <w:name w:val="TOC Heading"/>
+    <w:basedOn w:val="Titolo1"/>
+    <w:next w:val="Normale"/>
+    <w:uiPriority w:val="39"/>
+    <w:unhideWhenUsed/>
+    <w:qFormat/>
+    <w:rsid w:val="00852DA5"/>
+    <w:pPr>
+      <w:outlineLvl w:val="9"/>
+    </w:pPr>
+    <w:rPr>
+      <w:kern w:val="0"/>
+      <w:lang w:eastAsia="it-IT"/>
+      <w14:ligatures w14:val="none"/>
+    </w:rPr>
+  </w:style>
+  <w:style w:type="paragraph" w:styleId="Sommario1">
+    <w:name w:val="toc 1"/>
+    <w:basedOn w:val="Normale"/>
+    <w:next w:val="Normale"/>
+    <w:autoRedefine/>
+    <w:uiPriority w:val="39"/>
+    <w:unhideWhenUsed/>
+    <w:rsid w:val="00852DA5"/>
+    <w:pPr>
+      <w:spacing w:after="100"/>
+    </w:pPr>
+  </w:style>
+  <w:style w:type="paragraph" w:styleId="Nessunaspaziatura">
+    <w:name w:val="No Spacing"/>
+    <w:link w:val="NessunaspaziaturaCarattere"/>
+    <w:uiPriority w:val="1"/>
+    <w:qFormat/>
+    <w:rsid w:val="00852DA5"/>
+    <w:pPr>
+      <w:spacing w:after="0" w:line="240" w:lineRule="auto"/>
+    </w:pPr>
+    <w:rPr>
+      <w:rFonts w:eastAsiaTheme="minorEastAsia"/>
+      <w:kern w:val="0"/>
+      <w:lang w:eastAsia="it-IT"/>
+      <w14:ligatures w14:val="none"/>
+    </w:rPr>
+  </w:style>
+  <w:style w:type="character" w:customStyle="1" w:styleId="NessunaspaziaturaCarattere">
+    <w:name w:val="Nessuna spaziatura Carattere"/>
+    <w:basedOn w:val="Carpredefinitoparagrafo"/>
+    <w:link w:val="Nessunaspaziatura"/>
+    <w:uiPriority w:val="1"/>
+    <w:rsid w:val="00852DA5"/>
+    <w:rPr>
+      <w:rFonts w:eastAsiaTheme="minorEastAsia"/>
+      <w:kern w:val="0"/>
+      <w:lang w:eastAsia="it-IT"/>
+      <w14:ligatures w14:val="none"/>
+    </w:rPr>
+  </w:style>
+</w:styles>
+</file>
+
+<file path=word/glossary/document.xml><?xml version="1.0" encoding="utf-8"?>
+<w:glossaryDocument xmlns:wpc="http://schemas.microsoft.com/office/word/2010/wordprocessingCanvas" xmlns:cx="http://schemas.microsoft.com/office/drawing/2014/chartex" xmlns:cx1="http://schemas.microsoft.com/office/drawing/2015/9/8/chartex" xmlns:cx2="http://schemas.microsoft.com/office/drawing/2015/10/21/chartex" xmlns:cx3="http://schemas.microsoft.com/office/drawing/2016/5/9/chartex" xmlns:cx4="http://schemas.microsoft.com/office/drawing/2016/5/10/chartex" xmlns:cx5="http://schemas.microsoft.com/office/drawing/2016/5/11/chartex" xmlns:cx6="http://schemas.microsoft.com/office/drawing/2016/5/12/chartex" xmlns:cx7="http://schemas.microsoft.com/office/drawing/2016/5/13/chartex" xmlns:cx8="http://schemas.microsoft.com/office/drawing/2016/5/14/chartex" xmlns:mc="http://schemas.openxmlformats.org/markup-compatibility/2006" xmlns:aink="http://schemas.microsoft.com/office/drawing/2016/ink" xmlns:am3d="http://schemas.microsoft.com/office/drawing/2017/model3d" xmlns:o="urn:schemas-microsoft-com:office:office" xmlns:oel="http://schemas.microsoft.com/office/2019/extlst" xmlns:r="http://schemas.openxmlformats.org/officeDocument/2006/relationships" xmlns:m="http://schemas.openxmlformats.org/officeDocument/2006/math" xmlns:v="urn:schemas-microsoft-com:vml" xmlns:wp14="http://schemas.microsoft.com/office/word/2010/wordprocessingDrawing" xmlns:wp="http://schemas.openxmlformats.org/drawingml/2006/wordprocessingDrawing" xmlns:w10="urn:schemas-microsoft-com:office:word" xmlns:w="http://schemas.openxmlformats.org/wordprocessingml/2006/main" xmlns:w14="http://schemas.microsoft.com/office/word/2010/wordml" xmlns:w15="http://schemas.microsoft.com/office/word/2012/wordml" xmlns:w16cex="http://schemas.microsoft.com/office/word/2018/wordml/cex" xmlns:w16cid="http://schemas.microsoft.com/office/word/2016/wordml/cid" xmlns:w16="http://schemas.microsoft.com/office/word/2018/wordml" xmlns:w16sdtdh="http://schemas.microsoft.com/office/word/2020/wordml/sdtdatahash" xmlns:w16se="http://schemas.microsoft.com/office/word/2015/wordml/symex" xmlns:wpg="http://schemas.microsoft.com/office/word/2010/wordprocessingGroup" xmlns:wpi="http://schemas.microsoft.com/office/word/2010/wordprocessingInk" xmlns:wne="http://schemas.microsoft.com/office/word/2006/wordml" xmlns:wps="http://schemas.microsoft.com/office/word/2010/wordprocessingShape" mc:Ignorable="w14 w15 w16se w16cid w16 w16cex w16sdtdh wp14">
+  <w:docParts>
+    <w:docPart>
+      <w:docPartPr>
+        <w:name w:val="117892B3D7D04759962F2C4A1DBEA9C3"/>
+        <w:category>
+          <w:name w:val="Generale"/>
+          <w:gallery w:val="placeholder"/>
+        </w:category>
+        <w:types>
+          <w:type w:val="bbPlcHdr"/>
+        </w:types>
+        <w:behaviors>
+          <w:behavior w:val="content"/>
+        </w:behaviors>
+        <w:guid w:val="{2E62955B-C86F-453E-930D-EE6D23FF8E6E}"/>
+      </w:docPartPr>
+      <w:docPartBody>
+        <w:p>
+          <w:pPr>
+            <w:pStyle w:val="117892B3D7D04759962F2C4A1DBEA9C3"/>
+          </w:pPr>
+          <w:r>
+            <w:rPr>
+              <w:rFonts w:asciiTheme="majorHAnsi" w:eastAsiaTheme="majorEastAsia" w:hAnsiTheme="majorHAnsi" w:cstheme="majorBidi"/>
+              <w:color w:val="4472C4" w:themeColor="accent1"/>
+              <w:sz w:val="88"/>
+              <w:szCs w:val="88"/>
+            </w:rPr>
+            <w:t>[Titolo del documento]</w:t>
+          </w:r>
+        </w:p>
+      </w:docPartBody>
+    </w:docPart>
+    <w:docPart>
+      <w:docPartPr>
+        <w:name w:val="913CF58CB25B433D9544EA8F52BCE026"/>
+        <w:category>
+          <w:name w:val="Generale"/>
+          <w:gallery w:val="placeholder"/>
+        </w:category>
+        <w:types>
+          <w:type w:val="bbPlcHdr"/>
+        </w:types>
+        <w:behaviors>
+          <w:behavior w:val="content"/>
+        </w:behaviors>
+        <w:guid w:val="{8FEF0BCF-E738-4089-88CF-A0266A522626}"/>
+      </w:docPartPr>
+      <w:docPartBody>
+        <w:p>
+          <w:pPr>
+            <w:pStyle w:val="913CF58CB25B433D9544EA8F52BCE026"/>
+          </w:pPr>
+          <w:r>
+            <w:rPr>
+              <w:color w:val="4472C4" w:themeColor="accent1"/>
+              <w:sz w:val="28"/>
+              <w:szCs w:val="28"/>
+            </w:rPr>
+            <w:t>[Nome dell'autore]</w:t>
+          </w:r>
+        </w:p>
+      </w:docPartBody>
+    </w:docPart>
+  </w:docParts>
+</w:glossaryDocument>
+</file>
+
+<file path=word/glossary/fontTable.xml><?xml version="1.0" encoding="utf-8"?>
+<w:fonts xmlns:mc="http://schemas.openxmlformats.org/markup-compatibility/2006" xmlns:r="http://schemas.openxmlformats.org/officeDocument/2006/relationships" xmlns:w="http://schemas.openxmlformats.org/wordprocessingml/2006/main" xmlns:w14="http://schemas.microsoft.com/office/word/2010/wordml" xmlns:w15="http://schemas.microsoft.com/office/word/2012/wordml" xmlns:w16cex="http://schemas.microsoft.com/office/word/2018/wordml/cex" xmlns:w16cid="http://schemas.microsoft.com/office/word/2016/wordml/cid" xmlns:w16="http://schemas.microsoft.com/office/word/2018/wordml" xmlns:w16sdtdh="http://schemas.microsoft.com/office/word/2020/wordml/sdtdatahash" xmlns:w16se="http://schemas.microsoft.com/office/word/2015/wordml/symex" mc:Ignorable="w14 w15 w16se w16cid w16 w16cex w16sdtdh">
+  <w:font w:name="Calibri">
+    <w:panose1 w:val="020F0502020204030204"/>
+    <w:charset w:val="00"/>
+    <w:family w:val="swiss"/>
+    <w:pitch w:val="variable"/>
+    <w:sig w:usb0="E4002EFF" w:usb1="C200247B" w:usb2="00000009" w:usb3="00000000" w:csb0="000001FF" w:csb1="00000000"/>
+  </w:font>
+  <w:font w:name="Courier New">
+    <w:panose1 w:val="02070309020205020404"/>
+    <w:charset w:val="00"/>
+    <w:family w:val="modern"/>
+    <w:pitch w:val="fixed"/>
+    <w:sig w:usb0="E0002EFF" w:usb1="C0007843" w:usb2="00000009" w:usb3="00000000" w:csb0="000001FF" w:csb1="00000000"/>
+  </w:font>
+  <w:font w:name="Times New Roman">
+    <w:panose1 w:val="02020603050405020304"/>
+    <w:charset w:val="00"/>
+    <w:family w:val="roman"/>
+    <w:pitch w:val="variable"/>
+    <w:sig w:usb0="E0002EFF" w:usb1="C000785B" w:usb2="00000009" w:usb3="00000000" w:csb0="000001FF" w:csb1="00000000"/>
+  </w:font>
+  <w:font w:name="Wingdings">
+    <w:panose1 w:val="05000000000000000000"/>
+    <w:charset w:val="02"/>
+    <w:family w:val="auto"/>
+    <w:pitch w:val="variable"/>
+    <w:sig w:usb0="00000000" w:usb1="10000000" w:usb2="00000000" w:usb3="00000000" w:csb0="80000000" w:csb1="00000000"/>
+  </w:font>
+  <w:font w:name="Symbol">
+    <w:panose1 w:val="05050102010706020507"/>
+    <w:charset w:val="02"/>
+    <w:family w:val="roman"/>
+    <w:pitch w:val="variable"/>
+    <w:sig w:usb0="00000000" w:usb1="10000000" w:usb2="00000000" w:usb3="00000000" w:csb0="80000000" w:csb1="00000000"/>
+  </w:font>
+  <w:font w:name="Calibri Light">
+    <w:panose1 w:val="020F0302020204030204"/>
+    <w:charset w:val="00"/>
+    <w:family w:val="swiss"/>
+    <w:pitch w:val="variable"/>
+    <w:sig w:usb0="E4002EFF" w:usb1="C200247B" w:usb2="00000009" w:usb3="00000000" w:csb0="000001FF" w:csb1="00000000"/>
+  </w:font>
+</w:fonts>
+</file>
+
+<file path=word/glossary/settings.xml><?xml version="1.0" encoding="utf-8"?>
+<w:settings xmlns:mc="http://schemas.openxmlformats.org/markup-compatibility/2006" xmlns:o="urn:schemas-microsoft-com:office:office" xmlns:r="http://schemas.openxmlformats.org/officeDocument/2006/relationships" xmlns:m="http://schemas.openxmlformats.org/officeDocument/2006/math" xmlns:v="urn:schemas-microsoft-com:vml" xmlns:w10="urn:schemas-microsoft-com:office:word" xmlns:w="http://schemas.openxmlformats.org/wordprocessingml/2006/main" xmlns:w14="http://schemas.microsoft.com/office/word/2010/wordml" xmlns:w15="http://schemas.microsoft.com/office/word/2012/wordml" xmlns:w16cex="http://schemas.microsoft.com/office/word/2018/wordml/cex" xmlns:w16cid="http://schemas.microsoft.com/office/word/2016/wordml/cid" xmlns:w16="http://schemas.microsoft.com/office/word/2018/wordml" xmlns:w16sdtdh="http://schemas.microsoft.com/office/word/2020/wordml/sdtdatahash" xmlns:w16se="http://schemas.microsoft.com/office/word/2015/wordml/symex" xmlns:sl="http://schemas.openxmlformats.org/schemaLibrary/2006/main" mc:Ignorable="w14 w15 w16se w16cid w16 w16cex w16sdtdh">
+  <w:view w:val="normal"/>
+  <w:defaultTabStop w:val="708"/>
+  <w:hyphenationZone w:val="283"/>
+  <w:characterSpacingControl w:val="doNotCompress"/>
+  <w:compat>
+    <w:useFELayout/>
+    <w:compatSetting w:name="compatibilityMode" w:uri="http://schemas.microsoft.com/office/word" w:val="15"/>
+    <w:compatSetting w:name="overrideTableStyleFontSizeAndJustification" w:uri="http://schemas.microsoft.com/office/word" w:val="1"/>
+    <w:compatSetting w:name="enableOpenTypeFeatures" w:uri="http://schemas.microsoft.com/office/word" w:val="1"/>
+    <w:compatSetting w:name="doNotFlipMirrorIndents" w:uri="http://schemas.microsoft.com/office/word" w:val="1"/>
+    <w:compatSetting w:name="differentiateMultirowTableHeaders" w:uri="http://schemas.microsoft.com/office/word" w:val="1"/>
+    <w:compatSetting w:name="useWord2013TrackBottomHyphenation" w:uri="http://schemas.microsoft.com/office/word" w:val="0"/>
+  </w:compat>
+  <w:rsids>
+    <w:rsidRoot w:val="002B7C65"/>
+    <w:rsid w:val="002B7C65"/>
+    <w:rsid w:val="00545600"/>
+  </w:rsids>
+  <m:mathPr>
+    <m:mathFont m:val="Cambria Math"/>
+    <m:brkBin m:val="before"/>
+    <m:brkBinSub m:val="--"/>
+    <m:smallFrac m:val="0"/>
+    <m:dispDef/>
+    <m:lMargin m:val="0"/>
+    <m:rMargin m:val="0"/>
+    <m:defJc m:val="centerGroup"/>
+    <m:wrapIndent m:val="1440"/>
+    <m:intLim m:val="subSup"/>
+    <m:naryLim m:val="undOvr"/>
+  </m:mathPr>
+  <w:themeFontLang w:val="it-IT"/>
+  <w:clrSchemeMapping w:bg1="light1" w:t1="dark1" w:bg2="light2" w:t2="dark2" w:accent1="accent1" w:accent2="accent2" w:accent3="accent3" w:accent4="accent4" w:accent5="accent5" w:accent6="accent6" w:hyperlink="hyperlink" w:followedHyperlink="followedHyperlink"/>
+  <w:decimalSymbol w:val=","/>
+  <w:listSeparator w:val=";"/>
+  <w15:chartTrackingRefBased/>
+</w:settings>
+</file>
+
+<file path=word/glossary/styles.xml><?xml version="1.0" encoding="utf-8"?>
+<w:styles xmlns:mc="http://schemas.openxmlformats.org/markup-compatibility/2006" xmlns:r="http://schemas.openxmlformats.org/officeDocument/2006/relationships" xmlns:w="http://schemas.openxmlformats.org/wordprocessingml/2006/main" xmlns:w14="http://schemas.microsoft.com/office/word/2010/wordml" xmlns:w15="http://schemas.microsoft.com/office/word/2012/wordml" xmlns:w16cex="http://schemas.microsoft.com/office/word/2018/wordml/cex" xmlns:w16cid="http://schemas.microsoft.com/office/word/2016/wordml/cid" xmlns:w16="http://schemas.microsoft.com/office/word/2018/wordml" xmlns:w16sdtdh="http://schemas.microsoft.com/office/word/2020/wordml/sdtdatahash" xmlns:w16se="http://schemas.microsoft.com/office/word/2015/wordml/symex" mc:Ignorable="w14 w15 w16se w16cid w16 w16cex w16sdtdh">
+  <w:docDefaults>
+    <w:rPrDefault>
+      <w:rPr>
+        <w:rFonts w:asciiTheme="minorHAnsi" w:eastAsiaTheme="minorEastAsia" w:hAnsiTheme="minorHAnsi" w:cstheme="minorBidi"/>
+        <w:kern w:val="2"/>
+        <w:sz w:val="22"/>
+        <w:szCs w:val="22"/>
+        <w:lang w:val="it-IT" w:eastAsia="it-IT" w:bidi="ar-SA"/>
         <w14:ligatures w14:val="standardContextual"/>
       </w:rPr>
     </w:rPrDefault>
@@ -2445,52 +4471,10 @@
     <w:name w:val="Normal"/>
     <w:qFormat/>
   </w:style>
-  <w:style w:type="paragraph" w:styleId="Titolo1">
-    <w:name w:val="heading 1"/>
-    <w:basedOn w:val="Normale"/>
-    <w:next w:val="Normale"/>
-    <w:link w:val="Titolo1Carattere"/>
-    <w:uiPriority w:val="9"/>
-    <w:qFormat/>
-    <w:rsid w:val="00594516"/>
-    <w:pPr>
-      <w:keepNext/>
-      <w:keepLines/>
-      <w:spacing w:before="240" w:after="0"/>
-      <w:outlineLvl w:val="0"/>
-    </w:pPr>
-    <w:rPr>
-      <w:rFonts w:asciiTheme="majorHAnsi" w:eastAsiaTheme="majorEastAsia" w:hAnsiTheme="majorHAnsi" w:cstheme="majorBidi"/>
-      <w:color w:val="2F5496" w:themeColor="accent1" w:themeShade="BF"/>
-      <w:sz w:val="32"/>
-      <w:szCs w:val="32"/>
-    </w:rPr>
-  </w:style>
-  <w:style w:type="paragraph" w:styleId="Titolo2">
-    <w:name w:val="heading 2"/>
-    <w:basedOn w:val="Normale"/>
-    <w:next w:val="Normale"/>
-    <w:link w:val="Titolo2Carattere"/>
-    <w:uiPriority w:val="9"/>
-    <w:unhideWhenUsed/>
-    <w:qFormat/>
-    <w:rsid w:val="00EA4F6F"/>
-    <w:pPr>
-      <w:keepNext/>
-      <w:keepLines/>
-      <w:spacing w:before="40" w:after="0"/>
-      <w:outlineLvl w:val="1"/>
-    </w:pPr>
-    <w:rPr>
-      <w:rFonts w:asciiTheme="majorHAnsi" w:eastAsiaTheme="majorEastAsia" w:hAnsiTheme="majorHAnsi" w:cstheme="majorBidi"/>
-      <w:color w:val="2F5496" w:themeColor="accent1" w:themeShade="BF"/>
-      <w:sz w:val="26"/>
-      <w:szCs w:val="26"/>
-    </w:rPr>
-  </w:style>
   <w:style w:type="character" w:default="1" w:styleId="Carpredefinitoparagrafo">
     <w:name w:val="Default Paragraph Font"/>
     <w:uiPriority w:val="1"/>
+    <w:semiHidden/>
     <w:unhideWhenUsed/>
   </w:style>
   <w:style w:type="table" w:default="1" w:styleId="Tabellanormale">
@@ -2514,67 +4498,34 @@
     <w:semiHidden/>
     <w:unhideWhenUsed/>
   </w:style>
-  <w:style w:type="character" w:styleId="Collegamentoipertestuale">
-    <w:name w:val="Hyperlink"/>
-    <w:basedOn w:val="Carpredefinitoparagrafo"/>
-    <w:uiPriority w:val="99"/>
-    <w:unhideWhenUsed/>
-    <w:rsid w:val="00DF4E3B"/>
-    <w:rPr>
-      <w:color w:val="0563C1" w:themeColor="hyperlink"/>
-      <w:u w:val="single"/>
-    </w:rPr>
+  <w:style w:type="paragraph" w:customStyle="1" w:styleId="94FB2260C9ED4BB4A2BAC2AACC357E22">
+    <w:name w:val="94FB2260C9ED4BB4A2BAC2AACC357E22"/>
+    <w:rsid w:val="002B7C65"/>
   </w:style>
-  <w:style w:type="character" w:styleId="Menzionenonrisolta">
-    <w:name w:val="Unresolved Mention"/>
-    <w:basedOn w:val="Carpredefinitoparagrafo"/>
-    <w:uiPriority w:val="99"/>
-    <w:semiHidden/>
-    <w:unhideWhenUsed/>
-    <w:rsid w:val="00DF4E3B"/>
-    <w:rPr>
-      <w:color w:val="605E5C"/>
-      <w:shd w:val="clear" w:color="auto" w:fill="E1DFDD"/>
-    </w:rPr>
+  <w:style w:type="paragraph" w:customStyle="1" w:styleId="117892B3D7D04759962F2C4A1DBEA9C3">
+    <w:name w:val="117892B3D7D04759962F2C4A1DBEA9C3"/>
+    <w:rsid w:val="002B7C65"/>
   </w:style>
-  <w:style w:type="paragraph" w:styleId="Paragrafoelenco">
-    <w:name w:val="List Paragraph"/>
-    <w:basedOn w:val="Normale"/>
-    <w:uiPriority w:val="34"/>
-    <w:qFormat/>
-    <w:rsid w:val="00E46CAA"/>
-    <w:pPr>
-      <w:ind w:left="720"/>
-      <w:contextualSpacing/>
-    </w:pPr>
+  <w:style w:type="paragraph" w:customStyle="1" w:styleId="9856BF7278CF4F6E8911B140C976411B">
+    <w:name w:val="9856BF7278CF4F6E8911B140C976411B"/>
+    <w:rsid w:val="002B7C65"/>
   </w:style>
-  <w:style w:type="character" w:customStyle="1" w:styleId="Titolo1Carattere">
-    <w:name w:val="Titolo 1 Carattere"/>
-    <w:basedOn w:val="Carpredefinitoparagrafo"/>
-    <w:link w:val="Titolo1"/>
-    <w:uiPriority w:val="9"/>
-    <w:rsid w:val="00594516"/>
-    <w:rPr>
-      <w:rFonts w:asciiTheme="majorHAnsi" w:eastAsiaTheme="majorEastAsia" w:hAnsiTheme="majorHAnsi" w:cstheme="majorBidi"/>
-      <w:color w:val="2F5496" w:themeColor="accent1" w:themeShade="BF"/>
-      <w:sz w:val="32"/>
-      <w:szCs w:val="32"/>
-    </w:rPr>
+  <w:style w:type="paragraph" w:customStyle="1" w:styleId="913CF58CB25B433D9544EA8F52BCE026">
+    <w:name w:val="913CF58CB25B433D9544EA8F52BCE026"/>
+    <w:rsid w:val="002B7C65"/>
   </w:style>
-  <w:style w:type="character" w:customStyle="1" w:styleId="Titolo2Carattere">
-    <w:name w:val="Titolo 2 Carattere"/>
-    <w:basedOn w:val="Carpredefinitoparagrafo"/>
-    <w:link w:val="Titolo2"/>
-    <w:uiPriority w:val="9"/>
-    <w:rsid w:val="00EA4F6F"/>
-    <w:rPr>
-      <w:rFonts w:asciiTheme="majorHAnsi" w:eastAsiaTheme="majorEastAsia" w:hAnsiTheme="majorHAnsi" w:cstheme="majorBidi"/>
-      <w:color w:val="2F5496" w:themeColor="accent1" w:themeShade="BF"/>
-      <w:sz w:val="26"/>
-      <w:szCs w:val="26"/>
-    </w:rPr>
+  <w:style w:type="paragraph" w:customStyle="1" w:styleId="02AE3CFCD51044EF9D06236F188F4DBD">
+    <w:name w:val="02AE3CFCD51044EF9D06236F188F4DBD"/>
+    <w:rsid w:val="002B7C65"/>
   </w:style>
 </w:styles>
+</file>
+
+<file path=word/glossary/webSettings.xml><?xml version="1.0" encoding="utf-8"?>
+<w:webSettings xmlns:mc="http://schemas.openxmlformats.org/markup-compatibility/2006" xmlns:r="http://schemas.openxmlformats.org/officeDocument/2006/relationships" xmlns:w="http://schemas.openxmlformats.org/wordprocessingml/2006/main" xmlns:w14="http://schemas.microsoft.com/office/word/2010/wordml" xmlns:w15="http://schemas.microsoft.com/office/word/2012/wordml" xmlns:w16cex="http://schemas.microsoft.com/office/word/2018/wordml/cex" xmlns:w16cid="http://schemas.microsoft.com/office/word/2016/wordml/cid" xmlns:w16="http://schemas.microsoft.com/office/word/2018/wordml" xmlns:w16sdtdh="http://schemas.microsoft.com/office/word/2020/wordml/sdtdatahash" xmlns:w16se="http://schemas.microsoft.com/office/word/2015/wordml/symex" mc:Ignorable="w14 w15 w16se w16cid w16 w16cex w16sdtdh">
+  <w:optimizeForBrowser/>
+  <w:allowPNG/>
+</w:webSettings>
 </file>
 
 <file path=word/theme/theme1.xml><?xml version="1.0" encoding="utf-8"?>
@@ -2870,4 +4821,35 @@
     </a:ext>
   </a:extLst>
 </a:theme>
+</file>
+
+<file path=customXml/item1.xml><?xml version="1.0" encoding="utf-8"?>
+<CoverPageProperties xmlns="http://schemas.microsoft.com/office/2006/coverPageProps">
+  <PublishDate>2023-08-02T00:00:00</PublishDate>
+  <Abstract/>
+  <CompanyAddress/>
+  <CompanyPhone/>
+  <CompanyFax/>
+  <CompanyEmail/>
+</CoverPageProperties>
+</file>
+
+<file path=customXml/item2.xml><?xml version="1.0" encoding="utf-8"?>
+<b:Sources xmlns:b="http://schemas.openxmlformats.org/officeDocument/2006/bibliography" xmlns="http://schemas.openxmlformats.org/officeDocument/2006/bibliography" SelectedStyle="\APASixthEditionOfficeOnline.xsl" StyleName="APA" Version="6"/>
+</file>
+
+<file path=customXml/itemProps1.xml><?xml version="1.0" encoding="utf-8"?>
+<ds:datastoreItem xmlns:ds="http://schemas.openxmlformats.org/officeDocument/2006/customXml" ds:itemID="{55AF091B-3C7A-41E3-B477-F2FDAA23CFDA}">
+  <ds:schemaRefs>
+    <ds:schemaRef ds:uri="http://schemas.microsoft.com/office/2006/coverPageProps"/>
+  </ds:schemaRefs>
+</ds:datastoreItem>
+</file>
+
+<file path=customXml/itemProps2.xml><?xml version="1.0" encoding="utf-8"?>
+<ds:datastoreItem xmlns:ds="http://schemas.openxmlformats.org/officeDocument/2006/customXml" ds:itemID="{C7B40BB9-3872-4A9C-A214-C2703C5F3473}">
+  <ds:schemaRefs>
+    <ds:schemaRef ds:uri="http://schemas.openxmlformats.org/officeDocument/2006/bibliography"/>
+  </ds:schemaRefs>
+</ds:datastoreItem>
 </file>
</xml_diff>

<commit_message>
Added more detailed notes
</commit_message>
<xml_diff>
--- a/FAQ Computer Science.docx
+++ b/FAQ Computer Science.docx
@@ -95,7 +95,7 @@
                         <w:sz w:val="72"/>
                         <w:szCs w:val="72"/>
                       </w:rPr>
-                      <w:t xml:space="preserve">FAQ Computer Science </w:t>
+                      <w:t>FAQ Computer Science</w:t>
                     </w:r>
                   </w:p>
                 </w:sdtContent>
@@ -209,6 +209,15 @@
     </w:sdt>
     <w:sdt>
       <w:sdtPr>
+        <w:rPr>
+          <w:rFonts w:asciiTheme="minorHAnsi" w:eastAsiaTheme="minorHAnsi" w:hAnsiTheme="minorHAnsi" w:cstheme="minorBidi"/>
+          <w:color w:val="auto"/>
+          <w:kern w:val="2"/>
+          <w:sz w:val="22"/>
+          <w:szCs w:val="22"/>
+          <w:lang w:eastAsia="en-US"/>
+          <w14:ligatures w14:val="standardContextual"/>
+        </w:rPr>
         <w:id w:val="-2111420751"/>
         <w:docPartObj>
           <w:docPartGallery w:val="Table of Contents"/>
@@ -217,15 +226,8 @@
       </w:sdtPr>
       <w:sdtEndPr>
         <w:rPr>
-          <w:rFonts w:asciiTheme="minorHAnsi" w:eastAsiaTheme="minorHAnsi" w:hAnsiTheme="minorHAnsi" w:cstheme="minorBidi"/>
           <w:b/>
           <w:bCs/>
-          <w:color w:val="auto"/>
-          <w:kern w:val="2"/>
-          <w:sz w:val="22"/>
-          <w:szCs w:val="22"/>
-          <w:lang w:eastAsia="en-US"/>
-          <w14:ligatures w14:val="standardContextual"/>
         </w:rPr>
       </w:sdtEndPr>
       <w:sdtContent>
@@ -244,7 +246,9 @@
               <w:tab w:val="right" w:leader="dot" w:pos="9628"/>
             </w:tabs>
             <w:rPr>
+              <w:rFonts w:eastAsiaTheme="minorEastAsia"/>
               <w:noProof/>
+              <w:lang w:eastAsia="it-IT"/>
             </w:rPr>
           </w:pPr>
           <w:r>
@@ -256,7 +260,7 @@
           <w:r>
             <w:fldChar w:fldCharType="separate"/>
           </w:r>
-          <w:hyperlink w:anchor="_Toc141871021" w:history="1">
+          <w:hyperlink w:anchor="_Toc143167323" w:history="1">
             <w:r>
               <w:rPr>
                 <w:rStyle w:val="Collegamentoipertestuale"/>
@@ -284,7 +288,7 @@
                 <w:noProof/>
                 <w:webHidden/>
               </w:rPr>
-              <w:instrText xml:space="preserve"> PAGEREF _Toc141871021 \h </w:instrText>
+              <w:instrText xml:space="preserve"> PAGEREF _Toc143167323 \h </w:instrText>
             </w:r>
             <w:r>
               <w:rPr>
@@ -304,7 +308,7 @@
                 <w:noProof/>
                 <w:webHidden/>
               </w:rPr>
-              <w:t>3</w:t>
+              <w:t>2</w:t>
             </w:r>
             <w:r>
               <w:rPr>
@@ -322,10 +326,12 @@
               <w:tab w:val="right" w:leader="dot" w:pos="9628"/>
             </w:tabs>
             <w:rPr>
+              <w:rFonts w:eastAsiaTheme="minorEastAsia"/>
               <w:noProof/>
+              <w:lang w:eastAsia="it-IT"/>
             </w:rPr>
           </w:pPr>
-          <w:hyperlink w:anchor="_Toc141871022" w:history="1">
+          <w:hyperlink w:anchor="_Toc143167324" w:history="1">
             <w:r>
               <w:rPr>
                 <w:rStyle w:val="Collegamentoipertestuale"/>
@@ -353,7 +359,78 @@
                 <w:noProof/>
                 <w:webHidden/>
               </w:rPr>
-              <w:instrText xml:space="preserve"> PAGEREF _Toc141871022 \h </w:instrText>
+              <w:instrText xml:space="preserve"> PAGEREF _Toc143167324 \h </w:instrText>
+            </w:r>
+            <w:r>
+              <w:rPr>
+                <w:noProof/>
+                <w:webHidden/>
+              </w:rPr>
+            </w:r>
+            <w:r>
+              <w:rPr>
+                <w:noProof/>
+                <w:webHidden/>
+              </w:rPr>
+              <w:fldChar w:fldCharType="separate"/>
+            </w:r>
+            <w:r>
+              <w:rPr>
+                <w:noProof/>
+                <w:webHidden/>
+              </w:rPr>
+              <w:t>4</w:t>
+            </w:r>
+            <w:r>
+              <w:rPr>
+                <w:noProof/>
+                <w:webHidden/>
+              </w:rPr>
+              <w:fldChar w:fldCharType="end"/>
+            </w:r>
+          </w:hyperlink>
+        </w:p>
+        <w:p>
+          <w:pPr>
+            <w:pStyle w:val="Sommario1"/>
+            <w:tabs>
+              <w:tab w:val="right" w:leader="dot" w:pos="9628"/>
+            </w:tabs>
+            <w:rPr>
+              <w:rFonts w:eastAsiaTheme="minorEastAsia"/>
+              <w:noProof/>
+              <w:lang w:eastAsia="it-IT"/>
+            </w:rPr>
+          </w:pPr>
+          <w:hyperlink w:anchor="_Toc143167325" w:history="1">
+            <w:r>
+              <w:rPr>
+                <w:rStyle w:val="Collegamentoipertestuale"/>
+                <w:noProof/>
+                <w:lang w:val="en-US"/>
+              </w:rPr>
+              <w:t>Study plan and courses</w:t>
+            </w:r>
+            <w:r>
+              <w:rPr>
+                <w:noProof/>
+                <w:webHidden/>
+              </w:rPr>
+              <w:tab/>
+            </w:r>
+            <w:r>
+              <w:rPr>
+                <w:noProof/>
+                <w:webHidden/>
+              </w:rPr>
+              <w:fldChar w:fldCharType="begin"/>
+            </w:r>
+            <w:r>
+              <w:rPr>
+                <w:noProof/>
+                <w:webHidden/>
+              </w:rPr>
+              <w:instrText xml:space="preserve"> PAGEREF _Toc143167325 \h </w:instrText>
             </w:r>
             <w:r>
               <w:rPr>
@@ -391,79 +468,12 @@
               <w:tab w:val="right" w:leader="dot" w:pos="9628"/>
             </w:tabs>
             <w:rPr>
+              <w:rFonts w:eastAsiaTheme="minorEastAsia"/>
               <w:noProof/>
+              <w:lang w:eastAsia="it-IT"/>
             </w:rPr>
           </w:pPr>
-          <w:hyperlink w:anchor="_Toc141871023" w:history="1">
-            <w:r>
-              <w:rPr>
-                <w:rStyle w:val="Collegamentoipertestuale"/>
-                <w:noProof/>
-                <w:lang w:val="en-US"/>
-              </w:rPr>
-              <w:t>Study plan</w:t>
-            </w:r>
-            <w:r>
-              <w:rPr>
-                <w:noProof/>
-                <w:webHidden/>
-              </w:rPr>
-              <w:tab/>
-            </w:r>
-            <w:r>
-              <w:rPr>
-                <w:noProof/>
-                <w:webHidden/>
-              </w:rPr>
-              <w:fldChar w:fldCharType="begin"/>
-            </w:r>
-            <w:r>
-              <w:rPr>
-                <w:noProof/>
-                <w:webHidden/>
-              </w:rPr>
-              <w:instrText xml:space="preserve"> PAGEREF _Toc141871023 \h </w:instrText>
-            </w:r>
-            <w:r>
-              <w:rPr>
-                <w:noProof/>
-                <w:webHidden/>
-              </w:rPr>
-            </w:r>
-            <w:r>
-              <w:rPr>
-                <w:noProof/>
-                <w:webHidden/>
-              </w:rPr>
-              <w:fldChar w:fldCharType="separate"/>
-            </w:r>
-            <w:r>
-              <w:rPr>
-                <w:noProof/>
-                <w:webHidden/>
-              </w:rPr>
-              <w:t>7</w:t>
-            </w:r>
-            <w:r>
-              <w:rPr>
-                <w:noProof/>
-                <w:webHidden/>
-              </w:rPr>
-              <w:fldChar w:fldCharType="end"/>
-            </w:r>
-          </w:hyperlink>
-        </w:p>
-        <w:p>
-          <w:pPr>
-            <w:pStyle w:val="Sommario1"/>
-            <w:tabs>
-              <w:tab w:val="right" w:leader="dot" w:pos="9628"/>
-            </w:tabs>
-            <w:rPr>
-              <w:noProof/>
-            </w:rPr>
-          </w:pPr>
-          <w:hyperlink w:anchor="_Toc141871024" w:history="1">
+          <w:hyperlink w:anchor="_Toc143167326" w:history="1">
             <w:r>
               <w:rPr>
                 <w:rStyle w:val="Collegamentoipertestuale"/>
@@ -491,7 +501,7 @@
                 <w:noProof/>
                 <w:webHidden/>
               </w:rPr>
-              <w:instrText xml:space="preserve"> PAGEREF _Toc141871024 \h </w:instrText>
+              <w:instrText xml:space="preserve"> PAGEREF _Toc143167326 \h </w:instrText>
             </w:r>
             <w:r>
               <w:rPr>
@@ -529,10 +539,12 @@
               <w:tab w:val="right" w:leader="dot" w:pos="9628"/>
             </w:tabs>
             <w:rPr>
+              <w:rFonts w:eastAsiaTheme="minorEastAsia"/>
               <w:noProof/>
+              <w:lang w:eastAsia="it-IT"/>
             </w:rPr>
           </w:pPr>
-          <w:hyperlink w:anchor="_Toc141871025" w:history="1">
+          <w:hyperlink w:anchor="_Toc143167327" w:history="1">
             <w:r>
               <w:rPr>
                 <w:rStyle w:val="Collegamentoipertestuale"/>
@@ -560,7 +572,7 @@
                 <w:noProof/>
                 <w:webHidden/>
               </w:rPr>
-              <w:instrText xml:space="preserve"> PAGEREF _Toc141871025 \h </w:instrText>
+              <w:instrText xml:space="preserve"> PAGEREF _Toc143167327 \h </w:instrText>
             </w:r>
             <w:r>
               <w:rPr>
@@ -598,10 +610,12 @@
               <w:tab w:val="right" w:leader="dot" w:pos="9628"/>
             </w:tabs>
             <w:rPr>
+              <w:rFonts w:eastAsiaTheme="minorEastAsia"/>
               <w:noProof/>
+              <w:lang w:eastAsia="it-IT"/>
             </w:rPr>
           </w:pPr>
-          <w:hyperlink w:anchor="_Toc141871026" w:history="1">
+          <w:hyperlink w:anchor="_Toc143167328" w:history="1">
             <w:r>
               <w:rPr>
                 <w:rStyle w:val="Collegamentoipertestuale"/>
@@ -629,7 +643,7 @@
                 <w:noProof/>
                 <w:webHidden/>
               </w:rPr>
-              <w:instrText xml:space="preserve"> PAGEREF _Toc141871026 \h </w:instrText>
+              <w:instrText xml:space="preserve"> PAGEREF _Toc143167328 \h </w:instrText>
             </w:r>
             <w:r>
               <w:rPr>
@@ -649,7 +663,7 @@
                 <w:noProof/>
                 <w:webHidden/>
               </w:rPr>
-              <w:t>11</w:t>
+              <w:t>12</w:t>
             </w:r>
             <w:r>
               <w:rPr>
@@ -695,7 +709,7 @@
           <w:lang w:val="en-US"/>
         </w:rPr>
       </w:pPr>
-      <w:bookmarkStart w:id="0" w:name="_Toc141871021"/>
+      <w:bookmarkStart w:id="0" w:name="_Toc143167323"/>
       <w:r>
         <w:rPr>
           <w:lang w:val="en-US"/>
@@ -1430,7 +1444,7 @@
           <w:lang w:val="en-US"/>
         </w:rPr>
       </w:pPr>
-      <w:bookmarkStart w:id="1" w:name="_Toc141871022"/>
+      <w:bookmarkStart w:id="1" w:name="_Toc143167324"/>
       <w:r>
         <w:rPr>
           <w:lang w:val="en-US"/>
@@ -1576,19 +1590,7 @@
         <w:rPr>
           <w:lang w:val="en-US"/>
         </w:rPr>
-        <w:t xml:space="preserve">You first </w:t>
-      </w:r>
-      <w:r>
-        <w:rPr>
-          <w:lang w:val="en-US"/>
-        </w:rPr>
-        <w:t>must</w:t>
-      </w:r>
-      <w:r>
-        <w:rPr>
-          <w:lang w:val="en-US"/>
-        </w:rPr>
-        <w:t xml:space="preserve"> go to the Uniweb site and completing the “Preimmatricolazione” (pre-enrollment procedure) part, so</w:t>
+        <w:t>You first must go to the Uniweb site and completing the “Preimmatricolazione” (pre-enrollment procedure) part, so</w:t>
       </w:r>
       <w:r>
         <w:rPr>
@@ -1693,31 +1695,7 @@
         <w:rPr>
           <w:lang w:val="en-US"/>
         </w:rPr>
-        <w:t xml:space="preserve">It’s also listed the complete thing at page </w:t>
-      </w:r>
-      <w:r>
-        <w:rPr>
-          <w:lang w:val="en-US"/>
-        </w:rPr>
-        <w:t>1</w:t>
-      </w:r>
-      <w:r>
-        <w:rPr>
-          <w:lang w:val="en-US"/>
-        </w:rPr>
-        <w:t xml:space="preserve"> (italian) or </w:t>
-      </w:r>
-      <w:r>
-        <w:rPr>
-          <w:lang w:val="en-US"/>
-        </w:rPr>
-        <w:t>7</w:t>
-      </w:r>
-      <w:r>
-        <w:rPr>
-          <w:lang w:val="en-US"/>
-        </w:rPr>
-        <w:t xml:space="preserve"> (english) inside:</w:t>
+        <w:t>It’s also listed the complete thing at page 1 (italian) or 7 (english) inside:</w:t>
       </w:r>
     </w:p>
     <w:p>
@@ -1802,13 +1780,7 @@
         <w:rPr>
           <w:lang w:val="en-US"/>
         </w:rPr>
-        <w:t xml:space="preserve">After a few days, you receive the result from the teaching secretariat, saying you were “Eligible - Idoneo” or not; if you are, you should complete the “Immatricolazione” (enrollment procedure), so </w:t>
-      </w:r>
-      <w:r>
-        <w:rPr>
-          <w:lang w:val="en-US"/>
-        </w:rPr>
-        <w:t>(rules in italian menu voices listed below):</w:t>
+        <w:t>After a few days, you receive the result from the teaching secretariat, saying you were “Eligible - Idoneo” or not; if you are, you should complete the “Immatricolazione” (enrollment procedure), so (rules in italian menu voices listed below):</w:t>
       </w:r>
     </w:p>
     <w:p>
@@ -1865,19 +1837,7 @@
         <w:rPr>
           <w:lang w:val="en-US"/>
         </w:rPr>
-        <w:t>Immatricolazione</w:t>
-      </w:r>
-      <w:r>
-        <w:rPr>
-          <w:lang w:val="en-US"/>
-        </w:rPr>
-        <w:t xml:space="preserve"> </w:t>
-      </w:r>
-      <w:r>
-        <w:rPr>
-          <w:lang w:val="en-US"/>
-        </w:rPr>
-        <w:t>and complete all the procedure</w:t>
+        <w:t>Immatricolazione and complete all the procedure</w:t>
       </w:r>
     </w:p>
     <w:p>
@@ -1999,7 +1959,21 @@
         <w:rPr>
           <w:lang w:val="en-US"/>
         </w:rPr>
-        <w:t>receive a tax reduction, you should present every year the ISEE for the Right to Study in College (Diritto Universitario); you should do it like this, and you can see al the rules inside of this:</w:t>
+        <w:t xml:space="preserve">receive a tax reduction, you should present every year the ISEE for the Right to Study in College (Diritto Universitario); you should do it like this, and you can see </w:t>
+      </w:r>
+      <w:proofErr w:type="spellStart"/>
+      <w:r>
+        <w:rPr>
+          <w:lang w:val="en-US"/>
+        </w:rPr>
+        <w:t>al</w:t>
+      </w:r>
+      <w:proofErr w:type="spellEnd"/>
+      <w:r>
+        <w:rPr>
+          <w:lang w:val="en-US"/>
+        </w:rPr>
+        <w:t xml:space="preserve"> the rules inside of this:</w:t>
       </w:r>
     </w:p>
     <w:p>
@@ -2080,32 +2054,24 @@
     </w:p>
     <w:p>
       <w:pPr>
-        <w:rPr>
-          <w:rFonts w:asciiTheme="majorHAnsi" w:eastAsiaTheme="majorEastAsia" w:hAnsiTheme="majorHAnsi" w:cstheme="majorBidi"/>
-          <w:color w:val="2F5496" w:themeColor="accent1" w:themeShade="BF"/>
-          <w:sz w:val="32"/>
-          <w:szCs w:val="32"/>
-        </w:rPr>
-      </w:pPr>
-      <w:r>
-        <w:lastRenderedPageBreak/>
-        <w:br w:type="page"/>
-      </w:r>
-    </w:p>
-    <w:p>
-      <w:pPr>
         <w:pStyle w:val="Titolo1"/>
         <w:rPr>
           <w:lang w:val="en-US"/>
         </w:rPr>
       </w:pPr>
-      <w:bookmarkStart w:id="2" w:name="_Toc141871023"/>
+      <w:bookmarkStart w:id="2" w:name="_Toc143167325"/>
       <w:r>
         <w:rPr>
           <w:lang w:val="en-US"/>
         </w:rPr>
         <w:lastRenderedPageBreak/>
         <w:t>Study plan</w:t>
+      </w:r>
+      <w:r>
+        <w:rPr>
+          <w:lang w:val="en-US"/>
+        </w:rPr>
+        <w:t xml:space="preserve"> and courses</w:t>
       </w:r>
       <w:bookmarkEnd w:id="2"/>
     </w:p>
@@ -2253,10 +2219,36 @@
       </w:pPr>
       <w:r>
         <w:rPr>
+          <w:lang w:val="en-US"/>
+        </w:rPr>
+        <w:br w:type="page"/>
+      </w:r>
+    </w:p>
+    <w:p>
+      <w:pPr>
+        <w:rPr>
+          <w:lang w:val="en-US"/>
+        </w:rPr>
+      </w:pPr>
+      <w:r>
+        <w:rPr>
+          <w:lang w:val="en-US"/>
+        </w:rPr>
+        <w:lastRenderedPageBreak/>
+        <w:t>These here are the “Other elective courses”:</w:t>
+      </w:r>
+    </w:p>
+    <w:p>
+      <w:pPr>
+        <w:rPr>
+          <w:lang w:val="en-US"/>
+        </w:rPr>
+      </w:pPr>
+      <w:r>
+        <w:rPr>
           <w:noProof/>
           <w:lang w:val="en-US"/>
         </w:rPr>
-        <w:lastRenderedPageBreak/>
         <w:drawing>
           <wp:inline distT="0" distB="0" distL="0" distR="0" wp14:anchorId="1FC3E32D" wp14:editId="39341664">
             <wp:extent cx="3369726" cy="4125270"/>
@@ -2293,6 +2285,148 @@
           </wp:inline>
         </w:drawing>
       </w:r>
+    </w:p>
+    <w:p>
+      <w:pPr>
+        <w:rPr>
+          <w:lang w:val="en-US"/>
+        </w:rPr>
+      </w:pPr>
+      <w:r>
+        <w:rPr>
+          <w:lang w:val="en-US"/>
+        </w:rPr>
+        <w:t>So, to point this out:</w:t>
+      </w:r>
+    </w:p>
+    <w:p>
+      <w:pPr>
+        <w:pStyle w:val="Paragrafoelenco"/>
+        <w:numPr>
+          <w:ilvl w:val="0"/>
+          <w:numId w:val="1"/>
+        </w:numPr>
+        <w:rPr>
+          <w:lang w:val="en-US"/>
+        </w:rPr>
+      </w:pPr>
+      <w:r>
+        <w:rPr>
+          <w:lang w:val="en-US"/>
+        </w:rPr>
+        <w:t>4 out of 5 courses of a Major you’re interested in</w:t>
+      </w:r>
+    </w:p>
+    <w:p>
+      <w:pPr>
+        <w:pStyle w:val="Paragrafoelenco"/>
+        <w:numPr>
+          <w:ilvl w:val="0"/>
+          <w:numId w:val="1"/>
+        </w:numPr>
+        <w:rPr>
+          <w:lang w:val="en-US"/>
+        </w:rPr>
+      </w:pPr>
+      <w:r>
+        <w:rPr>
+          <w:lang w:val="en-US"/>
+        </w:rPr>
+        <w:t>One from the “Other elective courses” listed above</w:t>
+      </w:r>
+    </w:p>
+    <w:p>
+      <w:pPr>
+        <w:pStyle w:val="Paragrafoelenco"/>
+        <w:numPr>
+          <w:ilvl w:val="0"/>
+          <w:numId w:val="1"/>
+        </w:numPr>
+        <w:rPr>
+          <w:lang w:val="en-US"/>
+        </w:rPr>
+      </w:pPr>
+      <w:r>
+        <w:rPr>
+          <w:lang w:val="en-US"/>
+        </w:rPr>
+        <w:t>Computability</w:t>
+      </w:r>
+    </w:p>
+    <w:p>
+      <w:pPr>
+        <w:pStyle w:val="Paragrafoelenco"/>
+        <w:numPr>
+          <w:ilvl w:val="0"/>
+          <w:numId w:val="1"/>
+        </w:numPr>
+        <w:rPr>
+          <w:lang w:val="en-US"/>
+        </w:rPr>
+      </w:pPr>
+      <w:r>
+        <w:rPr>
+          <w:lang w:val="en-US"/>
+        </w:rPr>
+        <w:t>Advanced Algorithms</w:t>
+      </w:r>
+    </w:p>
+    <w:p>
+      <w:pPr>
+        <w:pStyle w:val="Paragrafoelenco"/>
+        <w:numPr>
+          <w:ilvl w:val="0"/>
+          <w:numId w:val="1"/>
+        </w:numPr>
+        <w:rPr>
+          <w:lang w:val="en-US"/>
+        </w:rPr>
+      </w:pPr>
+      <w:r>
+        <w:rPr>
+          <w:lang w:val="en-US"/>
+        </w:rPr>
+        <w:t>Economics of Management and Innovation</w:t>
+      </w:r>
+    </w:p>
+    <w:p>
+      <w:pPr>
+        <w:pStyle w:val="Paragrafoelenco"/>
+        <w:numPr>
+          <w:ilvl w:val="0"/>
+          <w:numId w:val="1"/>
+        </w:numPr>
+        <w:rPr>
+          <w:lang w:val="en-US"/>
+        </w:rPr>
+      </w:pPr>
+      <w:r>
+        <w:rPr>
+          <w:lang w:val="en-US"/>
+        </w:rPr>
+        <w:t xml:space="preserve">2 free choice courses from all the </w:t>
+      </w:r>
+      <w:proofErr w:type="gramStart"/>
+      <w:r>
+        <w:rPr>
+          <w:lang w:val="en-US"/>
+        </w:rPr>
+        <w:t>Master’s</w:t>
+      </w:r>
+      <w:proofErr w:type="gramEnd"/>
+      <w:r>
+        <w:rPr>
+          <w:lang w:val="en-US"/>
+        </w:rPr>
+        <w:t xml:space="preserve"> degrees present, including this one of course (can be in Major or Minors, doesn’t matter)</w:t>
+      </w:r>
+    </w:p>
+    <w:p>
+      <w:pPr>
+        <w:rPr>
+          <w:lang w:val="en-US"/>
+        </w:rPr>
+      </w:pPr>
       <w:r>
         <w:rPr>
           <w:lang w:val="en-US"/>
@@ -2302,12 +2436,574 @@
     </w:p>
     <w:p>
       <w:pPr>
+        <w:rPr>
+          <w:lang w:val="en-US"/>
+        </w:rPr>
+      </w:pPr>
+      <w:r>
+        <w:rPr>
+          <w:lang w:val="en-US"/>
+        </w:rPr>
+        <w:lastRenderedPageBreak/>
+        <w:t>Consider:</w:t>
+      </w:r>
+    </w:p>
+    <w:p>
+      <w:pPr>
+        <w:pStyle w:val="Paragrafoelenco"/>
+        <w:numPr>
+          <w:ilvl w:val="0"/>
+          <w:numId w:val="1"/>
+        </w:numPr>
+        <w:rPr>
+          <w:lang w:val="en-US"/>
+        </w:rPr>
+      </w:pPr>
+      <w:r>
+        <w:rPr>
+          <w:lang w:val="en-US"/>
+        </w:rPr>
+        <w:t>The courses are in different semesters, so prepare it carefully and you will organize everything the way you want.</w:t>
+      </w:r>
+    </w:p>
+    <w:p>
+      <w:pPr>
+        <w:pStyle w:val="Paragrafoelenco"/>
+        <w:numPr>
+          <w:ilvl w:val="0"/>
+          <w:numId w:val="1"/>
+        </w:numPr>
+        <w:rPr>
+          <w:lang w:val="en-US"/>
+        </w:rPr>
+      </w:pPr>
+      <w:r>
+        <w:rPr>
+          <w:lang w:val="en-US"/>
+        </w:rPr>
+        <w:t>Our Moodle pages for courses are here (then going inside “Computer Science”):</w:t>
+      </w:r>
+    </w:p>
+    <w:p>
+      <w:pPr>
+        <w:pStyle w:val="Paragrafoelenco"/>
+        <w:numPr>
+          <w:ilvl w:val="1"/>
+          <w:numId w:val="1"/>
+        </w:numPr>
+        <w:rPr>
+          <w:lang w:val="en-US"/>
+        </w:rPr>
+      </w:pPr>
+      <w:hyperlink r:id="rId32" w:history="1">
+        <w:r>
+          <w:rPr>
+            <w:rStyle w:val="Collegamentoipertestuale"/>
+            <w:lang w:val="en-US"/>
+          </w:rPr>
+          <w:t>https://stem.elearning.unipd.it/course/index.php?categoryid=567</w:t>
+        </w:r>
+      </w:hyperlink>
+      <w:r>
+        <w:rPr>
+          <w:lang w:val="en-US"/>
+        </w:rPr>
+        <w:t xml:space="preserve"> </w:t>
+      </w:r>
+    </w:p>
+    <w:p>
+      <w:pPr>
+        <w:pStyle w:val="Paragrafoelenco"/>
+        <w:numPr>
+          <w:ilvl w:val="0"/>
+          <w:numId w:val="1"/>
+        </w:numPr>
+        <w:rPr>
+          <w:lang w:val="en-US"/>
+        </w:rPr>
+      </w:pPr>
+      <w:r>
+        <w:rPr>
+          <w:lang w:val="en-US"/>
+        </w:rPr>
+        <w:t>There you will select the single course and clicking</w:t>
+      </w:r>
+      <w:r>
+        <w:rPr>
+          <w:lang w:val="en-US"/>
+        </w:rPr>
+        <w:t xml:space="preserve"> the second button to Enroll in a course here, where is listed “Corso di Laurea”</w:t>
+      </w:r>
+    </w:p>
+    <w:p>
+      <w:pPr>
+        <w:rPr>
+          <w:lang w:val="en-US"/>
+        </w:rPr>
+      </w:pPr>
+      <w:r>
+        <w:rPr>
+          <w:lang w:val="en-US"/>
+        </w:rPr>
+        <w:drawing>
+          <wp:inline distT="0" distB="0" distL="0" distR="0" wp14:anchorId="252F9922" wp14:editId="3BD1AA9C">
+            <wp:extent cx="3322599" cy="2684417"/>
+            <wp:effectExtent l="0" t="0" r="0" b="1905"/>
+            <wp:docPr id="1107980236" name="Immagine 1" descr="Immagine che contiene testo, schermata, Carattere, design&#10;&#10;Descrizione generata automaticamente"/>
+            <wp:cNvGraphicFramePr>
+              <a:graphicFrameLocks xmlns:a="http://schemas.openxmlformats.org/drawingml/2006/main" noChangeAspect="1"/>
+            </wp:cNvGraphicFramePr>
+            <a:graphic xmlns:a="http://schemas.openxmlformats.org/drawingml/2006/main">
+              <a:graphicData uri="http://schemas.openxmlformats.org/drawingml/2006/picture">
+                <pic:pic xmlns:pic="http://schemas.openxmlformats.org/drawingml/2006/picture">
+                  <pic:nvPicPr>
+                    <pic:cNvPr id="1107980236" name="Immagine 1" descr="Immagine che contiene testo, schermata, Carattere, design&#10;&#10;Descrizione generata automaticamente"/>
+                    <pic:cNvPicPr/>
+                  </pic:nvPicPr>
+                  <pic:blipFill>
+                    <a:blip r:embed="rId33"/>
+                    <a:stretch>
+                      <a:fillRect/>
+                    </a:stretch>
+                  </pic:blipFill>
+                  <pic:spPr>
+                    <a:xfrm>
+                      <a:off x="0" y="0"/>
+                      <a:ext cx="3327132" cy="2688079"/>
+                    </a:xfrm>
+                    <a:prstGeom prst="rect">
+                      <a:avLst/>
+                    </a:prstGeom>
+                  </pic:spPr>
+                </pic:pic>
+              </a:graphicData>
+            </a:graphic>
+          </wp:inline>
+        </w:drawing>
+      </w:r>
+    </w:p>
+    <w:p>
+      <w:pPr>
+        <w:pStyle w:val="Paragrafoelenco"/>
+        <w:numPr>
+          <w:ilvl w:val="0"/>
+          <w:numId w:val="1"/>
+        </w:numPr>
+        <w:rPr>
+          <w:lang w:val="en-US"/>
+        </w:rPr>
+      </w:pPr>
+      <w:r>
+        <w:rPr>
+          <w:lang w:val="en-US"/>
+        </w:rPr>
+        <w:t>For each course, you can have reference from the FIUP group, made for all Computer Science related bachelors and masters here on Telegram:</w:t>
+      </w:r>
+    </w:p>
+    <w:p>
+      <w:pPr>
+        <w:pStyle w:val="Paragrafoelenco"/>
+        <w:numPr>
+          <w:ilvl w:val="1"/>
+          <w:numId w:val="1"/>
+        </w:numPr>
+        <w:rPr>
+          <w:lang w:val="en-US"/>
+        </w:rPr>
+      </w:pPr>
+      <w:hyperlink r:id="rId34" w:history="1">
+        <w:r>
+          <w:rPr>
+            <w:rStyle w:val="Collegamentoipertestuale"/>
+            <w:lang w:val="en-US"/>
+          </w:rPr>
+          <w:t>https://t.me/FIUPd</w:t>
+        </w:r>
+      </w:hyperlink>
+      <w:r>
+        <w:rPr>
+          <w:lang w:val="en-US"/>
+        </w:rPr>
+        <w:t xml:space="preserve"> </w:t>
+      </w:r>
+    </w:p>
+    <w:p>
+      <w:pPr>
+        <w:pStyle w:val="Paragrafoelenco"/>
+        <w:numPr>
+          <w:ilvl w:val="0"/>
+          <w:numId w:val="1"/>
+        </w:numPr>
+        <w:rPr>
+          <w:lang w:val="en-US"/>
+        </w:rPr>
+      </w:pPr>
+      <w:r>
+        <w:rPr>
+          <w:lang w:val="en-US"/>
+        </w:rPr>
+        <w:t>You can also find each course group link from Telegram here:</w:t>
+      </w:r>
+    </w:p>
+    <w:p>
+      <w:pPr>
+        <w:pStyle w:val="Paragrafoelenco"/>
+        <w:numPr>
+          <w:ilvl w:val="1"/>
+          <w:numId w:val="1"/>
+        </w:numPr>
+        <w:rPr>
+          <w:lang w:val="en-US"/>
+        </w:rPr>
+      </w:pPr>
+      <w:hyperlink r:id="rId35" w:history="1">
+        <w:r>
+          <w:rPr>
+            <w:rStyle w:val="Collegamentoipertestuale"/>
+            <w:lang w:val="en-US"/>
+          </w:rPr>
+          <w:t>https://t.me/fiup_menu</w:t>
+        </w:r>
+      </w:hyperlink>
+      <w:r>
+        <w:rPr>
+          <w:lang w:val="en-US"/>
+        </w:rPr>
+        <w:t xml:space="preserve"> </w:t>
+      </w:r>
+    </w:p>
+    <w:p>
+      <w:pPr>
+        <w:pStyle w:val="Paragrafoelenco"/>
+        <w:numPr>
+          <w:ilvl w:val="0"/>
+          <w:numId w:val="1"/>
+        </w:numPr>
+        <w:rPr>
+          <w:lang w:val="en-US"/>
+        </w:rPr>
+      </w:pPr>
+      <w:r>
+        <w:rPr>
+          <w:lang w:val="en-US"/>
+        </w:rPr>
+        <w:t>We also have a dedicated group here:</w:t>
+      </w:r>
+    </w:p>
+    <w:p>
+      <w:pPr>
+        <w:pStyle w:val="Paragrafoelenco"/>
+        <w:numPr>
+          <w:ilvl w:val="1"/>
+          <w:numId w:val="1"/>
+        </w:numPr>
+        <w:rPr>
+          <w:lang w:val="en-US"/>
+        </w:rPr>
+      </w:pPr>
+      <w:hyperlink r:id="rId36" w:history="1">
+        <w:r>
+          <w:rPr>
+            <w:rStyle w:val="Collegamentoipertestuale"/>
+            <w:lang w:val="en-US"/>
+          </w:rPr>
+          <w:t>https://t.me/computerScienceUNIPD</w:t>
+        </w:r>
+      </w:hyperlink>
+      <w:r>
+        <w:rPr>
+          <w:lang w:val="en-US"/>
+        </w:rPr>
+        <w:t xml:space="preserve"> </w:t>
+      </w:r>
+    </w:p>
+    <w:p>
+      <w:pPr>
+        <w:pStyle w:val="Paragrafoelenco"/>
+        <w:numPr>
+          <w:ilvl w:val="0"/>
+          <w:numId w:val="1"/>
+        </w:numPr>
+        <w:rPr>
+          <w:lang w:val="en-US"/>
+        </w:rPr>
+      </w:pPr>
+      <w:r>
+        <w:rPr>
+          <w:lang w:val="en-US"/>
+        </w:rPr>
+        <w:t>To have all the proper material for any course, highly advised to ask for the MEGA cloud, clicking the form here:</w:t>
+      </w:r>
+    </w:p>
+    <w:p>
+      <w:pPr>
+        <w:pStyle w:val="Paragrafoelenco"/>
+        <w:numPr>
+          <w:ilvl w:val="1"/>
+          <w:numId w:val="1"/>
+        </w:numPr>
+        <w:rPr>
+          <w:lang w:val="en-US"/>
+        </w:rPr>
+      </w:pPr>
+      <w:hyperlink r:id="rId37" w:history="1">
+        <w:r>
+          <w:rPr>
+            <w:rStyle w:val="Collegamentoipertestuale"/>
+            <w:lang w:val="en-US"/>
+          </w:rPr>
+          <w:t>https://goo.gl/forms/e1q9GhYeqwEh4uNn1</w:t>
+        </w:r>
+      </w:hyperlink>
+      <w:r>
+        <w:rPr>
+          <w:lang w:val="en-US"/>
+        </w:rPr>
+        <w:t xml:space="preserve"> </w:t>
+      </w:r>
+    </w:p>
+    <w:p>
+      <w:pPr>
+        <w:pStyle w:val="Paragrafoelenco"/>
+        <w:numPr>
+          <w:ilvl w:val="0"/>
+          <w:numId w:val="1"/>
+        </w:numPr>
+        <w:rPr>
+          <w:lang w:val="en-US"/>
+        </w:rPr>
+      </w:pPr>
+      <w:r>
+        <w:rPr>
+          <w:lang w:val="en-US"/>
+        </w:rPr>
+        <w:t>There you will be accepted as soon as an admin will see your request; takes time (they all work, don’t stress them out)</w:t>
+      </w:r>
+    </w:p>
+    <w:p>
+      <w:pPr>
+        <w:pStyle w:val="Paragrafoelenco"/>
+        <w:numPr>
+          <w:ilvl w:val="0"/>
+          <w:numId w:val="1"/>
+        </w:numPr>
+        <w:rPr>
+          <w:lang w:val="en-US"/>
+        </w:rPr>
+      </w:pPr>
+      <w:r>
+        <w:rPr>
+          <w:lang w:val="en-US"/>
+        </w:rPr>
+        <w:t>Inside the following site, you can also check the timetables for each course:</w:t>
+      </w:r>
+    </w:p>
+    <w:p>
+      <w:pPr>
+        <w:pStyle w:val="Paragrafoelenco"/>
+        <w:numPr>
+          <w:ilvl w:val="1"/>
+          <w:numId w:val="1"/>
+        </w:numPr>
+        <w:rPr>
+          <w:lang w:val="en-US"/>
+        </w:rPr>
+      </w:pPr>
+      <w:hyperlink r:id="rId38" w:history="1">
+        <w:r>
+          <w:rPr>
+            <w:rStyle w:val="Collegamentoipertestuale"/>
+            <w:lang w:val="en-US"/>
+          </w:rPr>
+          <w:t>https://goo.gl/forms/e1q9GhYeqwEh4uNn1</w:t>
+        </w:r>
+      </w:hyperlink>
+      <w:r>
+        <w:rPr>
+          <w:lang w:val="en-US"/>
+        </w:rPr>
+        <w:t xml:space="preserve"> </w:t>
+      </w:r>
+    </w:p>
+    <w:p>
+      <w:pPr>
+        <w:rPr>
+          <w:lang w:val="en-US"/>
+        </w:rPr>
+      </w:pPr>
+      <w:r>
+        <w:rPr>
+          <w:lang w:val="en-US"/>
+        </w:rPr>
+        <w:br w:type="page"/>
+      </w:r>
+    </w:p>
+    <w:p>
+      <w:pPr>
+        <w:rPr>
+          <w:lang w:val="en-US"/>
+        </w:rPr>
+      </w:pPr>
+      <w:r>
+        <w:rPr>
+          <w:lang w:val="en-US"/>
+        </w:rPr>
+        <w:lastRenderedPageBreak/>
+        <w:t>Other useful things:</w:t>
+      </w:r>
+    </w:p>
+    <w:p>
+      <w:pPr>
+        <w:pStyle w:val="Paragrafoelenco"/>
+        <w:numPr>
+          <w:ilvl w:val="0"/>
+          <w:numId w:val="1"/>
+        </w:numPr>
+        <w:rPr>
+          <w:lang w:val="en-US"/>
+        </w:rPr>
+      </w:pPr>
+      <w:r>
+        <w:rPr>
+          <w:lang w:val="en-US"/>
+        </w:rPr>
+        <w:t>MyUniPD app to see your marks and have general control of your UniPD career</w:t>
+      </w:r>
+    </w:p>
+    <w:p>
+      <w:pPr>
+        <w:pStyle w:val="Paragrafoelenco"/>
+        <w:numPr>
+          <w:ilvl w:val="0"/>
+          <w:numId w:val="1"/>
+        </w:numPr>
+        <w:rPr>
+          <w:lang w:val="en-US"/>
+        </w:rPr>
+      </w:pPr>
+      <w:r>
+        <w:rPr>
+          <w:lang w:val="en-US"/>
+        </w:rPr>
+        <w:t>Orari UniPD to have a profile with all the courses timetables in a single app</w:t>
+      </w:r>
+    </w:p>
+    <w:p>
+      <w:pPr>
+        <w:pStyle w:val="Paragrafoelenco"/>
+        <w:numPr>
+          <w:ilvl w:val="0"/>
+          <w:numId w:val="1"/>
+        </w:numPr>
+        <w:rPr>
+          <w:lang w:val="en-US"/>
+        </w:rPr>
+      </w:pPr>
+      <w:r>
+        <w:rPr>
+          <w:lang w:val="en-US"/>
+        </w:rPr>
+        <w:t>DM Math UniPD to also check the Department classrooms availability</w:t>
+      </w:r>
+    </w:p>
+    <w:p>
+      <w:pPr>
+        <w:pStyle w:val="Paragrafoelenco"/>
+        <w:numPr>
+          <w:ilvl w:val="1"/>
+          <w:numId w:val="1"/>
+        </w:numPr>
+        <w:rPr>
+          <w:lang w:val="en-US"/>
+        </w:rPr>
+      </w:pPr>
+      <w:r>
+        <w:rPr>
+          <w:lang w:val="en-US"/>
+        </w:rPr>
+        <w:t>Also visible here for Aule Studio (classrooms made for studying, more information searching for this specific term online):</w:t>
+      </w:r>
+    </w:p>
+    <w:p>
+      <w:pPr>
+        <w:pStyle w:val="Paragrafoelenco"/>
+        <w:numPr>
+          <w:ilvl w:val="2"/>
+          <w:numId w:val="1"/>
+        </w:numPr>
+        <w:rPr>
+          <w:lang w:val="en-US"/>
+        </w:rPr>
+      </w:pPr>
+      <w:hyperlink r:id="rId39" w:history="1">
+        <w:r>
+          <w:rPr>
+            <w:rStyle w:val="Collegamentoipertestuale"/>
+            <w:lang w:val="en-US"/>
+          </w:rPr>
+          <w:t>https://agendastudentiunipd.easystaff.it/index.php?view=aulestudio&amp;include=aulestudio&amp;_lang=it</w:t>
+        </w:r>
+      </w:hyperlink>
+    </w:p>
+    <w:p>
+      <w:pPr>
+        <w:pStyle w:val="Paragrafoelenco"/>
+        <w:numPr>
+          <w:ilvl w:val="1"/>
+          <w:numId w:val="1"/>
+        </w:numPr>
+        <w:rPr>
+          <w:lang w:val="en-US"/>
+        </w:rPr>
+      </w:pPr>
+      <w:r>
+        <w:rPr>
+          <w:lang w:val="en-US"/>
+        </w:rPr>
+        <w:t>And here for all classrooms:</w:t>
+      </w:r>
+    </w:p>
+    <w:p>
+      <w:pPr>
+        <w:pStyle w:val="Paragrafoelenco"/>
+        <w:numPr>
+          <w:ilvl w:val="2"/>
+          <w:numId w:val="1"/>
+        </w:numPr>
+        <w:rPr>
+          <w:lang w:val="en-US"/>
+        </w:rPr>
+      </w:pPr>
+      <w:hyperlink r:id="rId40" w:history="1">
+        <w:r>
+          <w:rPr>
+            <w:rStyle w:val="Collegamentoipertestuale"/>
+            <w:lang w:val="en-US"/>
+          </w:rPr>
+          <w:t>https://agendastudentiunipd.easystaff.it/index.php?view=rooms&amp;include=rooms&amp;_lang=it</w:t>
+        </w:r>
+      </w:hyperlink>
+      <w:r>
+        <w:rPr>
+          <w:lang w:val="en-US"/>
+        </w:rPr>
+        <w:t xml:space="preserve"> </w:t>
+      </w:r>
+      <w:r>
+        <w:rPr>
+          <w:lang w:val="en-US"/>
+        </w:rPr>
+        <w:br w:type="page"/>
+      </w:r>
+    </w:p>
+    <w:p>
+      <w:pPr>
         <w:pStyle w:val="Titolo1"/>
         <w:rPr>
           <w:lang w:val="en-US"/>
         </w:rPr>
       </w:pPr>
-      <w:bookmarkStart w:id="3" w:name="_Toc141871024"/>
+      <w:bookmarkStart w:id="3" w:name="_Toc143167326"/>
       <w:r>
         <w:rPr>
           <w:lang w:val="en-US"/>
@@ -2327,9 +3023,21 @@
         <w:rPr>
           <w:lang w:val="en-US"/>
         </w:rPr>
-        <w:t xml:space="preserve">As of: </w:t>
-      </w:r>
-      <w:hyperlink r:id="rId32" w:history="1">
+        <w:t>As of</w:t>
+      </w:r>
+      <w:r>
+        <w:rPr>
+          <w:lang w:val="en-US"/>
+        </w:rPr>
+        <w:t xml:space="preserve"> the syllabus present here</w:t>
+      </w:r>
+      <w:r>
+        <w:rPr>
+          <w:lang w:val="en-US"/>
+        </w:rPr>
+        <w:t xml:space="preserve">: </w:t>
+      </w:r>
+      <w:hyperlink r:id="rId41" w:history="1">
         <w:r>
           <w:rPr>
             <w:rStyle w:val="Collegamentoipertestuale"/>
@@ -2357,7 +3065,7 @@
         </w:rPr>
         <w:t xml:space="preserve">You can also have a comprehensive view here: </w:t>
       </w:r>
-      <w:hyperlink r:id="rId33" w:history="1">
+      <w:hyperlink r:id="rId42" w:history="1">
         <w:r>
           <w:rPr>
             <w:rStyle w:val="Collegamentoipertestuale"/>
@@ -2372,6 +3080,26 @@
         </w:rPr>
         <w:t xml:space="preserve"> </w:t>
       </w:r>
+    </w:p>
+    <w:p>
+      <w:pPr>
+        <w:rPr>
+          <w:lang w:val="en-US"/>
+        </w:rPr>
+      </w:pPr>
+      <w:r>
+        <w:rPr>
+          <w:lang w:val="en-US"/>
+        </w:rPr>
+        <w:t>Inside of here, usually, you also find the STEM Moodle needed to have access to each course material and stuff.</w:t>
+      </w:r>
+    </w:p>
+    <w:p>
+      <w:pPr>
+        <w:rPr>
+          <w:lang w:val="en-US"/>
+        </w:rPr>
+      </w:pPr>
     </w:p>
     <w:p>
       <w:pPr>
@@ -2413,7 +3141,7 @@
                     <pic:cNvPicPr/>
                   </pic:nvPicPr>
                   <pic:blipFill>
-                    <a:blip r:embed="rId34"/>
+                    <a:blip r:embed="rId43"/>
                     <a:stretch>
                       <a:fillRect/>
                     </a:stretch>
@@ -2461,7 +3189,7 @@
                     <pic:cNvPicPr/>
                   </pic:nvPicPr>
                   <pic:blipFill>
-                    <a:blip r:embed="rId35"/>
+                    <a:blip r:embed="rId44"/>
                     <a:stretch>
                       <a:fillRect/>
                     </a:stretch>
@@ -2536,7 +3264,7 @@
                     <pic:cNvPicPr/>
                   </pic:nvPicPr>
                   <pic:blipFill>
-                    <a:blip r:embed="rId36"/>
+                    <a:blip r:embed="rId45"/>
                     <a:stretch>
                       <a:fillRect/>
                     </a:stretch>
@@ -2584,7 +3312,7 @@
                     <pic:cNvPicPr/>
                   </pic:nvPicPr>
                   <pic:blipFill>
-                    <a:blip r:embed="rId37"/>
+                    <a:blip r:embed="rId46"/>
                     <a:stretch>
                       <a:fillRect/>
                     </a:stretch>
@@ -2636,7 +3364,7 @@
           <w:lang w:val="en-US"/>
         </w:rPr>
       </w:pPr>
-      <w:bookmarkStart w:id="4" w:name="_Toc141871025"/>
+      <w:bookmarkStart w:id="4" w:name="_Toc143167327"/>
       <w:r>
         <w:rPr>
           <w:lang w:val="en-US"/>
@@ -2656,9 +3384,76 @@
         <w:rPr>
           <w:lang w:val="en-US"/>
         </w:rPr>
-        <w:t xml:space="preserve">This is the writing and speaking test. If you have a certification you can recognize officially via: </w:t>
-      </w:r>
-      <w:hyperlink r:id="rId38" w:history="1">
+        <w:t>This part is written because of the three credits we must recognize the needed B2 Speaking part. You can take this exam whenever you want.</w:t>
+      </w:r>
+    </w:p>
+    <w:p>
+      <w:pPr>
+        <w:rPr>
+          <w:lang w:val="en-US"/>
+        </w:rPr>
+      </w:pPr>
+      <w:r>
+        <w:rPr>
+          <w:lang w:val="en-US"/>
+        </w:rPr>
+        <w:t>Remember or notice that, i</w:t>
+      </w:r>
+      <w:r>
+        <w:rPr>
+          <w:lang w:val="en-US"/>
+        </w:rPr>
+        <w:t>f you have a certification</w:t>
+      </w:r>
+      <w:r>
+        <w:rPr>
+          <w:lang w:val="en-US"/>
+        </w:rPr>
+        <w:t xml:space="preserve">, </w:t>
+      </w:r>
+      <w:r>
+        <w:rPr>
+          <w:lang w:val="en-US"/>
+        </w:rPr>
+        <w:t xml:space="preserve">you can </w:t>
+      </w:r>
+      <w:r>
+        <w:rPr>
+          <w:lang w:val="en-US"/>
+        </w:rPr>
+        <w:t xml:space="preserve">have it </w:t>
+      </w:r>
+      <w:r>
+        <w:rPr>
+          <w:lang w:val="en-US"/>
+        </w:rPr>
+        <w:t>recognize</w:t>
+      </w:r>
+      <w:r>
+        <w:rPr>
+          <w:lang w:val="en-US"/>
+        </w:rPr>
+        <w:t>d</w:t>
+      </w:r>
+      <w:r>
+        <w:rPr>
+          <w:lang w:val="en-US"/>
+        </w:rPr>
+        <w:t xml:space="preserve"> officially via</w:t>
+      </w:r>
+      <w:r>
+        <w:rPr>
+          <w:lang w:val="en-US"/>
+        </w:rPr>
+        <w:t xml:space="preserve"> the rules listed here</w:t>
+      </w:r>
+      <w:r>
+        <w:rPr>
+          <w:lang w:val="en-US"/>
+        </w:rPr>
+        <w:t xml:space="preserve">: </w:t>
+      </w:r>
+      <w:hyperlink r:id="rId47" w:history="1">
         <w:r>
           <w:rPr>
             <w:rStyle w:val="Collegamentoipertestuale"/>
@@ -2676,16 +3471,278 @@
     </w:p>
     <w:p>
       <w:pPr>
+        <w:rPr>
+          <w:lang w:val="en-US"/>
+        </w:rPr>
+      </w:pPr>
+      <w:r>
+        <w:rPr>
+          <w:lang w:val="en-US"/>
+        </w:rPr>
+        <w:t xml:space="preserve">Concretely, as said inside: </w:t>
+      </w:r>
+      <w:hyperlink r:id="rId48" w:history="1">
+        <w:r>
+          <w:rPr>
+            <w:rStyle w:val="Collegamentoipertestuale"/>
+            <w:lang w:val="en-US"/>
+          </w:rPr>
+          <w:t>https://www.scienze.unipd.it/inglese-lm-2223/</w:t>
+        </w:r>
+      </w:hyperlink>
+      <w:r>
+        <w:rPr>
+          <w:lang w:val="en-US"/>
+        </w:rPr>
+        <w:t xml:space="preserve"> </w:t>
+      </w:r>
+    </w:p>
+    <w:p>
+      <w:pPr>
+        <w:pStyle w:val="Paragrafoelenco"/>
+        <w:numPr>
+          <w:ilvl w:val="0"/>
+          <w:numId w:val="1"/>
+        </w:numPr>
+        <w:rPr>
+          <w:lang w:val="en-US"/>
+        </w:rPr>
+      </w:pPr>
+      <w:r>
+        <w:rPr>
+          <w:lang w:val="en-US"/>
+        </w:rPr>
+        <w:t xml:space="preserve">We do have to take an oral test to pass, having it booked inside the CLA website. Here you will find more information: </w:t>
+      </w:r>
+    </w:p>
+    <w:p>
+      <w:pPr>
+        <w:pStyle w:val="Paragrafoelenco"/>
+        <w:numPr>
+          <w:ilvl w:val="1"/>
+          <w:numId w:val="1"/>
+        </w:numPr>
+        <w:rPr>
+          <w:lang w:val="en-US"/>
+        </w:rPr>
+      </w:pPr>
+      <w:hyperlink r:id="rId49" w:history="1">
+        <w:r>
+          <w:rPr>
+            <w:rStyle w:val="Collegamentoipertestuale"/>
+            <w:lang w:val="en-US"/>
+          </w:rPr>
+          <w:t>https://cla.unipd.it/attivita/corsi/corso-tal-b2-speaking/</w:t>
+        </w:r>
+      </w:hyperlink>
+      <w:r>
+        <w:rPr>
+          <w:lang w:val="en-US"/>
+        </w:rPr>
+        <w:t xml:space="preserve"> </w:t>
+      </w:r>
+    </w:p>
+    <w:p>
+      <w:pPr>
+        <w:pStyle w:val="Paragrafoelenco"/>
+        <w:numPr>
+          <w:ilvl w:val="0"/>
+          <w:numId w:val="1"/>
+        </w:numPr>
+        <w:rPr>
+          <w:lang w:val="en-US"/>
+        </w:rPr>
+      </w:pPr>
+      <w:r>
+        <w:rPr>
+          <w:lang w:val="en-US"/>
+        </w:rPr>
+        <w:t>There is also an introductory course, but you can effectively take a mock of the oral test here:</w:t>
+      </w:r>
+    </w:p>
+    <w:p>
+      <w:pPr>
+        <w:pStyle w:val="Paragrafoelenco"/>
+        <w:numPr>
+          <w:ilvl w:val="1"/>
+          <w:numId w:val="1"/>
+        </w:numPr>
+        <w:rPr>
+          <w:lang w:val="en-US"/>
+        </w:rPr>
+      </w:pPr>
+      <w:hyperlink r:id="rId50" w:history="1">
+        <w:r>
+          <w:rPr>
+            <w:rStyle w:val="Collegamentoipertestuale"/>
+            <w:lang w:val="en-US"/>
+          </w:rPr>
+          <w:t>https://elearning.unipd.it/cla/course/view.php?id=1723</w:t>
+        </w:r>
+      </w:hyperlink>
+      <w:r>
+        <w:rPr>
+          <w:lang w:val="en-US"/>
+        </w:rPr>
+        <w:t xml:space="preserve"> </w:t>
+      </w:r>
+    </w:p>
+    <w:p>
+      <w:pPr>
+        <w:rPr>
+          <w:lang w:val="en-US"/>
+        </w:rPr>
+      </w:pPr>
+      <w:r>
+        <w:rPr>
+          <w:lang w:val="en-US"/>
+        </w:rPr>
+        <w:t>The test, as reported, has this structure: fundamentally, it’s a Moodle test in which you record text and talk for a while, summarizing or just talking.</w:t>
+      </w:r>
+    </w:p>
+    <w:p>
+      <w:pPr>
+        <w:rPr>
+          <w:lang w:val="en-US"/>
+        </w:rPr>
+      </w:pPr>
+      <w:r>
+        <w:rPr>
+          <w:noProof/>
+        </w:rPr>
+        <w:drawing>
+          <wp:inline distT="0" distB="0" distL="0" distR="0" wp14:anchorId="55B5FECD" wp14:editId="5DF5901B">
+            <wp:extent cx="6120130" cy="1666240"/>
+            <wp:effectExtent l="0" t="0" r="0" b="0"/>
+            <wp:docPr id="2061080289" name="Immagine 1" descr="Immagine che contiene testo, schermata, Carattere&#10;&#10;Descrizione generata automaticamente"/>
+            <wp:cNvGraphicFramePr>
+              <a:graphicFrameLocks xmlns:a="http://schemas.openxmlformats.org/drawingml/2006/main" noChangeAspect="1"/>
+            </wp:cNvGraphicFramePr>
+            <a:graphic xmlns:a="http://schemas.openxmlformats.org/drawingml/2006/main">
+              <a:graphicData uri="http://schemas.openxmlformats.org/drawingml/2006/picture">
+                <pic:pic xmlns:pic="http://schemas.openxmlformats.org/drawingml/2006/picture">
+                  <pic:nvPicPr>
+                    <pic:cNvPr id="2061080289" name="Immagine 1" descr="Immagine che contiene testo, schermata, Carattere&#10;&#10;Descrizione generata automaticamente"/>
+                    <pic:cNvPicPr/>
+                  </pic:nvPicPr>
+                  <pic:blipFill>
+                    <a:blip r:embed="rId51"/>
+                    <a:stretch>
+                      <a:fillRect/>
+                    </a:stretch>
+                  </pic:blipFill>
+                  <pic:spPr>
+                    <a:xfrm>
+                      <a:off x="0" y="0"/>
+                      <a:ext cx="6120130" cy="1666240"/>
+                    </a:xfrm>
+                    <a:prstGeom prst="rect">
+                      <a:avLst/>
+                    </a:prstGeom>
+                  </pic:spPr>
+                </pic:pic>
+              </a:graphicData>
+            </a:graphic>
+          </wp:inline>
+        </w:drawing>
+      </w:r>
+    </w:p>
+    <w:p>
+      <w:pPr>
+        <w:rPr>
+          <w:lang w:val="en-US"/>
+        </w:rPr>
+      </w:pPr>
+      <w:r>
+        <w:rPr>
+          <w:lang w:val="en-US"/>
+        </w:rPr>
+        <w:t xml:space="preserve">Inside of: </w:t>
+      </w:r>
+      <w:hyperlink r:id="rId52" w:history="1">
+        <w:r>
+          <w:rPr>
+            <w:rStyle w:val="Collegamentoipertestuale"/>
+            <w:lang w:val="en-US"/>
+          </w:rPr>
+          <w:t>https://cla.unipd.it/test-linguistici/date-tal/</w:t>
+        </w:r>
+      </w:hyperlink>
+      <w:r>
+        <w:rPr>
+          <w:lang w:val="en-US"/>
+        </w:rPr>
+        <w:t xml:space="preserve"> </w:t>
+      </w:r>
+    </w:p>
+    <w:p>
+      <w:pPr>
+        <w:pStyle w:val="Paragrafoelenco"/>
+        <w:numPr>
+          <w:ilvl w:val="0"/>
+          <w:numId w:val="1"/>
+        </w:numPr>
+        <w:rPr>
+          <w:lang w:val="en-US"/>
+        </w:rPr>
+      </w:pPr>
+      <w:r>
+        <w:rPr>
+          <w:lang w:val="en-US"/>
+        </w:rPr>
+        <w:t>y</w:t>
+      </w:r>
+      <w:r>
+        <w:rPr>
+          <w:lang w:val="en-US"/>
+        </w:rPr>
+        <w:t>ou should check the dates for “TAL B2 Orale (computer-based)” or “TAL B2 Oral Test”, in which you will do the test, booking in a proper Moodle the date you want to pass the English Exam and taking the credits.</w:t>
+      </w:r>
+    </w:p>
+    <w:p>
+      <w:pPr>
+        <w:pStyle w:val="Paragrafoelenco"/>
+        <w:numPr>
+          <w:ilvl w:val="0"/>
+          <w:numId w:val="1"/>
+        </w:numPr>
+        <w:rPr>
+          <w:lang w:val="en-US"/>
+        </w:rPr>
+      </w:pPr>
+      <w:r>
+        <w:rPr>
+          <w:lang w:val="en-US"/>
+        </w:rPr>
+        <w:t>After one/two weeks you should receive the result of the exam. Then, inside your UniPD mail you will receive the proper Open Badge and your credits will soon (in a few days) registered inside your record book (libretto)</w:t>
+      </w:r>
+    </w:p>
+    <w:p>
+      <w:pPr>
+        <w:rPr>
+          <w:lang w:val="en-US"/>
+        </w:rPr>
+      </w:pPr>
+      <w:r>
+        <w:rPr>
+          <w:lang w:val="en-US"/>
+        </w:rPr>
+        <w:br w:type="page"/>
+      </w:r>
+    </w:p>
+    <w:p>
+      <w:pPr>
         <w:pStyle w:val="Titolo1"/>
         <w:rPr>
           <w:lang w:val="en-US"/>
         </w:rPr>
       </w:pPr>
-      <w:bookmarkStart w:id="5" w:name="_Toc141871026"/>
-      <w:r>
-        <w:rPr>
-          <w:lang w:val="en-US"/>
-        </w:rPr>
+      <w:bookmarkStart w:id="5" w:name="_Toc143167328"/>
+      <w:r>
+        <w:rPr>
+          <w:lang w:val="en-US"/>
+        </w:rPr>
+        <w:lastRenderedPageBreak/>
         <w:t>Master Thesis</w:t>
       </w:r>
       <w:bookmarkEnd w:id="5"/>
@@ -2725,7 +3782,7 @@
                     <pic:cNvPicPr/>
                   </pic:nvPicPr>
                   <pic:blipFill>
-                    <a:blip r:embed="rId39"/>
+                    <a:blip r:embed="rId53"/>
                     <a:stretch>
                       <a:fillRect/>
                     </a:stretch>
@@ -2767,7 +3824,7 @@
                     <pic:cNvPicPr/>
                   </pic:nvPicPr>
                   <pic:blipFill>
-                    <a:blip r:embed="rId40"/>
+                    <a:blip r:embed="rId54"/>
                     <a:stretch>
                       <a:fillRect/>
                     </a:stretch>
@@ -2842,11 +3899,71 @@
         <w:rPr>
           <w:lang w:val="en-US"/>
         </w:rPr>
-        <w:t>The Master Thesis is the concluding activity of the study path. Since it is intended to lead to the realization of a relevant piece of work, it requires the student to work regularly and with limited distractions. For this reasons, the Master Project should be started after finishing the course exams or, at least, when the number of course exams still to be given is limited (say, 2/3 at most).  Ideally, this should happen at the beginning of the second semester of the second year (but in case you are late with the exams, first concentrate on them).</w:t>
-      </w:r>
-    </w:p>
-    <w:p>
-      <w:pPr>
+        <w:t xml:space="preserve">The Master Thesis is the concluding activity of the study path. Since it is intended to lead to the realization of a relevant piece of work, it requires the student to work regularly and with limited distractions. For </w:t>
+      </w:r>
+      <w:proofErr w:type="gramStart"/>
+      <w:r>
+        <w:rPr>
+          <w:lang w:val="en-US"/>
+        </w:rPr>
+        <w:t>this reasons</w:t>
+      </w:r>
+      <w:proofErr w:type="gramEnd"/>
+      <w:r>
+        <w:rPr>
+          <w:lang w:val="en-US"/>
+        </w:rPr>
+        <w:t>, the Master Project should be started after finishing the course exams or, at least, when the number of course exams still to be given is limited (say, 2/3 at most).  Ideally, this should happen at the beginning of the second semester of the second year (but in case you are late with the exams, first concentrate on them).</w:t>
+      </w:r>
+    </w:p>
+    <w:p>
+      <w:pPr>
+        <w:rPr>
+          <w:lang w:val="en-US"/>
+        </w:rPr>
+      </w:pPr>
+      <w:r>
+        <w:rPr>
+          <w:lang w:val="en-US"/>
+        </w:rPr>
+        <w:t xml:space="preserve">When you feel ready to start, the </w:t>
+      </w:r>
+      <w:proofErr w:type="spellStart"/>
+      <w:r>
+        <w:rPr>
+          <w:lang w:val="en-US"/>
+        </w:rPr>
+        <w:t>fist</w:t>
+      </w:r>
+      <w:proofErr w:type="spellEnd"/>
+      <w:r>
+        <w:rPr>
+          <w:lang w:val="en-US"/>
+        </w:rPr>
+        <w:t xml:space="preserve"> step consists in finding a supervisor (this applies also to the case in which you might be interested in realising your project in a company). There is no formalized procedure for this: simply contact the professors of the courses that you liked most and/or in the area where you’d like to realise your </w:t>
+      </w:r>
+      <w:proofErr w:type="gramStart"/>
+      <w:r>
+        <w:rPr>
+          <w:lang w:val="en-US"/>
+        </w:rPr>
+        <w:t>project, and</w:t>
+      </w:r>
+      <w:proofErr w:type="gramEnd"/>
+      <w:r>
+        <w:rPr>
+          <w:lang w:val="en-US"/>
+        </w:rPr>
+        <w:t xml:space="preserve"> discuss the possible thesis themes.</w:t>
+      </w:r>
+    </w:p>
+    <w:p>
+      <w:pPr>
+        <w:pStyle w:val="Paragrafoelenco"/>
+        <w:numPr>
+          <w:ilvl w:val="0"/>
+          <w:numId w:val="1"/>
+        </w:numPr>
         <w:rPr>
           <w:lang w:val="en-US"/>
         </w:rPr>
@@ -2856,24 +3973,6 @@
           <w:lang w:val="en-US"/>
         </w:rPr>
         <w:lastRenderedPageBreak/>
-        <w:t>When you feel ready to start, the fist step consists in finding a supervisor (this applies also to the case in which you might be interested in realising your project in a company). There is no formalized procedure for this: simply contact the professors of the courses that you liked most and/or in the area where you’d like to realise your project, and discuss the possible thesis themes.</w:t>
-      </w:r>
-    </w:p>
-    <w:p>
-      <w:pPr>
-        <w:pStyle w:val="Paragrafoelenco"/>
-        <w:numPr>
-          <w:ilvl w:val="0"/>
-          <w:numId w:val="1"/>
-        </w:numPr>
-        <w:rPr>
-          <w:lang w:val="en-US"/>
-        </w:rPr>
-      </w:pPr>
-      <w:r>
-        <w:rPr>
-          <w:lang w:val="en-US"/>
-        </w:rPr>
         <w:t>Evaluation of the Master Thesis (from July 2023)</w:t>
       </w:r>
     </w:p>
@@ -3056,7 +4155,7 @@
           <w:lang w:val="en-US"/>
         </w:rPr>
       </w:pPr>
-      <w:hyperlink r:id="rId41" w:history="1">
+      <w:hyperlink r:id="rId55" w:history="1">
         <w:r>
           <w:rPr>
             <w:rStyle w:val="Collegamentoipertestuale"/>
@@ -4046,8 +5145,10 @@
   </w:compat>
   <w:rsids>
     <w:rsidRoot w:val="002B7C65"/>
+    <w:rsid w:val="0007684B"/>
     <w:rsid w:val="002B7C65"/>
     <w:rsid w:val="00545600"/>
+    <w:rsid w:val="00AF449D"/>
   </w:rsids>
   <m:mathPr>
     <m:mathFont m:val="Cambria Math"/>
@@ -4498,24 +5599,12 @@
     <w:semiHidden/>
     <w:unhideWhenUsed/>
   </w:style>
-  <w:style w:type="paragraph" w:customStyle="1" w:styleId="94FB2260C9ED4BB4A2BAC2AACC357E22">
-    <w:name w:val="94FB2260C9ED4BB4A2BAC2AACC357E22"/>
-    <w:rsid w:val="002B7C65"/>
-  </w:style>
   <w:style w:type="paragraph" w:customStyle="1" w:styleId="117892B3D7D04759962F2C4A1DBEA9C3">
     <w:name w:val="117892B3D7D04759962F2C4A1DBEA9C3"/>
     <w:rsid w:val="002B7C65"/>
   </w:style>
-  <w:style w:type="paragraph" w:customStyle="1" w:styleId="9856BF7278CF4F6E8911B140C976411B">
-    <w:name w:val="9856BF7278CF4F6E8911B140C976411B"/>
-    <w:rsid w:val="002B7C65"/>
-  </w:style>
   <w:style w:type="paragraph" w:customStyle="1" w:styleId="913CF58CB25B433D9544EA8F52BCE026">
     <w:name w:val="913CF58CB25B433D9544EA8F52BCE026"/>
-    <w:rsid w:val="002B7C65"/>
-  </w:style>
-  <w:style w:type="paragraph" w:customStyle="1" w:styleId="02AE3CFCD51044EF9D06236F188F4DBD">
-    <w:name w:val="02AE3CFCD51044EF9D06236F188F4DBD"/>
     <w:rsid w:val="002B7C65"/>
   </w:style>
 </w:styles>

</xml_diff>

<commit_message>
Added general info and Other training activities
</commit_message>
<xml_diff>
--- a/FAQ Computer Science.docx
+++ b/FAQ Computer Science.docx
@@ -260,7 +260,7 @@
           <w:r>
             <w:fldChar w:fldCharType="separate"/>
           </w:r>
-          <w:hyperlink w:anchor="_Toc143167323" w:history="1">
+          <w:hyperlink w:anchor="_Toc147492627" w:history="1">
             <w:r>
               <w:rPr>
                 <w:rStyle w:val="Collegamentoipertestuale"/>
@@ -288,7 +288,7 @@
                 <w:noProof/>
                 <w:webHidden/>
               </w:rPr>
-              <w:instrText xml:space="preserve"> PAGEREF _Toc143167323 \h </w:instrText>
+              <w:instrText xml:space="preserve"> PAGEREF _Toc147492627 \h </w:instrText>
             </w:r>
             <w:r>
               <w:rPr>
@@ -331,7 +331,7 @@
               <w:lang w:eastAsia="it-IT"/>
             </w:rPr>
           </w:pPr>
-          <w:hyperlink w:anchor="_Toc143167324" w:history="1">
+          <w:hyperlink w:anchor="_Toc147492628" w:history="1">
             <w:r>
               <w:rPr>
                 <w:rStyle w:val="Collegamentoipertestuale"/>
@@ -359,7 +359,7 @@
                 <w:noProof/>
                 <w:webHidden/>
               </w:rPr>
-              <w:instrText xml:space="preserve"> PAGEREF _Toc143167324 \h </w:instrText>
+              <w:instrText xml:space="preserve"> PAGEREF _Toc147492628 \h </w:instrText>
             </w:r>
             <w:r>
               <w:rPr>
@@ -402,7 +402,7 @@
               <w:lang w:eastAsia="it-IT"/>
             </w:rPr>
           </w:pPr>
-          <w:hyperlink w:anchor="_Toc143167325" w:history="1">
+          <w:hyperlink w:anchor="_Toc147492629" w:history="1">
             <w:r>
               <w:rPr>
                 <w:rStyle w:val="Collegamentoipertestuale"/>
@@ -430,7 +430,7 @@
                 <w:noProof/>
                 <w:webHidden/>
               </w:rPr>
-              <w:instrText xml:space="preserve"> PAGEREF _Toc143167325 \h </w:instrText>
+              <w:instrText xml:space="preserve"> PAGEREF _Toc147492629 \h </w:instrText>
             </w:r>
             <w:r>
               <w:rPr>
@@ -473,7 +473,7 @@
               <w:lang w:eastAsia="it-IT"/>
             </w:rPr>
           </w:pPr>
-          <w:hyperlink w:anchor="_Toc143167326" w:history="1">
+          <w:hyperlink w:anchor="_Toc147492630" w:history="1">
             <w:r>
               <w:rPr>
                 <w:rStyle w:val="Collegamentoipertestuale"/>
@@ -501,7 +501,7 @@
                 <w:noProof/>
                 <w:webHidden/>
               </w:rPr>
-              <w:instrText xml:space="preserve"> PAGEREF _Toc143167326 \h </w:instrText>
+              <w:instrText xml:space="preserve"> PAGEREF _Toc147492630 \h </w:instrText>
             </w:r>
             <w:r>
               <w:rPr>
@@ -521,7 +521,7 @@
                 <w:noProof/>
                 <w:webHidden/>
               </w:rPr>
-              <w:t>9</w:t>
+              <w:t>10</w:t>
             </w:r>
             <w:r>
               <w:rPr>
@@ -544,7 +544,7 @@
               <w:lang w:eastAsia="it-IT"/>
             </w:rPr>
           </w:pPr>
-          <w:hyperlink w:anchor="_Toc143167327" w:history="1">
+          <w:hyperlink w:anchor="_Toc147492631" w:history="1">
             <w:r>
               <w:rPr>
                 <w:rStyle w:val="Collegamentoipertestuale"/>
@@ -572,78 +572,7 @@
                 <w:noProof/>
                 <w:webHidden/>
               </w:rPr>
-              <w:instrText xml:space="preserve"> PAGEREF _Toc143167327 \h </w:instrText>
-            </w:r>
-            <w:r>
-              <w:rPr>
-                <w:noProof/>
-                <w:webHidden/>
-              </w:rPr>
-            </w:r>
-            <w:r>
-              <w:rPr>
-                <w:noProof/>
-                <w:webHidden/>
-              </w:rPr>
-              <w:fldChar w:fldCharType="separate"/>
-            </w:r>
-            <w:r>
-              <w:rPr>
-                <w:noProof/>
-                <w:webHidden/>
-              </w:rPr>
-              <w:t>11</w:t>
-            </w:r>
-            <w:r>
-              <w:rPr>
-                <w:noProof/>
-                <w:webHidden/>
-              </w:rPr>
-              <w:fldChar w:fldCharType="end"/>
-            </w:r>
-          </w:hyperlink>
-        </w:p>
-        <w:p>
-          <w:pPr>
-            <w:pStyle w:val="Sommario1"/>
-            <w:tabs>
-              <w:tab w:val="right" w:leader="dot" w:pos="9628"/>
-            </w:tabs>
-            <w:rPr>
-              <w:rFonts w:eastAsiaTheme="minorEastAsia"/>
-              <w:noProof/>
-              <w:lang w:eastAsia="it-IT"/>
-            </w:rPr>
-          </w:pPr>
-          <w:hyperlink w:anchor="_Toc143167328" w:history="1">
-            <w:r>
-              <w:rPr>
-                <w:rStyle w:val="Collegamentoipertestuale"/>
-                <w:noProof/>
-                <w:lang w:val="en-US"/>
-              </w:rPr>
-              <w:t>Master Thesis</w:t>
-            </w:r>
-            <w:r>
-              <w:rPr>
-                <w:noProof/>
-                <w:webHidden/>
-              </w:rPr>
-              <w:tab/>
-            </w:r>
-            <w:r>
-              <w:rPr>
-                <w:noProof/>
-                <w:webHidden/>
-              </w:rPr>
-              <w:fldChar w:fldCharType="begin"/>
-            </w:r>
-            <w:r>
-              <w:rPr>
-                <w:noProof/>
-                <w:webHidden/>
-              </w:rPr>
-              <w:instrText xml:space="preserve"> PAGEREF _Toc143167328 \h </w:instrText>
+              <w:instrText xml:space="preserve"> PAGEREF _Toc147492631 \h </w:instrText>
             </w:r>
             <w:r>
               <w:rPr>
@@ -675,6 +604,77 @@
           </w:hyperlink>
         </w:p>
         <w:p>
+          <w:pPr>
+            <w:pStyle w:val="Sommario1"/>
+            <w:tabs>
+              <w:tab w:val="right" w:leader="dot" w:pos="9628"/>
+            </w:tabs>
+            <w:rPr>
+              <w:rFonts w:eastAsiaTheme="minorEastAsia"/>
+              <w:noProof/>
+              <w:lang w:eastAsia="it-IT"/>
+            </w:rPr>
+          </w:pPr>
+          <w:hyperlink w:anchor="_Toc147492632" w:history="1">
+            <w:r>
+              <w:rPr>
+                <w:rStyle w:val="Collegamentoipertestuale"/>
+                <w:noProof/>
+                <w:lang w:val="en-US"/>
+              </w:rPr>
+              <w:t>Master Thesis</w:t>
+            </w:r>
+            <w:r>
+              <w:rPr>
+                <w:noProof/>
+                <w:webHidden/>
+              </w:rPr>
+              <w:tab/>
+            </w:r>
+            <w:r>
+              <w:rPr>
+                <w:noProof/>
+                <w:webHidden/>
+              </w:rPr>
+              <w:fldChar w:fldCharType="begin"/>
+            </w:r>
+            <w:r>
+              <w:rPr>
+                <w:noProof/>
+                <w:webHidden/>
+              </w:rPr>
+              <w:instrText xml:space="preserve"> PAGEREF _Toc147492632 \h </w:instrText>
+            </w:r>
+            <w:r>
+              <w:rPr>
+                <w:noProof/>
+                <w:webHidden/>
+              </w:rPr>
+            </w:r>
+            <w:r>
+              <w:rPr>
+                <w:noProof/>
+                <w:webHidden/>
+              </w:rPr>
+              <w:fldChar w:fldCharType="separate"/>
+            </w:r>
+            <w:r>
+              <w:rPr>
+                <w:noProof/>
+                <w:webHidden/>
+              </w:rPr>
+              <w:t>13</w:t>
+            </w:r>
+            <w:r>
+              <w:rPr>
+                <w:noProof/>
+                <w:webHidden/>
+              </w:rPr>
+              <w:fldChar w:fldCharType="end"/>
+            </w:r>
+          </w:hyperlink>
+        </w:p>
+        <w:p>
           <w:r>
             <w:rPr>
               <w:b/>
@@ -709,7 +709,7 @@
           <w:lang w:val="en-US"/>
         </w:rPr>
       </w:pPr>
-      <w:bookmarkStart w:id="0" w:name="_Toc143167323"/>
+      <w:bookmarkStart w:id="0" w:name="_Toc147492627"/>
       <w:r>
         <w:rPr>
           <w:lang w:val="en-US"/>
@@ -1444,7 +1444,7 @@
           <w:lang w:val="en-US"/>
         </w:rPr>
       </w:pPr>
-      <w:bookmarkStart w:id="1" w:name="_Toc143167324"/>
+      <w:bookmarkStart w:id="1" w:name="_Toc147492628"/>
       <w:r>
         <w:rPr>
           <w:lang w:val="en-US"/>
@@ -2059,7 +2059,7 @@
           <w:lang w:val="en-US"/>
         </w:rPr>
       </w:pPr>
-      <w:bookmarkStart w:id="2" w:name="_Toc143167325"/>
+      <w:bookmarkStart w:id="2" w:name="_Toc147492629"/>
       <w:r>
         <w:rPr>
           <w:lang w:val="en-US"/>
@@ -2221,6 +2221,173 @@
         <w:rPr>
           <w:lang w:val="en-US"/>
         </w:rPr>
+        <w:t>Specifically, l</w:t>
+      </w:r>
+      <w:r>
+        <w:rPr>
+          <w:lang w:val="en-US"/>
+        </w:rPr>
+        <w:t xml:space="preserve">et’s talk about the bureaucratic structure of the Master. We have </w:t>
+      </w:r>
+      <w:r>
+        <w:rPr>
+          <w:lang w:val="en-US"/>
+        </w:rPr>
+        <w:t>120 credits in 2 years</w:t>
+      </w:r>
+      <w:r>
+        <w:rPr>
+          <w:lang w:val="en-US"/>
+        </w:rPr>
+        <w:t>:</w:t>
+      </w:r>
+    </w:p>
+    <w:p>
+      <w:pPr>
+        <w:pStyle w:val="Paragrafoelenco"/>
+        <w:numPr>
+          <w:ilvl w:val="0"/>
+          <w:numId w:val="3"/>
+        </w:numPr>
+        <w:rPr>
+          <w:lang w:val="en-US"/>
+        </w:rPr>
+      </w:pPr>
+      <w:r>
+        <w:rPr>
+          <w:lang w:val="en-US"/>
+        </w:rPr>
+        <w:t>78 credits for courses (13 courses for 6</w:t>
+      </w:r>
+      <w:r>
+        <w:rPr>
+          <w:lang w:val="en-US"/>
+        </w:rPr>
+        <w:t xml:space="preserve"> credits)</w:t>
+      </w:r>
+    </w:p>
+    <w:p>
+      <w:pPr>
+        <w:pStyle w:val="Paragrafoelenco"/>
+        <w:numPr>
+          <w:ilvl w:val="1"/>
+          <w:numId w:val="3"/>
+        </w:numPr>
+      </w:pPr>
+      <w:r>
+        <w:t>54 credits in Computer Science (9 ex.) [cara</w:t>
+      </w:r>
+      <w:r>
+        <w:t>tterizzanti]</w:t>
+      </w:r>
+    </w:p>
+    <w:p>
+      <w:pPr>
+        <w:pStyle w:val="Paragrafoelenco"/>
+        <w:numPr>
+          <w:ilvl w:val="1"/>
+          <w:numId w:val="3"/>
+        </w:numPr>
+        <w:rPr>
+          <w:lang w:val="en-US"/>
+        </w:rPr>
+      </w:pPr>
+      <w:r>
+        <w:rPr>
+          <w:lang w:val="en-US"/>
+        </w:rPr>
+        <w:t>12 credits for (2 ex.) in related fields (economics/math/bio/inf./theory) [affini]</w:t>
+      </w:r>
+    </w:p>
+    <w:p>
+      <w:pPr>
+        <w:pStyle w:val="Paragrafoelenco"/>
+        <w:numPr>
+          <w:ilvl w:val="1"/>
+          <w:numId w:val="3"/>
+        </w:numPr>
+        <w:rPr>
+          <w:lang w:val="en-US"/>
+        </w:rPr>
+      </w:pPr>
+      <w:r>
+        <w:rPr>
+          <w:lang w:val="en-US"/>
+        </w:rPr>
+        <w:t>12 credits for (2 ex.) in free-choice courses [liberi]</w:t>
+      </w:r>
+    </w:p>
+    <w:p>
+      <w:pPr>
+        <w:pStyle w:val="Paragrafoelenco"/>
+        <w:numPr>
+          <w:ilvl w:val="0"/>
+          <w:numId w:val="3"/>
+        </w:numPr>
+        <w:rPr>
+          <w:lang w:val="en-US"/>
+        </w:rPr>
+      </w:pPr>
+      <w:r>
+        <w:rPr>
+          <w:lang w:val="en-US"/>
+        </w:rPr>
+        <w:t>6 credits for other activities (seminars, internships)</w:t>
+      </w:r>
+    </w:p>
+    <w:p>
+      <w:pPr>
+        <w:pStyle w:val="Paragrafoelenco"/>
+        <w:numPr>
+          <w:ilvl w:val="0"/>
+          <w:numId w:val="3"/>
+        </w:numPr>
+        <w:rPr>
+          <w:lang w:val="en-US"/>
+        </w:rPr>
+      </w:pPr>
+      <w:r>
+        <w:rPr>
+          <w:lang w:val="en-US"/>
+        </w:rPr>
+        <w:t>3 credits for English B2 writing/speaking</w:t>
+      </w:r>
+    </w:p>
+    <w:p>
+      <w:pPr>
+        <w:pStyle w:val="Paragrafoelenco"/>
+        <w:numPr>
+          <w:ilvl w:val="0"/>
+          <w:numId w:val="3"/>
+        </w:numPr>
+        <w:rPr>
+          <w:lang w:val="en-US"/>
+        </w:rPr>
+      </w:pPr>
+      <w:r>
+        <w:rPr>
+          <w:lang w:val="en-US"/>
+        </w:rPr>
+        <w:t>33 credits for the master thesis project (one semester approximately)</w:t>
+      </w:r>
+    </w:p>
+    <w:p>
+      <w:pPr>
+        <w:rPr>
+          <w:lang w:val="en-US"/>
+        </w:rPr>
+      </w:pPr>
+    </w:p>
+    <w:p>
+      <w:pPr>
+        <w:rPr>
+          <w:lang w:val="en-US"/>
+        </w:rPr>
+      </w:pPr>
+      <w:r>
+        <w:rPr>
+          <w:lang w:val="en-US"/>
+        </w:rPr>
         <w:br w:type="page"/>
       </w:r>
     </w:p>
@@ -2296,6 +2463,107 @@
         <w:rPr>
           <w:lang w:val="en-US"/>
         </w:rPr>
+        <w:drawing>
+          <wp:inline distT="0" distB="0" distL="0" distR="0" wp14:anchorId="7A422915" wp14:editId="4B284EB9">
+            <wp:extent cx="4164553" cy="2182091"/>
+            <wp:effectExtent l="0" t="0" r="7620" b="8890"/>
+            <wp:docPr id="874108147" name="Immagine 1" descr="Immagine che contiene testo, schermata, Carattere&#10;&#10;Descrizione generata automaticamente"/>
+            <wp:cNvGraphicFramePr>
+              <a:graphicFrameLocks xmlns:a="http://schemas.openxmlformats.org/drawingml/2006/main" noChangeAspect="1"/>
+            </wp:cNvGraphicFramePr>
+            <a:graphic xmlns:a="http://schemas.openxmlformats.org/drawingml/2006/main">
+              <a:graphicData uri="http://schemas.openxmlformats.org/drawingml/2006/picture">
+                <pic:pic xmlns:pic="http://schemas.openxmlformats.org/drawingml/2006/picture">
+                  <pic:nvPicPr>
+                    <pic:cNvPr id="874108147" name="Immagine 1" descr="Immagine che contiene testo, schermata, Carattere&#10;&#10;Descrizione generata automaticamente"/>
+                    <pic:cNvPicPr/>
+                  </pic:nvPicPr>
+                  <pic:blipFill>
+                    <a:blip r:embed="rId32"/>
+                    <a:stretch>
+                      <a:fillRect/>
+                    </a:stretch>
+                  </pic:blipFill>
+                  <pic:spPr>
+                    <a:xfrm>
+                      <a:off x="0" y="0"/>
+                      <a:ext cx="4172913" cy="2186471"/>
+                    </a:xfrm>
+                    <a:prstGeom prst="rect">
+                      <a:avLst/>
+                    </a:prstGeom>
+                  </pic:spPr>
+                </pic:pic>
+              </a:graphicData>
+            </a:graphic>
+          </wp:inline>
+        </w:drawing>
+      </w:r>
+    </w:p>
+    <w:p>
+      <w:pPr>
+        <w:rPr>
+          <w:lang w:val="en-US"/>
+        </w:rPr>
+      </w:pPr>
+      <w:r>
+        <w:rPr>
+          <w:lang w:val="en-US"/>
+        </w:rPr>
+        <w:t>Also, 6 credits of “Other training activities”, with rules listed here:</w:t>
+      </w:r>
+    </w:p>
+    <w:p>
+      <w:pPr>
+        <w:pStyle w:val="Paragrafoelenco"/>
+        <w:numPr>
+          <w:ilvl w:val="0"/>
+          <w:numId w:val="3"/>
+        </w:numPr>
+        <w:rPr>
+          <w:lang w:val="en-US"/>
+        </w:rPr>
+      </w:pPr>
+      <w:hyperlink r:id="rId33" w:history="1">
+        <w:r>
+          <w:rPr>
+            <w:rStyle w:val="Collegamentoipertestuale"/>
+            <w:lang w:val="en-US"/>
+          </w:rPr>
+          <w:t>https://stem.elearning.unipd.it/pluginfile.php/387913/mod_label/intro/Regulations-Other-Activities-Masters-Degree.pdf</w:t>
+        </w:r>
+      </w:hyperlink>
+      <w:r>
+        <w:rPr>
+          <w:lang w:val="en-US"/>
+        </w:rPr>
+        <w:t xml:space="preserve"> </w:t>
+      </w:r>
+    </w:p>
+    <w:p>
+      <w:pPr>
+        <w:rPr>
+          <w:lang w:val="en-US"/>
+        </w:rPr>
+      </w:pPr>
+      <w:r>
+        <w:rPr>
+          <w:lang w:val="en-US"/>
+        </w:rPr>
+        <w:br w:type="page"/>
+      </w:r>
+    </w:p>
+    <w:p>
+      <w:pPr>
+        <w:rPr>
+          <w:lang w:val="en-US"/>
+        </w:rPr>
+      </w:pPr>
+      <w:r>
+        <w:rPr>
+          <w:lang w:val="en-US"/>
+        </w:rPr>
+        <w:lastRenderedPageBreak/>
         <w:t>So, to point this out:</w:t>
       </w:r>
     </w:p>
@@ -2307,14 +2575,80 @@
           <w:numId w:val="1"/>
         </w:numPr>
         <w:rPr>
-          <w:lang w:val="en-US"/>
-        </w:rPr>
-      </w:pPr>
-      <w:r>
-        <w:rPr>
-          <w:lang w:val="en-US"/>
-        </w:rPr>
-        <w:t>4 out of 5 courses of a Major you’re interested in</w:t>
+          <w:b/>
+          <w:bCs/>
+          <w:lang w:val="en-US"/>
+        </w:rPr>
+      </w:pPr>
+      <w:r>
+        <w:rPr>
+          <w:b/>
+          <w:bCs/>
+          <w:lang w:val="en-US"/>
+        </w:rPr>
+        <w:t>Three m</w:t>
+      </w:r>
+      <w:r>
+        <w:rPr>
+          <w:b/>
+          <w:bCs/>
+          <w:lang w:val="en-US"/>
+        </w:rPr>
+        <w:t>andatory courses</w:t>
+      </w:r>
+    </w:p>
+    <w:p>
+      <w:pPr>
+        <w:pStyle w:val="Paragrafoelenco"/>
+        <w:numPr>
+          <w:ilvl w:val="1"/>
+          <w:numId w:val="1"/>
+        </w:numPr>
+        <w:rPr>
+          <w:lang w:val="en-US"/>
+        </w:rPr>
+      </w:pPr>
+      <w:r>
+        <w:rPr>
+          <w:lang w:val="en-US"/>
+        </w:rPr>
+        <w:t>Computability</w:t>
+      </w:r>
+    </w:p>
+    <w:p>
+      <w:pPr>
+        <w:pStyle w:val="Paragrafoelenco"/>
+        <w:numPr>
+          <w:ilvl w:val="1"/>
+          <w:numId w:val="1"/>
+        </w:numPr>
+        <w:rPr>
+          <w:lang w:val="en-US"/>
+        </w:rPr>
+      </w:pPr>
+      <w:r>
+        <w:rPr>
+          <w:lang w:val="en-US"/>
+        </w:rPr>
+        <w:t>Advanced Algorithms</w:t>
+      </w:r>
+    </w:p>
+    <w:p>
+      <w:pPr>
+        <w:pStyle w:val="Paragrafoelenco"/>
+        <w:numPr>
+          <w:ilvl w:val="1"/>
+          <w:numId w:val="1"/>
+        </w:numPr>
+        <w:rPr>
+          <w:lang w:val="en-US"/>
+        </w:rPr>
+      </w:pPr>
+      <w:r>
+        <w:rPr>
+          <w:lang w:val="en-US"/>
+        </w:rPr>
+        <w:t>Economics of Management and Innovation</w:t>
       </w:r>
     </w:p>
     <w:p>
@@ -2330,6 +2664,163 @@
       </w:pPr>
       <w:r>
         <w:rPr>
+          <w:b/>
+          <w:bCs/>
+          <w:lang w:val="en-US"/>
+        </w:rPr>
+        <w:t>7 additional CS courses “caratterizzanti” that need to be chosen</w:t>
+      </w:r>
+    </w:p>
+    <w:p>
+      <w:pPr>
+        <w:rPr>
+          <w:lang w:val="en-US"/>
+        </w:rPr>
+      </w:pPr>
+      <w:r>
+        <w:rPr>
+          <w:lang w:val="en-US"/>
+        </w:rPr>
+        <w:drawing>
+          <wp:inline distT="0" distB="0" distL="0" distR="0" wp14:anchorId="36B0642C" wp14:editId="47F35B4B">
+            <wp:extent cx="2750128" cy="3532910"/>
+            <wp:effectExtent l="0" t="0" r="0" b="0"/>
+            <wp:docPr id="1956264325" name="Immagine 1" descr="Immagine che contiene testo, schermata, Carattere, numero&#10;&#10;Descrizione generata automaticamente"/>
+            <wp:cNvGraphicFramePr>
+              <a:graphicFrameLocks xmlns:a="http://schemas.openxmlformats.org/drawingml/2006/main" noChangeAspect="1"/>
+            </wp:cNvGraphicFramePr>
+            <a:graphic xmlns:a="http://schemas.openxmlformats.org/drawingml/2006/main">
+              <a:graphicData uri="http://schemas.openxmlformats.org/drawingml/2006/picture">
+                <pic:pic xmlns:pic="http://schemas.openxmlformats.org/drawingml/2006/picture">
+                  <pic:nvPicPr>
+                    <pic:cNvPr id="1956264325" name="Immagine 1" descr="Immagine che contiene testo, schermata, Carattere, numero&#10;&#10;Descrizione generata automaticamente"/>
+                    <pic:cNvPicPr/>
+                  </pic:nvPicPr>
+                  <pic:blipFill>
+                    <a:blip r:embed="rId34"/>
+                    <a:stretch>
+                      <a:fillRect/>
+                    </a:stretch>
+                  </pic:blipFill>
+                  <pic:spPr>
+                    <a:xfrm>
+                      <a:off x="0" y="0"/>
+                      <a:ext cx="2759740" cy="3545257"/>
+                    </a:xfrm>
+                    <a:prstGeom prst="rect">
+                      <a:avLst/>
+                    </a:prstGeom>
+                  </pic:spPr>
+                </pic:pic>
+              </a:graphicData>
+            </a:graphic>
+          </wp:inline>
+        </w:drawing>
+      </w:r>
+    </w:p>
+    <w:p>
+      <w:pPr>
+        <w:rPr>
+          <w:lang w:val="en-US"/>
+        </w:rPr>
+      </w:pPr>
+      <w:r>
+        <w:rPr>
+          <w:lang w:val="en-US"/>
+        </w:rPr>
+        <w:t>These ones as said are organized in:</w:t>
+      </w:r>
+    </w:p>
+    <w:p>
+      <w:pPr>
+        <w:rPr>
+          <w:lang w:val="en-US"/>
+        </w:rPr>
+      </w:pPr>
+      <w:r>
+        <w:rPr>
+          <w:lang w:val="en-US"/>
+        </w:rPr>
+        <w:drawing>
+          <wp:inline distT="0" distB="0" distL="0" distR="0" wp14:anchorId="22485357" wp14:editId="71B85417">
+            <wp:extent cx="1717964" cy="1633475"/>
+            <wp:effectExtent l="0" t="0" r="0" b="5080"/>
+            <wp:docPr id="1858138939" name="Immagine 1" descr="Immagine che contiene testo, Carattere, schermata, design&#10;&#10;Descrizione generata automaticamente"/>
+            <wp:cNvGraphicFramePr>
+              <a:graphicFrameLocks xmlns:a="http://schemas.openxmlformats.org/drawingml/2006/main" noChangeAspect="1"/>
+            </wp:cNvGraphicFramePr>
+            <a:graphic xmlns:a="http://schemas.openxmlformats.org/drawingml/2006/main">
+              <a:graphicData uri="http://schemas.openxmlformats.org/drawingml/2006/picture">
+                <pic:pic xmlns:pic="http://schemas.openxmlformats.org/drawingml/2006/picture">
+                  <pic:nvPicPr>
+                    <pic:cNvPr id="1858138939" name="Immagine 1" descr="Immagine che contiene testo, Carattere, schermata, design&#10;&#10;Descrizione generata automaticamente"/>
+                    <pic:cNvPicPr/>
+                  </pic:nvPicPr>
+                  <pic:blipFill>
+                    <a:blip r:embed="rId35"/>
+                    <a:stretch>
+                      <a:fillRect/>
+                    </a:stretch>
+                  </pic:blipFill>
+                  <pic:spPr>
+                    <a:xfrm>
+                      <a:off x="0" y="0"/>
+                      <a:ext cx="1723298" cy="1638547"/>
+                    </a:xfrm>
+                    <a:prstGeom prst="rect">
+                      <a:avLst/>
+                    </a:prstGeom>
+                  </pic:spPr>
+                </pic:pic>
+              </a:graphicData>
+            </a:graphic>
+          </wp:inline>
+        </w:drawing>
+      </w:r>
+    </w:p>
+    <w:p>
+      <w:pPr>
+        <w:pStyle w:val="Paragrafoelenco"/>
+        <w:numPr>
+          <w:ilvl w:val="0"/>
+          <w:numId w:val="1"/>
+        </w:numPr>
+        <w:rPr>
+          <w:lang w:val="en-US"/>
+        </w:rPr>
+      </w:pPr>
+      <w:r>
+        <w:rPr>
+          <w:b/>
+          <w:bCs/>
+          <w:lang w:val="en-US"/>
+        </w:rPr>
+        <w:t>4 out of 5 courses of a Major</w:t>
+      </w:r>
+      <w:r>
+        <w:rPr>
+          <w:lang w:val="en-US"/>
+        </w:rPr>
+        <w:t xml:space="preserve"> you’re interested in</w:t>
+      </w:r>
+    </w:p>
+    <w:p>
+      <w:pPr>
+        <w:pStyle w:val="Paragrafoelenco"/>
+        <w:numPr>
+          <w:ilvl w:val="0"/>
+          <w:numId w:val="1"/>
+        </w:numPr>
+        <w:rPr>
+          <w:b/>
+          <w:bCs/>
+          <w:lang w:val="en-US"/>
+        </w:rPr>
+      </w:pPr>
+      <w:r>
+        <w:rPr>
+          <w:b/>
+          <w:bCs/>
           <w:lang w:val="en-US"/>
         </w:rPr>
         <w:t>One from the “Other elective courses” listed above</w:t>
@@ -2343,14 +2834,18 @@
           <w:numId w:val="1"/>
         </w:numPr>
         <w:rPr>
-          <w:lang w:val="en-US"/>
-        </w:rPr>
-      </w:pPr>
-      <w:r>
-        <w:rPr>
-          <w:lang w:val="en-US"/>
-        </w:rPr>
-        <w:t>Computability</w:t>
+          <w:b/>
+          <w:bCs/>
+          <w:lang w:val="en-US"/>
+        </w:rPr>
+      </w:pPr>
+      <w:r>
+        <w:rPr>
+          <w:b/>
+          <w:bCs/>
+          <w:lang w:val="en-US"/>
+        </w:rPr>
+        <w:t>3 credits of Oral B2</w:t>
       </w:r>
     </w:p>
     <w:p>
@@ -2366,9 +2861,79 @@
       </w:pPr>
       <w:r>
         <w:rPr>
-          <w:lang w:val="en-US"/>
-        </w:rPr>
-        <w:t>Advanced Algorithms</w:t>
+          <w:b/>
+          <w:bCs/>
+          <w:lang w:val="en-US"/>
+        </w:rPr>
+        <w:t>2 free choice courses</w:t>
+      </w:r>
+      <w:r>
+        <w:rPr>
+          <w:lang w:val="en-US"/>
+        </w:rPr>
+        <w:t xml:space="preserve"> from all the </w:t>
+      </w:r>
+      <w:proofErr w:type="gramStart"/>
+      <w:r>
+        <w:rPr>
+          <w:lang w:val="en-US"/>
+        </w:rPr>
+        <w:t>Master’s</w:t>
+      </w:r>
+      <w:proofErr w:type="gramEnd"/>
+      <w:r>
+        <w:rPr>
+          <w:lang w:val="en-US"/>
+        </w:rPr>
+        <w:t xml:space="preserve"> degrees present, including this one of course (can be in Major or Minors, doesn’t matter)</w:t>
+      </w:r>
+    </w:p>
+    <w:p>
+      <w:pPr>
+        <w:rPr>
+          <w:lang w:val="en-US"/>
+        </w:rPr>
+      </w:pPr>
+      <w:r>
+        <w:rPr>
+          <w:lang w:val="en-US"/>
+        </w:rPr>
+        <w:lastRenderedPageBreak/>
+        <w:drawing>
+          <wp:inline distT="0" distB="0" distL="0" distR="0" wp14:anchorId="6A647750" wp14:editId="700A7D77">
+            <wp:extent cx="3941619" cy="2241107"/>
+            <wp:effectExtent l="0" t="0" r="1905" b="6985"/>
+            <wp:docPr id="1236272888" name="Immagine 1" descr="Immagine che contiene testo, schermata, Carattere&#10;&#10;Descrizione generata automaticamente"/>
+            <wp:cNvGraphicFramePr>
+              <a:graphicFrameLocks xmlns:a="http://schemas.openxmlformats.org/drawingml/2006/main" noChangeAspect="1"/>
+            </wp:cNvGraphicFramePr>
+            <a:graphic xmlns:a="http://schemas.openxmlformats.org/drawingml/2006/main">
+              <a:graphicData uri="http://schemas.openxmlformats.org/drawingml/2006/picture">
+                <pic:pic xmlns:pic="http://schemas.openxmlformats.org/drawingml/2006/picture">
+                  <pic:nvPicPr>
+                    <pic:cNvPr id="1236272888" name="Immagine 1" descr="Immagine che contiene testo, schermata, Carattere&#10;&#10;Descrizione generata automaticamente"/>
+                    <pic:cNvPicPr/>
+                  </pic:nvPicPr>
+                  <pic:blipFill>
+                    <a:blip r:embed="rId36"/>
+                    <a:stretch>
+                      <a:fillRect/>
+                    </a:stretch>
+                  </pic:blipFill>
+                  <pic:spPr>
+                    <a:xfrm>
+                      <a:off x="0" y="0"/>
+                      <a:ext cx="3949337" cy="2245495"/>
+                    </a:xfrm>
+                    <a:prstGeom prst="rect">
+                      <a:avLst/>
+                    </a:prstGeom>
+                  </pic:spPr>
+                </pic:pic>
+              </a:graphicData>
+            </a:graphic>
+          </wp:inline>
+        </w:drawing>
       </w:r>
     </w:p>
     <w:p>
@@ -2384,49 +2949,105 @@
       </w:pPr>
       <w:r>
         <w:rPr>
-          <w:lang w:val="en-US"/>
-        </w:rPr>
-        <w:t>Economics of Management and Innovation</w:t>
-      </w:r>
-    </w:p>
-    <w:p>
-      <w:pPr>
-        <w:pStyle w:val="Paragrafoelenco"/>
-        <w:numPr>
-          <w:ilvl w:val="0"/>
-          <w:numId w:val="1"/>
-        </w:numPr>
-        <w:rPr>
-          <w:lang w:val="en-US"/>
-        </w:rPr>
-      </w:pPr>
-      <w:r>
-        <w:rPr>
-          <w:lang w:val="en-US"/>
-        </w:rPr>
-        <w:t xml:space="preserve">2 free choice courses from all the </w:t>
-      </w:r>
-      <w:proofErr w:type="gramStart"/>
-      <w:r>
-        <w:rPr>
-          <w:lang w:val="en-US"/>
-        </w:rPr>
-        <w:t>Master’s</w:t>
-      </w:r>
-      <w:proofErr w:type="gramEnd"/>
-      <w:r>
-        <w:rPr>
-          <w:lang w:val="en-US"/>
-        </w:rPr>
-        <w:t xml:space="preserve"> degrees present, including this one of course (can be in Major or Minors, doesn’t matter)</w:t>
-      </w:r>
-    </w:p>
-    <w:p>
-      <w:pPr>
-        <w:rPr>
-          <w:lang w:val="en-US"/>
-        </w:rPr>
-      </w:pPr>
+          <w:b/>
+          <w:bCs/>
+          <w:lang w:val="en-US"/>
+        </w:rPr>
+        <w:t>6 credits of Other Training Activities</w:t>
+      </w:r>
+      <w:r>
+        <w:rPr>
+          <w:lang w:val="en-US"/>
+        </w:rPr>
+        <w:t>, where the full info can be found here:</w:t>
+      </w:r>
+    </w:p>
+    <w:p>
+      <w:pPr>
+        <w:pStyle w:val="Paragrafoelenco"/>
+        <w:numPr>
+          <w:ilvl w:val="1"/>
+          <w:numId w:val="1"/>
+        </w:numPr>
+        <w:rPr>
+          <w:lang w:val="en-US"/>
+        </w:rPr>
+      </w:pPr>
+      <w:hyperlink r:id="rId37" w:history="1">
+        <w:r>
+          <w:rPr>
+            <w:rStyle w:val="Collegamentoipertestuale"/>
+            <w:lang w:val="en-US"/>
+          </w:rPr>
+          <w:t>https://stem.elearning.unipd.it/course/view.php?id=4297</w:t>
+        </w:r>
+      </w:hyperlink>
+      <w:r>
+        <w:rPr>
+          <w:lang w:val="en-US"/>
+        </w:rPr>
+        <w:t xml:space="preserve"> </w:t>
+      </w:r>
+    </w:p>
+    <w:p>
+      <w:pPr>
+        <w:rPr>
+          <w:lang w:val="en-US"/>
+        </w:rPr>
+      </w:pPr>
+      <w:r>
+        <w:rPr>
+          <w:lang w:val="en-US"/>
+        </w:rPr>
+        <w:t>As a reference from the Welcome Day slides:</w:t>
+      </w:r>
+    </w:p>
+    <w:p>
+      <w:pPr>
+        <w:rPr>
+          <w:lang w:val="en-US"/>
+        </w:rPr>
+      </w:pPr>
+      <w:r>
+        <w:rPr>
+          <w:lang w:val="en-US"/>
+        </w:rPr>
+        <w:drawing>
+          <wp:inline distT="0" distB="0" distL="0" distR="0" wp14:anchorId="5E9B83D4" wp14:editId="4DC04F4C">
+            <wp:extent cx="4786842" cy="2909454"/>
+            <wp:effectExtent l="0" t="0" r="0" b="5715"/>
+            <wp:docPr id="103922840" name="Immagine 1" descr="Immagine che contiene testo, schermata, Carattere&#10;&#10;Descrizione generata automaticamente"/>
+            <wp:cNvGraphicFramePr>
+              <a:graphicFrameLocks xmlns:a="http://schemas.openxmlformats.org/drawingml/2006/main" noChangeAspect="1"/>
+            </wp:cNvGraphicFramePr>
+            <a:graphic xmlns:a="http://schemas.openxmlformats.org/drawingml/2006/main">
+              <a:graphicData uri="http://schemas.openxmlformats.org/drawingml/2006/picture">
+                <pic:pic xmlns:pic="http://schemas.openxmlformats.org/drawingml/2006/picture">
+                  <pic:nvPicPr>
+                    <pic:cNvPr id="103922840" name="Immagine 1" descr="Immagine che contiene testo, schermata, Carattere&#10;&#10;Descrizione generata automaticamente"/>
+                    <pic:cNvPicPr/>
+                  </pic:nvPicPr>
+                  <pic:blipFill>
+                    <a:blip r:embed="rId38"/>
+                    <a:stretch>
+                      <a:fillRect/>
+                    </a:stretch>
+                  </pic:blipFill>
+                  <pic:spPr>
+                    <a:xfrm>
+                      <a:off x="0" y="0"/>
+                      <a:ext cx="4796543" cy="2915350"/>
+                    </a:xfrm>
+                    <a:prstGeom prst="rect">
+                      <a:avLst/>
+                    </a:prstGeom>
+                  </pic:spPr>
+                </pic:pic>
+              </a:graphicData>
+            </a:graphic>
+          </wp:inline>
+        </w:drawing>
+      </w:r>
       <w:r>
         <w:rPr>
           <w:lang w:val="en-US"/>
@@ -2495,7 +3116,7 @@
           <w:lang w:val="en-US"/>
         </w:rPr>
       </w:pPr>
-      <w:hyperlink r:id="rId32" w:history="1">
+      <w:hyperlink r:id="rId39" w:history="1">
         <w:r>
           <w:rPr>
             <w:rStyle w:val="Collegamentoipertestuale"/>
@@ -2543,12 +3164,13 @@
       </w:pPr>
       <w:r>
         <w:rPr>
+          <w:noProof/>
           <w:lang w:val="en-US"/>
         </w:rPr>
         <w:drawing>
-          <wp:inline distT="0" distB="0" distL="0" distR="0" wp14:anchorId="252F9922" wp14:editId="3BD1AA9C">
-            <wp:extent cx="3322599" cy="2684417"/>
-            <wp:effectExtent l="0" t="0" r="0" b="1905"/>
+          <wp:inline distT="0" distB="0" distL="0" distR="0" wp14:anchorId="252F9922" wp14:editId="5C478F2B">
+            <wp:extent cx="2847109" cy="2300255"/>
+            <wp:effectExtent l="0" t="0" r="0" b="5080"/>
             <wp:docPr id="1107980236" name="Immagine 1" descr="Immagine che contiene testo, schermata, Carattere, design&#10;&#10;Descrizione generata automaticamente"/>
             <wp:cNvGraphicFramePr>
               <a:graphicFrameLocks xmlns:a="http://schemas.openxmlformats.org/drawingml/2006/main" noChangeAspect="1"/>
@@ -2561,7 +3183,7 @@
                     <pic:cNvPicPr/>
                   </pic:nvPicPr>
                   <pic:blipFill>
-                    <a:blip r:embed="rId33"/>
+                    <a:blip r:embed="rId40"/>
                     <a:stretch>
                       <a:fillRect/>
                     </a:stretch>
@@ -2569,7 +3191,7 @@
                   <pic:spPr>
                     <a:xfrm>
                       <a:off x="0" y="0"/>
-                      <a:ext cx="3327132" cy="2688079"/>
+                      <a:ext cx="2854722" cy="2306406"/>
                     </a:xfrm>
                     <a:prstGeom prst="rect">
                       <a:avLst/>
@@ -2597,7 +3219,39 @@
         <w:rPr>
           <w:lang w:val="en-US"/>
         </w:rPr>
-        <w:t>For each course, you can have reference from the FIUP group, made for all Computer Science related bachelors and masters here on Telegram:</w:t>
+        <w:t>If you don’t have the Moodle key, ask the teacher, classmates or the Telegram channels</w:t>
+      </w:r>
+    </w:p>
+    <w:p>
+      <w:pPr>
+        <w:pStyle w:val="Paragrafoelenco"/>
+        <w:numPr>
+          <w:ilvl w:val="0"/>
+          <w:numId w:val="1"/>
+        </w:numPr>
+        <w:rPr>
+          <w:lang w:val="en-US"/>
+        </w:rPr>
+      </w:pPr>
+      <w:r>
+        <w:rPr>
+          <w:lang w:val="en-US"/>
+        </w:rPr>
+        <w:t xml:space="preserve">For each course, you can have reference from the FIUP group, made for all Computer Science related bachelors and </w:t>
+      </w:r>
+      <w:proofErr w:type="gramStart"/>
+      <w:r>
+        <w:rPr>
+          <w:lang w:val="en-US"/>
+        </w:rPr>
+        <w:t>masters</w:t>
+      </w:r>
+      <w:proofErr w:type="gramEnd"/>
+      <w:r>
+        <w:rPr>
+          <w:lang w:val="en-US"/>
+        </w:rPr>
+        <w:t xml:space="preserve"> here on Telegram:</w:t>
       </w:r>
     </w:p>
     <w:p>
@@ -2611,7 +3265,7 @@
           <w:lang w:val="en-US"/>
         </w:rPr>
       </w:pPr>
-      <w:hyperlink r:id="rId34" w:history="1">
+      <w:hyperlink r:id="rId41" w:history="1">
         <w:r>
           <w:rPr>
             <w:rStyle w:val="Collegamentoipertestuale"/>
@@ -2642,7 +3296,19 @@
         <w:rPr>
           <w:lang w:val="en-US"/>
         </w:rPr>
-        <w:t>You can also find each course group link from Telegram here:</w:t>
+        <w:t>You can also find each course group link from Telegram here</w:t>
+      </w:r>
+      <w:r>
+        <w:rPr>
+          <w:lang w:val="en-US"/>
+        </w:rPr>
+        <w:t xml:space="preserve"> (some are missing)</w:t>
+      </w:r>
+      <w:r>
+        <w:rPr>
+          <w:lang w:val="en-US"/>
+        </w:rPr>
+        <w:t>:</w:t>
       </w:r>
     </w:p>
     <w:p>
@@ -2656,7 +3322,7 @@
           <w:lang w:val="en-US"/>
         </w:rPr>
       </w:pPr>
-      <w:hyperlink r:id="rId35" w:history="1">
+      <w:hyperlink r:id="rId42" w:history="1">
         <w:r>
           <w:rPr>
             <w:rStyle w:val="Collegamentoipertestuale"/>
@@ -2687,7 +3353,19 @@
         <w:rPr>
           <w:lang w:val="en-US"/>
         </w:rPr>
-        <w:t>We also have a dedicated group here:</w:t>
+        <w:t xml:space="preserve">We also have a dedicated group </w:t>
+      </w:r>
+      <w:r>
+        <w:rPr>
+          <w:lang w:val="en-US"/>
+        </w:rPr>
+        <w:t>from Computer Science (refer here for courses missing)</w:t>
+      </w:r>
+      <w:r>
+        <w:rPr>
+          <w:lang w:val="en-US"/>
+        </w:rPr>
+        <w:t>:</w:t>
       </w:r>
     </w:p>
     <w:p>
@@ -2701,7 +3379,7 @@
           <w:lang w:val="en-US"/>
         </w:rPr>
       </w:pPr>
-      <w:hyperlink r:id="rId36" w:history="1">
+      <w:hyperlink r:id="rId43" w:history="1">
         <w:r>
           <w:rPr>
             <w:rStyle w:val="Collegamentoipertestuale"/>
@@ -2746,7 +3424,7 @@
           <w:lang w:val="en-US"/>
         </w:rPr>
       </w:pPr>
-      <w:hyperlink r:id="rId37" w:history="1">
+      <w:hyperlink r:id="rId44" w:history="1">
         <w:r>
           <w:rPr>
             <w:rStyle w:val="Collegamentoipertestuale"/>
@@ -2809,7 +3487,7 @@
           <w:lang w:val="en-US"/>
         </w:rPr>
       </w:pPr>
-      <w:hyperlink r:id="rId38" w:history="1">
+      <w:hyperlink r:id="rId45" w:history="1">
         <w:r>
           <w:rPr>
             <w:rStyle w:val="Collegamentoipertestuale"/>
@@ -2835,20 +3513,6 @@
         <w:rPr>
           <w:lang w:val="en-US"/>
         </w:rPr>
-        <w:br w:type="page"/>
-      </w:r>
-    </w:p>
-    <w:p>
-      <w:pPr>
-        <w:rPr>
-          <w:lang w:val="en-US"/>
-        </w:rPr>
-      </w:pPr>
-      <w:r>
-        <w:rPr>
-          <w:lang w:val="en-US"/>
-        </w:rPr>
-        <w:lastRenderedPageBreak/>
         <w:t>Other useful things:</w:t>
       </w:r>
     </w:p>
@@ -2921,7 +3585,19 @@
         <w:rPr>
           <w:lang w:val="en-US"/>
         </w:rPr>
-        <w:t>Also visible here for Aule Studio (classrooms made for studying, more information searching for this specific term online):</w:t>
+        <w:t xml:space="preserve">Also visible here for Aule Studio (classrooms made for studying, more </w:t>
+      </w:r>
+      <w:r>
+        <w:rPr>
+          <w:lang w:val="en-US"/>
+        </w:rPr>
+        <w:t>info</w:t>
+      </w:r>
+      <w:r>
+        <w:rPr>
+          <w:lang w:val="en-US"/>
+        </w:rPr>
+        <w:t xml:space="preserve"> online):</w:t>
       </w:r>
     </w:p>
     <w:p>
@@ -2935,7 +3611,7 @@
           <w:lang w:val="en-US"/>
         </w:rPr>
       </w:pPr>
-      <w:hyperlink r:id="rId39" w:history="1">
+      <w:hyperlink r:id="rId46" w:history="1">
         <w:r>
           <w:rPr>
             <w:rStyle w:val="Collegamentoipertestuale"/>
@@ -2974,7 +3650,7 @@
           <w:lang w:val="en-US"/>
         </w:rPr>
       </w:pPr>
-      <w:hyperlink r:id="rId40" w:history="1">
+      <w:hyperlink r:id="rId47" w:history="1">
         <w:r>
           <w:rPr>
             <w:rStyle w:val="Collegamentoipertestuale"/>
@@ -3003,7 +3679,7 @@
           <w:lang w:val="en-US"/>
         </w:rPr>
       </w:pPr>
-      <w:bookmarkStart w:id="3" w:name="_Toc143167326"/>
+      <w:bookmarkStart w:id="3" w:name="_Toc147492630"/>
       <w:r>
         <w:rPr>
           <w:lang w:val="en-US"/>
@@ -3037,7 +3713,7 @@
         </w:rPr>
         <w:t xml:space="preserve">: </w:t>
       </w:r>
-      <w:hyperlink r:id="rId41" w:history="1">
+      <w:hyperlink r:id="rId48" w:history="1">
         <w:r>
           <w:rPr>
             <w:rStyle w:val="Collegamentoipertestuale"/>
@@ -3065,7 +3741,7 @@
         </w:rPr>
         <w:t xml:space="preserve">You can also have a comprehensive view here: </w:t>
       </w:r>
-      <w:hyperlink r:id="rId42" w:history="1">
+      <w:hyperlink r:id="rId49" w:history="1">
         <w:r>
           <w:rPr>
             <w:rStyle w:val="Collegamentoipertestuale"/>
@@ -3141,7 +3817,7 @@
                     <pic:cNvPicPr/>
                   </pic:nvPicPr>
                   <pic:blipFill>
-                    <a:blip r:embed="rId43"/>
+                    <a:blip r:embed="rId50"/>
                     <a:stretch>
                       <a:fillRect/>
                     </a:stretch>
@@ -3189,7 +3865,7 @@
                     <pic:cNvPicPr/>
                   </pic:nvPicPr>
                   <pic:blipFill>
-                    <a:blip r:embed="rId44"/>
+                    <a:blip r:embed="rId51"/>
                     <a:stretch>
                       <a:fillRect/>
                     </a:stretch>
@@ -3220,6 +3896,31 @@
         <w:rPr>
           <w:lang w:val="en-US"/>
         </w:rPr>
+        <w:t xml:space="preserve">There is also an </w:t>
+      </w:r>
+      <w:r>
+        <w:rPr>
+          <w:lang w:val="en-US"/>
+        </w:rPr>
+        <w:t>additional CS course “Advanced topics in Computer Science”</w:t>
+      </w:r>
+      <w:r>
+        <w:rPr>
+          <w:lang w:val="en-US"/>
+        </w:rPr>
+        <w:t>, held by international professors, container for advanced topics and which content changes every year (counts for Other training activities)</w:t>
+      </w:r>
+    </w:p>
+    <w:p>
+      <w:pPr>
+        <w:rPr>
+          <w:lang w:val="en-US"/>
+        </w:rPr>
+      </w:pPr>
+      <w:r>
+        <w:rPr>
+          <w:lang w:val="en-US"/>
+        </w:rPr>
         <w:br w:type="page"/>
       </w:r>
     </w:p>
@@ -3264,7 +3965,7 @@
                     <pic:cNvPicPr/>
                   </pic:nvPicPr>
                   <pic:blipFill>
-                    <a:blip r:embed="rId45"/>
+                    <a:blip r:embed="rId52"/>
                     <a:stretch>
                       <a:fillRect/>
                     </a:stretch>
@@ -3312,7 +4013,7 @@
                     <pic:cNvPicPr/>
                   </pic:nvPicPr>
                   <pic:blipFill>
-                    <a:blip r:embed="rId46"/>
+                    <a:blip r:embed="rId53"/>
                     <a:stretch>
                       <a:fillRect/>
                     </a:stretch>
@@ -3339,6 +4040,198 @@
           <w:lang w:val="en-US"/>
         </w:rPr>
       </w:pPr>
+      <w:r>
+        <w:rPr>
+          <w:lang w:val="en-US"/>
+        </w:rPr>
+        <w:t>It’s advised from the Welcome Day slides to follow this road:</w:t>
+      </w:r>
+    </w:p>
+    <w:p>
+      <w:pPr>
+        <w:pStyle w:val="Paragrafoelenco"/>
+        <w:numPr>
+          <w:ilvl w:val="0"/>
+          <w:numId w:val="3"/>
+        </w:numPr>
+        <w:rPr>
+          <w:lang w:val="en-US"/>
+        </w:rPr>
+      </w:pPr>
+      <w:r>
+        <w:rPr>
+          <w:lang w:val="en-US"/>
+        </w:rPr>
+        <w:t>1</w:t>
+      </w:r>
+      <w:r>
+        <w:rPr>
+          <w:vertAlign w:val="superscript"/>
+          <w:lang w:val="en-US"/>
+        </w:rPr>
+        <w:t>st</w:t>
+      </w:r>
+      <w:r>
+        <w:rPr>
+          <w:lang w:val="en-US"/>
+        </w:rPr>
+        <w:t xml:space="preserve"> year</w:t>
+      </w:r>
+    </w:p>
+    <w:p>
+      <w:pPr>
+        <w:pStyle w:val="Paragrafoelenco"/>
+        <w:numPr>
+          <w:ilvl w:val="1"/>
+          <w:numId w:val="3"/>
+        </w:numPr>
+        <w:rPr>
+          <w:lang w:val="en-US"/>
+        </w:rPr>
+      </w:pPr>
+      <w:r>
+        <w:rPr>
+          <w:lang w:val="en-US"/>
+        </w:rPr>
+        <w:t>1</w:t>
+      </w:r>
+      <w:r>
+        <w:rPr>
+          <w:vertAlign w:val="superscript"/>
+          <w:lang w:val="en-US"/>
+        </w:rPr>
+        <w:t>st</w:t>
+      </w:r>
+      <w:r>
+        <w:rPr>
+          <w:lang w:val="en-US"/>
+        </w:rPr>
+        <w:t xml:space="preserve"> semester (5 courses)</w:t>
+      </w:r>
+    </w:p>
+    <w:p>
+      <w:pPr>
+        <w:pStyle w:val="Paragrafoelenco"/>
+        <w:numPr>
+          <w:ilvl w:val="1"/>
+          <w:numId w:val="3"/>
+        </w:numPr>
+        <w:rPr>
+          <w:lang w:val="en-US"/>
+        </w:rPr>
+      </w:pPr>
+      <w:r>
+        <w:rPr>
+          <w:lang w:val="en-US"/>
+        </w:rPr>
+        <w:t>2</w:t>
+      </w:r>
+      <w:r>
+        <w:rPr>
+          <w:vertAlign w:val="superscript"/>
+          <w:lang w:val="en-US"/>
+        </w:rPr>
+        <w:t>nd</w:t>
+      </w:r>
+      <w:r>
+        <w:rPr>
+          <w:lang w:val="en-US"/>
+        </w:rPr>
+        <w:t xml:space="preserve"> semester (5 courses)</w:t>
+      </w:r>
+    </w:p>
+    <w:p>
+      <w:pPr>
+        <w:pStyle w:val="Paragrafoelenco"/>
+        <w:numPr>
+          <w:ilvl w:val="0"/>
+          <w:numId w:val="3"/>
+        </w:numPr>
+        <w:rPr>
+          <w:lang w:val="en-US"/>
+        </w:rPr>
+      </w:pPr>
+      <w:r>
+        <w:rPr>
+          <w:lang w:val="en-US"/>
+        </w:rPr>
+        <w:t>2</w:t>
+      </w:r>
+      <w:r>
+        <w:rPr>
+          <w:vertAlign w:val="superscript"/>
+          <w:lang w:val="en-US"/>
+        </w:rPr>
+        <w:t>nd</w:t>
+      </w:r>
+      <w:r>
+        <w:rPr>
+          <w:lang w:val="en-US"/>
+        </w:rPr>
+        <w:t xml:space="preserve"> year</w:t>
+      </w:r>
+    </w:p>
+    <w:p>
+      <w:pPr>
+        <w:pStyle w:val="Paragrafoelenco"/>
+        <w:numPr>
+          <w:ilvl w:val="1"/>
+          <w:numId w:val="3"/>
+        </w:numPr>
+        <w:rPr>
+          <w:lang w:val="en-US"/>
+        </w:rPr>
+      </w:pPr>
+      <w:r>
+        <w:rPr>
+          <w:lang w:val="en-US"/>
+        </w:rPr>
+        <w:t>1</w:t>
+      </w:r>
+      <w:r>
+        <w:rPr>
+          <w:vertAlign w:val="superscript"/>
+          <w:lang w:val="en-US"/>
+        </w:rPr>
+        <w:t>st</w:t>
+      </w:r>
+      <w:r>
+        <w:rPr>
+          <w:lang w:val="en-US"/>
+        </w:rPr>
+        <w:t xml:space="preserve"> semester (5 courses)</w:t>
+      </w:r>
+    </w:p>
+    <w:p>
+      <w:pPr>
+        <w:pStyle w:val="Paragrafoelenco"/>
+        <w:numPr>
+          <w:ilvl w:val="1"/>
+          <w:numId w:val="3"/>
+        </w:numPr>
+        <w:rPr>
+          <w:lang w:val="en-US"/>
+        </w:rPr>
+      </w:pPr>
+      <w:r>
+        <w:rPr>
+          <w:lang w:val="en-US"/>
+        </w:rPr>
+        <w:t>2</w:t>
+      </w:r>
+      <w:r>
+        <w:rPr>
+          <w:vertAlign w:val="superscript"/>
+          <w:lang w:val="en-US"/>
+        </w:rPr>
+        <w:t>nd</w:t>
+      </w:r>
+      <w:r>
+        <w:rPr>
+          <w:lang w:val="en-US"/>
+        </w:rPr>
+        <w:t xml:space="preserve"> semester (Master project)</w:t>
+      </w:r>
     </w:p>
     <w:p>
       <w:pPr>
@@ -3364,7 +4257,7 @@
           <w:lang w:val="en-US"/>
         </w:rPr>
       </w:pPr>
-      <w:bookmarkStart w:id="4" w:name="_Toc143167327"/>
+      <w:bookmarkStart w:id="4" w:name="_Toc147492631"/>
       <w:r>
         <w:rPr>
           <w:lang w:val="en-US"/>
@@ -3384,6 +4277,81 @@
         <w:rPr>
           <w:lang w:val="en-US"/>
         </w:rPr>
+        <w:t xml:space="preserve">Reference site: </w:t>
+      </w:r>
+      <w:hyperlink r:id="rId54" w:history="1">
+        <w:r>
+          <w:rPr>
+            <w:rStyle w:val="Collegamentoipertestuale"/>
+            <w:lang w:val="en-US"/>
+          </w:rPr>
+          <w:t>https://www.scienze.unipd.it/en/courses/english-language/master-degree</w:t>
+        </w:r>
+      </w:hyperlink>
+      <w:r>
+        <w:rPr>
+          <w:lang w:val="en-US"/>
+        </w:rPr>
+        <w:t xml:space="preserve"> </w:t>
+      </w:r>
+    </w:p>
+    <w:p>
+      <w:pPr>
+        <w:rPr>
+          <w:lang w:val="en-US"/>
+        </w:rPr>
+      </w:pPr>
+      <w:r>
+        <w:rPr>
+          <w:lang w:val="en-US"/>
+        </w:rPr>
+        <w:drawing>
+          <wp:inline distT="0" distB="0" distL="0" distR="0" wp14:anchorId="518FEB0C" wp14:editId="4A920504">
+            <wp:extent cx="4627419" cy="2186648"/>
+            <wp:effectExtent l="0" t="0" r="1905" b="4445"/>
+            <wp:docPr id="2039455757" name="Immagine 1" descr="Immagine che contiene testo, schermata, Carattere&#10;&#10;Descrizione generata automaticamente"/>
+            <wp:cNvGraphicFramePr>
+              <a:graphicFrameLocks xmlns:a="http://schemas.openxmlformats.org/drawingml/2006/main" noChangeAspect="1"/>
+            </wp:cNvGraphicFramePr>
+            <a:graphic xmlns:a="http://schemas.openxmlformats.org/drawingml/2006/main">
+              <a:graphicData uri="http://schemas.openxmlformats.org/drawingml/2006/picture">
+                <pic:pic xmlns:pic="http://schemas.openxmlformats.org/drawingml/2006/picture">
+                  <pic:nvPicPr>
+                    <pic:cNvPr id="2039455757" name="Immagine 1" descr="Immagine che contiene testo, schermata, Carattere&#10;&#10;Descrizione generata automaticamente"/>
+                    <pic:cNvPicPr/>
+                  </pic:nvPicPr>
+                  <pic:blipFill>
+                    <a:blip r:embed="rId55"/>
+                    <a:stretch>
+                      <a:fillRect/>
+                    </a:stretch>
+                  </pic:blipFill>
+                  <pic:spPr>
+                    <a:xfrm>
+                      <a:off x="0" y="0"/>
+                      <a:ext cx="4639411" cy="2192315"/>
+                    </a:xfrm>
+                    <a:prstGeom prst="rect">
+                      <a:avLst/>
+                    </a:prstGeom>
+                  </pic:spPr>
+                </pic:pic>
+              </a:graphicData>
+            </a:graphic>
+          </wp:inline>
+        </w:drawing>
+      </w:r>
+    </w:p>
+    <w:p>
+      <w:pPr>
+        <w:rPr>
+          <w:lang w:val="en-US"/>
+        </w:rPr>
+      </w:pPr>
+      <w:r>
+        <w:rPr>
+          <w:lang w:val="en-US"/>
+        </w:rPr>
         <w:t>This part is written because of the three credits we must recognize the needed B2 Speaking part. You can take this exam whenever you want.</w:t>
       </w:r>
     </w:p>
@@ -3453,7 +4421,7 @@
         </w:rPr>
         <w:t xml:space="preserve">: </w:t>
       </w:r>
-      <w:hyperlink r:id="rId47" w:history="1">
+      <w:hyperlink r:id="rId56" w:history="1">
         <w:r>
           <w:rPr>
             <w:rStyle w:val="Collegamentoipertestuale"/>
@@ -3481,7 +4449,7 @@
         </w:rPr>
         <w:t xml:space="preserve">Concretely, as said inside: </w:t>
       </w:r>
-      <w:hyperlink r:id="rId48" w:history="1">
+      <w:hyperlink r:id="rId57" w:history="1">
         <w:r>
           <w:rPr>
             <w:rStyle w:val="Collegamentoipertestuale"/>
@@ -3526,7 +4494,7 @@
           <w:lang w:val="en-US"/>
         </w:rPr>
       </w:pPr>
-      <w:hyperlink r:id="rId49" w:history="1">
+      <w:hyperlink r:id="rId58" w:history="1">
         <w:r>
           <w:rPr>
             <w:rStyle w:val="Collegamentoipertestuale"/>
@@ -3571,7 +4539,7 @@
           <w:lang w:val="en-US"/>
         </w:rPr>
       </w:pPr>
-      <w:hyperlink r:id="rId50" w:history="1">
+      <w:hyperlink r:id="rId59" w:history="1">
         <w:r>
           <w:rPr>
             <w:rStyle w:val="Collegamentoipertestuale"/>
@@ -3626,7 +4594,7 @@
                     <pic:cNvPicPr/>
                   </pic:nvPicPr>
                   <pic:blipFill>
-                    <a:blip r:embed="rId51"/>
+                    <a:blip r:embed="rId60"/>
                     <a:stretch>
                       <a:fillRect/>
                     </a:stretch>
@@ -3659,7 +4627,7 @@
         </w:rPr>
         <w:t xml:space="preserve">Inside of: </w:t>
       </w:r>
-      <w:hyperlink r:id="rId52" w:history="1">
+      <w:hyperlink r:id="rId61" w:history="1">
         <w:r>
           <w:rPr>
             <w:rStyle w:val="Collegamentoipertestuale"/>
@@ -3737,7 +4705,7 @@
           <w:lang w:val="en-US"/>
         </w:rPr>
       </w:pPr>
-      <w:bookmarkStart w:id="5" w:name="_Toc143167328"/>
+      <w:bookmarkStart w:id="5" w:name="_Toc147492632"/>
       <w:r>
         <w:rPr>
           <w:lang w:val="en-US"/>
@@ -3782,7 +4750,7 @@
                     <pic:cNvPicPr/>
                   </pic:nvPicPr>
                   <pic:blipFill>
-                    <a:blip r:embed="rId53"/>
+                    <a:blip r:embed="rId62"/>
                     <a:stretch>
                       <a:fillRect/>
                     </a:stretch>
@@ -3824,7 +4792,7 @@
                     <pic:cNvPicPr/>
                   </pic:nvPicPr>
                   <pic:blipFill>
-                    <a:blip r:embed="rId54"/>
+                    <a:blip r:embed="rId63"/>
                     <a:stretch>
                       <a:fillRect/>
                     </a:stretch>
@@ -3901,14 +4869,12 @@
         </w:rPr>
         <w:t xml:space="preserve">The Master Thesis is the concluding activity of the study path. Since it is intended to lead to the realization of a relevant piece of work, it requires the student to work regularly and with limited distractions. For </w:t>
       </w:r>
-      <w:proofErr w:type="gramStart"/>
-      <w:r>
-        <w:rPr>
-          <w:lang w:val="en-US"/>
-        </w:rPr>
-        <w:t>this reasons</w:t>
-      </w:r>
-      <w:proofErr w:type="gramEnd"/>
+      <w:r>
+        <w:rPr>
+          <w:lang w:val="en-US"/>
+        </w:rPr>
+        <w:t>these reasons</w:t>
+      </w:r>
       <w:r>
         <w:rPr>
           <w:lang w:val="en-US"/>
@@ -3928,28 +4894,24 @@
         </w:rPr>
         <w:t xml:space="preserve">When you feel ready to start, the </w:t>
       </w:r>
-      <w:proofErr w:type="spellStart"/>
-      <w:r>
-        <w:rPr>
-          <w:lang w:val="en-US"/>
-        </w:rPr>
-        <w:t>fist</w:t>
-      </w:r>
-      <w:proofErr w:type="spellEnd"/>
+      <w:r>
+        <w:rPr>
+          <w:lang w:val="en-US"/>
+        </w:rPr>
+        <w:t>first</w:t>
+      </w:r>
       <w:r>
         <w:rPr>
           <w:lang w:val="en-US"/>
         </w:rPr>
         <w:t xml:space="preserve"> step consists in finding a supervisor (this applies also to the case in which you might be interested in realising your project in a company). There is no formalized procedure for this: simply contact the professors of the courses that you liked most and/or in the area where you’d like to realise your </w:t>
       </w:r>
-      <w:proofErr w:type="gramStart"/>
-      <w:r>
-        <w:rPr>
-          <w:lang w:val="en-US"/>
-        </w:rPr>
-        <w:t>project, and</w:t>
-      </w:r>
-      <w:proofErr w:type="gramEnd"/>
+      <w:r>
+        <w:rPr>
+          <w:lang w:val="en-US"/>
+        </w:rPr>
+        <w:t>project and</w:t>
+      </w:r>
       <w:r>
         <w:rPr>
           <w:lang w:val="en-US"/>
@@ -4155,7 +5117,7 @@
           <w:lang w:val="en-US"/>
         </w:rPr>
       </w:pPr>
-      <w:hyperlink r:id="rId55" w:history="1">
+      <w:hyperlink r:id="rId64" w:history="1">
         <w:r>
           <w:rPr>
             <w:rStyle w:val="Collegamentoipertestuale"/>
@@ -4409,11 +5371,127 @@
       </w:rPr>
     </w:lvl>
   </w:abstractNum>
+  <w:abstractNum w:abstractNumId="2" w15:restartNumberingAfterBreak="0">
+    <w:nsid w:val="1E597968"/>
+    <w:multiLevelType w:val="hybridMultilevel"/>
+    <w:tmpl w:val="0AAE2D86"/>
+    <w:lvl w:ilvl="0" w:tplc="8B8AD716">
+      <w:start w:val="120"/>
+      <w:numFmt w:val="bullet"/>
+      <w:lvlText w:val="-"/>
+      <w:lvlJc w:val="left"/>
+      <w:pPr>
+        <w:ind w:left="720" w:hanging="360"/>
+      </w:pPr>
+      <w:rPr>
+        <w:rFonts w:ascii="Calibri" w:eastAsiaTheme="minorHAnsi" w:hAnsi="Calibri" w:cs="Calibri" w:hint="default"/>
+      </w:rPr>
+    </w:lvl>
+    <w:lvl w:ilvl="1" w:tplc="04100003">
+      <w:start w:val="1"/>
+      <w:numFmt w:val="bullet"/>
+      <w:lvlText w:val="o"/>
+      <w:lvlJc w:val="left"/>
+      <w:pPr>
+        <w:ind w:left="1440" w:hanging="360"/>
+      </w:pPr>
+      <w:rPr>
+        <w:rFonts w:ascii="Courier New" w:hAnsi="Courier New" w:cs="Courier New" w:hint="default"/>
+      </w:rPr>
+    </w:lvl>
+    <w:lvl w:ilvl="2" w:tplc="04100005" w:tentative="1">
+      <w:start w:val="1"/>
+      <w:numFmt w:val="bullet"/>
+      <w:lvlText w:val=""/>
+      <w:lvlJc w:val="left"/>
+      <w:pPr>
+        <w:ind w:left="2160" w:hanging="360"/>
+      </w:pPr>
+      <w:rPr>
+        <w:rFonts w:ascii="Wingdings" w:hAnsi="Wingdings" w:hint="default"/>
+      </w:rPr>
+    </w:lvl>
+    <w:lvl w:ilvl="3" w:tplc="04100001" w:tentative="1">
+      <w:start w:val="1"/>
+      <w:numFmt w:val="bullet"/>
+      <w:lvlText w:val=""/>
+      <w:lvlJc w:val="left"/>
+      <w:pPr>
+        <w:ind w:left="2880" w:hanging="360"/>
+      </w:pPr>
+      <w:rPr>
+        <w:rFonts w:ascii="Symbol" w:hAnsi="Symbol" w:hint="default"/>
+      </w:rPr>
+    </w:lvl>
+    <w:lvl w:ilvl="4" w:tplc="04100003" w:tentative="1">
+      <w:start w:val="1"/>
+      <w:numFmt w:val="bullet"/>
+      <w:lvlText w:val="o"/>
+      <w:lvlJc w:val="left"/>
+      <w:pPr>
+        <w:ind w:left="3600" w:hanging="360"/>
+      </w:pPr>
+      <w:rPr>
+        <w:rFonts w:ascii="Courier New" w:hAnsi="Courier New" w:cs="Courier New" w:hint="default"/>
+      </w:rPr>
+    </w:lvl>
+    <w:lvl w:ilvl="5" w:tplc="04100005" w:tentative="1">
+      <w:start w:val="1"/>
+      <w:numFmt w:val="bullet"/>
+      <w:lvlText w:val=""/>
+      <w:lvlJc w:val="left"/>
+      <w:pPr>
+        <w:ind w:left="4320" w:hanging="360"/>
+      </w:pPr>
+      <w:rPr>
+        <w:rFonts w:ascii="Wingdings" w:hAnsi="Wingdings" w:hint="default"/>
+      </w:rPr>
+    </w:lvl>
+    <w:lvl w:ilvl="6" w:tplc="04100001" w:tentative="1">
+      <w:start w:val="1"/>
+      <w:numFmt w:val="bullet"/>
+      <w:lvlText w:val=""/>
+      <w:lvlJc w:val="left"/>
+      <w:pPr>
+        <w:ind w:left="5040" w:hanging="360"/>
+      </w:pPr>
+      <w:rPr>
+        <w:rFonts w:ascii="Symbol" w:hAnsi="Symbol" w:hint="default"/>
+      </w:rPr>
+    </w:lvl>
+    <w:lvl w:ilvl="7" w:tplc="04100003" w:tentative="1">
+      <w:start w:val="1"/>
+      <w:numFmt w:val="bullet"/>
+      <w:lvlText w:val="o"/>
+      <w:lvlJc w:val="left"/>
+      <w:pPr>
+        <w:ind w:left="5760" w:hanging="360"/>
+      </w:pPr>
+      <w:rPr>
+        <w:rFonts w:ascii="Courier New" w:hAnsi="Courier New" w:cs="Courier New" w:hint="default"/>
+      </w:rPr>
+    </w:lvl>
+    <w:lvl w:ilvl="8" w:tplc="04100005" w:tentative="1">
+      <w:start w:val="1"/>
+      <w:numFmt w:val="bullet"/>
+      <w:lvlText w:val=""/>
+      <w:lvlJc w:val="left"/>
+      <w:pPr>
+        <w:ind w:left="6480" w:hanging="360"/>
+      </w:pPr>
+      <w:rPr>
+        <w:rFonts w:ascii="Wingdings" w:hAnsi="Wingdings" w:hint="default"/>
+      </w:rPr>
+    </w:lvl>
+  </w:abstractNum>
   <w:num w:numId="1" w16cid:durableId="673143358">
     <w:abstractNumId w:val="0"/>
   </w:num>
   <w:num w:numId="2" w16cid:durableId="745763517">
     <w:abstractNumId w:val="1"/>
+  </w:num>
+  <w:num w:numId="3" w16cid:durableId="555121830">
+    <w:abstractNumId w:val="2"/>
   </w:num>
 </w:numbering>
 </file>
@@ -5146,6 +6224,8 @@
   <w:rsids>
     <w:rsidRoot w:val="002B7C65"/>
     <w:rsid w:val="0007684B"/>
+    <w:rsid w:val="00206107"/>
+    <w:rsid w:val="00246ADD"/>
     <w:rsid w:val="002B7C65"/>
     <w:rsid w:val="00545600"/>
     <w:rsid w:val="00AF449D"/>

</xml_diff>

<commit_message>
Update of many more info
</commit_message>
<xml_diff>
--- a/FAQ Computer Science.docx
+++ b/FAQ Computer Science.docx
@@ -991,15 +991,32 @@
           <w:lang w:val="en-US"/>
         </w:rPr>
       </w:pPr>
-      <w:hyperlink r:id="rId9" w:history="1">
-        <w:r>
-          <w:rPr>
-            <w:rStyle w:val="Collegamentoipertestuale"/>
-            <w:lang w:val="en-US"/>
-          </w:rPr>
-          <w:t>https://informatica.math.unipd.it/en/master.html</w:t>
-        </w:r>
-      </w:hyperlink>
+      <w:r>
+        <w:fldChar w:fldCharType="begin"/>
+      </w:r>
+      <w:r>
+        <w:rPr>
+          <w:lang w:val="en-US"/>
+        </w:rPr>
+        <w:instrText>HYPERLINK "https://informatica.math.unipd.it/en/master.html"</w:instrText>
+      </w:r>
+      <w:r>
+        <w:fldChar w:fldCharType="separate"/>
+      </w:r>
+      <w:r>
+        <w:rPr>
+          <w:rStyle w:val="Collegamentoipertestuale"/>
+          <w:lang w:val="en-US"/>
+        </w:rPr>
+        <w:t>https://informatica.math.unipd.it/en/master.html</w:t>
+      </w:r>
+      <w:r>
+        <w:rPr>
+          <w:rStyle w:val="Collegamentoipertestuale"/>
+          <w:lang w:val="en-US"/>
+        </w:rPr>
+        <w:fldChar w:fldCharType="end"/>
+      </w:r>
       <w:r>
         <w:rPr>
           <w:lang w:val="en-US"/>
@@ -1043,15 +1060,32 @@
           <w:lang w:val="en-US"/>
         </w:rPr>
       </w:pPr>
-      <w:hyperlink r:id="rId10" w:history="1">
-        <w:r>
-          <w:rPr>
-            <w:rStyle w:val="Collegamentoipertestuale"/>
-            <w:lang w:val="en-US"/>
-          </w:rPr>
-          <w:t>https://didattica.unipd.it/didattica/allegati/regolamento/regolamento/1009444.pdf</w:t>
-        </w:r>
-      </w:hyperlink>
+      <w:r>
+        <w:fldChar w:fldCharType="begin"/>
+      </w:r>
+      <w:r>
+        <w:rPr>
+          <w:lang w:val="en-US"/>
+        </w:rPr>
+        <w:instrText>HYPERLINK "https://didattica.unipd.it/didattica/allegati/regolamento/regolamento/1009444.pdf"</w:instrText>
+      </w:r>
+      <w:r>
+        <w:fldChar w:fldCharType="separate"/>
+      </w:r>
+      <w:r>
+        <w:rPr>
+          <w:rStyle w:val="Collegamentoipertestuale"/>
+          <w:lang w:val="en-US"/>
+        </w:rPr>
+        <w:t>https://didattica.unipd.it/didattica/allegati/regolamento/regolamento/1009444.pdf</w:t>
+      </w:r>
+      <w:r>
+        <w:rPr>
+          <w:rStyle w:val="Collegamentoipertestuale"/>
+          <w:lang w:val="en-US"/>
+        </w:rPr>
+        <w:fldChar w:fldCharType="end"/>
+      </w:r>
       <w:r>
         <w:rPr>
           <w:lang w:val="en-US"/>
@@ -1125,7 +1159,7 @@
                     <pic:cNvPicPr/>
                   </pic:nvPicPr>
                   <pic:blipFill>
-                    <a:blip r:embed="rId11"/>
+                    <a:blip r:embed="rId9"/>
                     <a:stretch>
                       <a:fillRect/>
                     </a:stretch>
@@ -1176,15 +1210,32 @@
           <w:lang w:val="en-US"/>
         </w:rPr>
       </w:pPr>
-      <w:hyperlink r:id="rId12" w:history="1">
-        <w:r>
-          <w:rPr>
-            <w:rStyle w:val="Collegamentoipertestuale"/>
-            <w:lang w:val="en-US"/>
-          </w:rPr>
-          <w:t>https://www.unipd.it/ammissioni-scienze-magistrali</w:t>
-        </w:r>
-      </w:hyperlink>
+      <w:r>
+        <w:fldChar w:fldCharType="begin"/>
+      </w:r>
+      <w:r>
+        <w:rPr>
+          <w:lang w:val="en-US"/>
+        </w:rPr>
+        <w:instrText>HYPERLINK "https://www.unipd.it/ammissioni-scienze-magistrali"</w:instrText>
+      </w:r>
+      <w:r>
+        <w:fldChar w:fldCharType="separate"/>
+      </w:r>
+      <w:r>
+        <w:rPr>
+          <w:rStyle w:val="Collegamentoipertestuale"/>
+          <w:lang w:val="en-US"/>
+        </w:rPr>
+        <w:t>https://www.unipd.it/ammissioni-scienze-magistrali</w:t>
+      </w:r>
+      <w:r>
+        <w:rPr>
+          <w:rStyle w:val="Collegamentoipertestuale"/>
+          <w:lang w:val="en-US"/>
+        </w:rPr>
+        <w:fldChar w:fldCharType="end"/>
+      </w:r>
       <w:r>
         <w:rPr>
           <w:lang w:val="en-US"/>
@@ -1228,15 +1279,32 @@
           <w:lang w:val="en-US"/>
         </w:rPr>
       </w:pPr>
-      <w:hyperlink r:id="rId13" w:history="1">
-        <w:r>
-          <w:rPr>
-            <w:rStyle w:val="Collegamentoipertestuale"/>
-            <w:lang w:val="en-US"/>
-          </w:rPr>
-          <w:t>https://didattica.unipd.it/off/2023/LM/SC/SC2598/percorso_formativo.pdf</w:t>
-        </w:r>
-      </w:hyperlink>
+      <w:r>
+        <w:fldChar w:fldCharType="begin"/>
+      </w:r>
+      <w:r>
+        <w:rPr>
+          <w:lang w:val="en-US"/>
+        </w:rPr>
+        <w:instrText>HYPERLINK "https://didattica.unipd.it/off/2023/LM/SC/SC2598/percorso_formativo.pdf"</w:instrText>
+      </w:r>
+      <w:r>
+        <w:fldChar w:fldCharType="separate"/>
+      </w:r>
+      <w:r>
+        <w:rPr>
+          <w:rStyle w:val="Collegamentoipertestuale"/>
+          <w:lang w:val="en-US"/>
+        </w:rPr>
+        <w:t>https://didattica.unipd.it/off/2023/LM/SC/SC2598/percorso_formativo.pdf</w:t>
+      </w:r>
+      <w:r>
+        <w:rPr>
+          <w:rStyle w:val="Collegamentoipertestuale"/>
+          <w:lang w:val="en-US"/>
+        </w:rPr>
+        <w:fldChar w:fldCharType="end"/>
+      </w:r>
       <w:r>
         <w:rPr>
           <w:lang w:val="en-US"/>
@@ -1268,7 +1336,7 @@
           <w:lang w:val="en-US"/>
         </w:rPr>
       </w:pPr>
-      <w:hyperlink r:id="rId14" w:history="1">
+      <w:hyperlink r:id="rId10" w:history="1">
         <w:r>
           <w:rPr>
             <w:rStyle w:val="Collegamentoipertestuale"/>
@@ -1295,15 +1363,32 @@
           <w:lang w:val="en-US"/>
         </w:rPr>
       </w:pPr>
-      <w:hyperlink r:id="rId15" w:history="1">
-        <w:r>
-          <w:rPr>
-            <w:rStyle w:val="Collegamentoipertestuale"/>
-            <w:lang w:val="en-US"/>
-          </w:rPr>
-          <w:t>https://t.me/FIUPd</w:t>
-        </w:r>
-      </w:hyperlink>
+      <w:r>
+        <w:fldChar w:fldCharType="begin"/>
+      </w:r>
+      <w:r>
+        <w:rPr>
+          <w:lang w:val="en-US"/>
+        </w:rPr>
+        <w:instrText>HYPERLINK "https://t.me/FIUPd"</w:instrText>
+      </w:r>
+      <w:r>
+        <w:fldChar w:fldCharType="separate"/>
+      </w:r>
+      <w:r>
+        <w:rPr>
+          <w:rStyle w:val="Collegamentoipertestuale"/>
+          <w:lang w:val="en-US"/>
+        </w:rPr>
+        <w:t>https://t.me/FIUPd</w:t>
+      </w:r>
+      <w:r>
+        <w:rPr>
+          <w:rStyle w:val="Collegamentoipertestuale"/>
+          <w:lang w:val="en-US"/>
+        </w:rPr>
+        <w:fldChar w:fldCharType="end"/>
+      </w:r>
       <w:r>
         <w:rPr>
           <w:lang w:val="en-US"/>
@@ -1347,15 +1432,32 @@
           <w:lang w:val="en-US"/>
         </w:rPr>
       </w:pPr>
-      <w:hyperlink r:id="rId16" w:anchor="c1713" w:history="1">
-        <w:r>
-          <w:rPr>
-            <w:rStyle w:val="Collegamentoipertestuale"/>
-            <w:lang w:val="en-US"/>
-          </w:rPr>
-          <w:t>https://www.scienze.unipd.it/en/courses/english-language/master-degree/2223/#c1713</w:t>
-        </w:r>
-      </w:hyperlink>
+      <w:r>
+        <w:fldChar w:fldCharType="begin"/>
+      </w:r>
+      <w:r>
+        <w:rPr>
+          <w:lang w:val="en-US"/>
+        </w:rPr>
+        <w:instrText>HYPERLINK "https://www.scienze.unipd.it/en/courses/english-language/master-degree/2223/" \l "c1713"</w:instrText>
+      </w:r>
+      <w:r>
+        <w:fldChar w:fldCharType="separate"/>
+      </w:r>
+      <w:r>
+        <w:rPr>
+          <w:rStyle w:val="Collegamentoipertestuale"/>
+          <w:lang w:val="en-US"/>
+        </w:rPr>
+        <w:t>https://www.scienze.unipd.it/en/courses/english-language/master-degree/2223/#c1713</w:t>
+      </w:r>
+      <w:r>
+        <w:rPr>
+          <w:rStyle w:val="Collegamentoipertestuale"/>
+          <w:lang w:val="en-US"/>
+        </w:rPr>
+        <w:fldChar w:fldCharType="end"/>
+      </w:r>
       <w:r>
         <w:rPr>
           <w:lang w:val="en-US"/>
@@ -1403,7 +1505,7 @@
                     <pic:cNvPicPr/>
                   </pic:nvPicPr>
                   <pic:blipFill>
-                    <a:blip r:embed="rId17"/>
+                    <a:blip r:embed="rId11"/>
                     <a:stretch>
                       <a:fillRect/>
                     </a:stretch>
@@ -1487,7 +1589,7 @@
           <w:numId w:val="1"/>
         </w:numPr>
       </w:pPr>
-      <w:hyperlink r:id="rId18" w:history="1">
+      <w:hyperlink r:id="rId12" w:history="1">
         <w:r>
           <w:rPr>
             <w:rStyle w:val="Collegamentoipertestuale"/>
@@ -1513,15 +1615,32 @@
           <w:lang w:val="en-US"/>
         </w:rPr>
       </w:pPr>
-      <w:hyperlink r:id="rId19" w:history="1">
-        <w:r>
-          <w:rPr>
-            <w:rStyle w:val="Collegamentoipertestuale"/>
-            <w:lang w:val="en-US"/>
-          </w:rPr>
-          <w:t>https://www.unipd.it/avvisi-ammissione-lauree-magistrali-inglese</w:t>
-        </w:r>
-      </w:hyperlink>
+      <w:r>
+        <w:fldChar w:fldCharType="begin"/>
+      </w:r>
+      <w:r>
+        <w:rPr>
+          <w:lang w:val="en-US"/>
+        </w:rPr>
+        <w:instrText>HYPERLINK "https://www.unipd.it/avvisi-ammissione-lauree-magistrali-inglese"</w:instrText>
+      </w:r>
+      <w:r>
+        <w:fldChar w:fldCharType="separate"/>
+      </w:r>
+      <w:r>
+        <w:rPr>
+          <w:rStyle w:val="Collegamentoipertestuale"/>
+          <w:lang w:val="en-US"/>
+        </w:rPr>
+        <w:t>https://www.unipd.it/avvisi-ammissione-lauree-magistrali-inglese</w:t>
+      </w:r>
+      <w:r>
+        <w:rPr>
+          <w:rStyle w:val="Collegamentoipertestuale"/>
+          <w:lang w:val="en-US"/>
+        </w:rPr>
+        <w:fldChar w:fldCharType="end"/>
+      </w:r>
       <w:r>
         <w:rPr>
           <w:lang w:val="en-US"/>
@@ -1564,15 +1683,32 @@
           <w:lang w:val="en-US"/>
         </w:rPr>
       </w:pPr>
-      <w:hyperlink r:id="rId20" w:history="1">
-        <w:r>
-          <w:rPr>
-            <w:rStyle w:val="Collegamentoipertestuale"/>
-            <w:lang w:val="en-US"/>
-          </w:rPr>
-          <w:t>https://www.unipd.it/sites/unipd.it/files/2023/2023_Istruzioni_magistrali_V1.pdf</w:t>
-        </w:r>
-      </w:hyperlink>
+      <w:r>
+        <w:fldChar w:fldCharType="begin"/>
+      </w:r>
+      <w:r>
+        <w:rPr>
+          <w:lang w:val="en-US"/>
+        </w:rPr>
+        <w:instrText>HYPERLINK "https://www.unipd.it/sites/unipd.it/files/2023/2023_Istruzioni_magistrali_V1.pdf"</w:instrText>
+      </w:r>
+      <w:r>
+        <w:fldChar w:fldCharType="separate"/>
+      </w:r>
+      <w:r>
+        <w:rPr>
+          <w:rStyle w:val="Collegamentoipertestuale"/>
+          <w:lang w:val="en-US"/>
+        </w:rPr>
+        <w:t>https://www.unipd.it/sites/unipd.it/files/2023/2023_Istruzioni_magistrali_V1.pdf</w:t>
+      </w:r>
+      <w:r>
+        <w:rPr>
+          <w:rStyle w:val="Collegamentoipertestuale"/>
+          <w:lang w:val="en-US"/>
+        </w:rPr>
+        <w:fldChar w:fldCharType="end"/>
+      </w:r>
       <w:r>
         <w:rPr>
           <w:lang w:val="en-US"/>
@@ -1610,15 +1746,32 @@
           <w:lang w:val="en-US"/>
         </w:rPr>
       </w:pPr>
-      <w:hyperlink r:id="rId21" w:history="1">
-        <w:r>
-          <w:rPr>
-            <w:rStyle w:val="Collegamentoipertestuale"/>
-            <w:lang w:val="en-US"/>
-          </w:rPr>
-          <w:t>https://uniweb.unipd.it/Root.do</w:t>
-        </w:r>
-      </w:hyperlink>
+      <w:r>
+        <w:fldChar w:fldCharType="begin"/>
+      </w:r>
+      <w:r>
+        <w:rPr>
+          <w:lang w:val="en-US"/>
+        </w:rPr>
+        <w:instrText>HYPERLINK "https://uniweb.unipd.it/Root.do"</w:instrText>
+      </w:r>
+      <w:r>
+        <w:fldChar w:fldCharType="separate"/>
+      </w:r>
+      <w:r>
+        <w:rPr>
+          <w:rStyle w:val="Collegamentoipertestuale"/>
+          <w:lang w:val="en-US"/>
+        </w:rPr>
+        <w:t>https://uniweb.unipd.it/Root.do</w:t>
+      </w:r>
+      <w:r>
+        <w:rPr>
+          <w:rStyle w:val="Collegamentoipertestuale"/>
+          <w:lang w:val="en-US"/>
+        </w:rPr>
+        <w:fldChar w:fldCharType="end"/>
+      </w:r>
       <w:r>
         <w:rPr>
           <w:lang w:val="en-US"/>
@@ -1709,15 +1862,32 @@
           <w:lang w:val="en-US"/>
         </w:rPr>
       </w:pPr>
-      <w:hyperlink r:id="rId22" w:history="1">
-        <w:r>
-          <w:rPr>
-            <w:rStyle w:val="Collegamentoipertestuale"/>
-            <w:lang w:val="en-US"/>
-          </w:rPr>
-          <w:t>https://www.unipd.it/sites/unipd.it/files/2023/2023_Istruzioni_magistrali_V1.pdf</w:t>
-        </w:r>
-      </w:hyperlink>
+      <w:r>
+        <w:fldChar w:fldCharType="begin"/>
+      </w:r>
+      <w:r>
+        <w:rPr>
+          <w:lang w:val="en-US"/>
+        </w:rPr>
+        <w:instrText>HYPERLINK "https://www.unipd.it/sites/unipd.it/files/2023/2023_Istruzioni_magistrali_V1.pdf"</w:instrText>
+      </w:r>
+      <w:r>
+        <w:fldChar w:fldCharType="separate"/>
+      </w:r>
+      <w:r>
+        <w:rPr>
+          <w:rStyle w:val="Collegamentoipertestuale"/>
+          <w:lang w:val="en-US"/>
+        </w:rPr>
+        <w:t>https://www.unipd.it/sites/unipd.it/files/2023/2023_Istruzioni_magistrali_V1.pdf</w:t>
+      </w:r>
+      <w:r>
+        <w:rPr>
+          <w:rStyle w:val="Collegamentoipertestuale"/>
+          <w:lang w:val="en-US"/>
+        </w:rPr>
+        <w:fldChar w:fldCharType="end"/>
+      </w:r>
       <w:r>
         <w:rPr>
           <w:lang w:val="en-US"/>
@@ -1754,15 +1924,32 @@
           <w:lang w:val="en-US"/>
         </w:rPr>
       </w:pPr>
-      <w:hyperlink r:id="rId23" w:history="1">
-        <w:r>
-          <w:rPr>
-            <w:rStyle w:val="Collegamentoipertestuale"/>
-            <w:lang w:val="en-US"/>
-          </w:rPr>
-          <w:t>https://apex.cca.unipd.it/pls/apex/f?p=272:1:16052251028418:::::&amp;tz=2:00</w:t>
-        </w:r>
-      </w:hyperlink>
+      <w:r>
+        <w:fldChar w:fldCharType="begin"/>
+      </w:r>
+      <w:r>
+        <w:rPr>
+          <w:lang w:val="en-US"/>
+        </w:rPr>
+        <w:instrText>HYPERLINK "https://apex.cca.unipd.it/pls/apex/f?p=272:1:16052251028418:::::&amp;tz=2:00"</w:instrText>
+      </w:r>
+      <w:r>
+        <w:fldChar w:fldCharType="separate"/>
+      </w:r>
+      <w:r>
+        <w:rPr>
+          <w:rStyle w:val="Collegamentoipertestuale"/>
+          <w:lang w:val="en-US"/>
+        </w:rPr>
+        <w:t>https://apex.cca.unipd.it/pls/apex/f?p=272:1:16052251028418:::::&amp;tz=2:00</w:t>
+      </w:r>
+      <w:r>
+        <w:rPr>
+          <w:rStyle w:val="Collegamentoipertestuale"/>
+          <w:lang w:val="en-US"/>
+        </w:rPr>
+        <w:fldChar w:fldCharType="end"/>
+      </w:r>
       <w:r>
         <w:rPr>
           <w:lang w:val="en-US"/>
@@ -1794,15 +1981,32 @@
           <w:lang w:val="en-US"/>
         </w:rPr>
       </w:pPr>
-      <w:hyperlink r:id="rId24" w:history="1">
-        <w:r>
-          <w:rPr>
-            <w:rStyle w:val="Collegamentoipertestuale"/>
-            <w:lang w:val="en-US"/>
-          </w:rPr>
-          <w:t>https://uniweb.unipd.it/Root.do</w:t>
-        </w:r>
-      </w:hyperlink>
+      <w:r>
+        <w:fldChar w:fldCharType="begin"/>
+      </w:r>
+      <w:r>
+        <w:rPr>
+          <w:lang w:val="en-US"/>
+        </w:rPr>
+        <w:instrText>HYPERLINK "https://uniweb.unipd.it/Root.do"</w:instrText>
+      </w:r>
+      <w:r>
+        <w:fldChar w:fldCharType="separate"/>
+      </w:r>
+      <w:r>
+        <w:rPr>
+          <w:rStyle w:val="Collegamentoipertestuale"/>
+          <w:lang w:val="en-US"/>
+        </w:rPr>
+        <w:t>https://uniweb.unipd.it/Root.do</w:t>
+      </w:r>
+      <w:r>
+        <w:rPr>
+          <w:rStyle w:val="Collegamentoipertestuale"/>
+          <w:lang w:val="en-US"/>
+        </w:rPr>
+        <w:fldChar w:fldCharType="end"/>
+      </w:r>
       <w:r>
         <w:rPr>
           <w:lang w:val="en-US"/>
@@ -1869,15 +2073,32 @@
           <w:lang w:val="en-US"/>
         </w:rPr>
       </w:pPr>
-      <w:hyperlink r:id="rId25" w:history="1">
-        <w:r>
-          <w:rPr>
-            <w:rStyle w:val="Collegamentoipertestuale"/>
-            <w:lang w:val="en-US"/>
-          </w:rPr>
-          <w:t>https://www.unipd.it/sites/unipd.it/files/2023/2023_Istruzioni_magistrali_V1.pdf</w:t>
-        </w:r>
-      </w:hyperlink>
+      <w:r>
+        <w:fldChar w:fldCharType="begin"/>
+      </w:r>
+      <w:r>
+        <w:rPr>
+          <w:lang w:val="en-US"/>
+        </w:rPr>
+        <w:instrText>HYPERLINK "https://www.unipd.it/sites/unipd.it/files/2023/2023_Istruzioni_magistrali_V1.pdf"</w:instrText>
+      </w:r>
+      <w:r>
+        <w:fldChar w:fldCharType="separate"/>
+      </w:r>
+      <w:r>
+        <w:rPr>
+          <w:rStyle w:val="Collegamentoipertestuale"/>
+          <w:lang w:val="en-US"/>
+        </w:rPr>
+        <w:t>https://www.unipd.it/sites/unipd.it/files/2023/2023_Istruzioni_magistrali_V1.pdf</w:t>
+      </w:r>
+      <w:r>
+        <w:rPr>
+          <w:rStyle w:val="Collegamentoipertestuale"/>
+          <w:lang w:val="en-US"/>
+        </w:rPr>
+        <w:fldChar w:fldCharType="end"/>
+      </w:r>
       <w:r>
         <w:rPr>
           <w:lang w:val="en-US"/>
@@ -1987,15 +2208,32 @@
           <w:lang w:val="en-US"/>
         </w:rPr>
       </w:pPr>
-      <w:hyperlink r:id="rId26" w:history="1">
-        <w:r>
-          <w:rPr>
-            <w:rStyle w:val="Collegamentoipertestuale"/>
-            <w:lang w:val="en-US"/>
-          </w:rPr>
-          <w:t>https://www.unipd.it/isee</w:t>
-        </w:r>
-      </w:hyperlink>
+      <w:r>
+        <w:fldChar w:fldCharType="begin"/>
+      </w:r>
+      <w:r>
+        <w:rPr>
+          <w:lang w:val="en-US"/>
+        </w:rPr>
+        <w:instrText>HYPERLINK "https://www.unipd.it/isee"</w:instrText>
+      </w:r>
+      <w:r>
+        <w:fldChar w:fldCharType="separate"/>
+      </w:r>
+      <w:r>
+        <w:rPr>
+          <w:rStyle w:val="Collegamentoipertestuale"/>
+          <w:lang w:val="en-US"/>
+        </w:rPr>
+        <w:t>https://www.unipd.it/isee</w:t>
+      </w:r>
+      <w:r>
+        <w:rPr>
+          <w:rStyle w:val="Collegamentoipertestuale"/>
+          <w:lang w:val="en-US"/>
+        </w:rPr>
+        <w:fldChar w:fldCharType="end"/>
+      </w:r>
       <w:r>
         <w:rPr>
           <w:lang w:val="en-US"/>
@@ -2025,7 +2263,7 @@
           <w:numId w:val="1"/>
         </w:numPr>
       </w:pPr>
-      <w:hyperlink r:id="rId27" w:history="1">
+      <w:hyperlink r:id="rId13" w:history="1">
         <w:r>
           <w:rPr>
             <w:rStyle w:val="Collegamentoipertestuale"/>
@@ -2087,15 +2325,32 @@
         </w:rPr>
         <w:t xml:space="preserve">As stated from: </w:t>
       </w:r>
-      <w:hyperlink r:id="rId28" w:history="1">
-        <w:r>
-          <w:rPr>
-            <w:rStyle w:val="Collegamentoipertestuale"/>
-            <w:lang w:val="en-US"/>
-          </w:rPr>
-          <w:t>https://informatica.math.unipd.it/en/master/study-plan/</w:t>
-        </w:r>
-      </w:hyperlink>
+      <w:r>
+        <w:fldChar w:fldCharType="begin"/>
+      </w:r>
+      <w:r>
+        <w:rPr>
+          <w:lang w:val="en-US"/>
+        </w:rPr>
+        <w:instrText>HYPERLINK "https://informatica.math.unipd.it/en/master/study-plan/"</w:instrText>
+      </w:r>
+      <w:r>
+        <w:fldChar w:fldCharType="separate"/>
+      </w:r>
+      <w:r>
+        <w:rPr>
+          <w:rStyle w:val="Collegamentoipertestuale"/>
+          <w:lang w:val="en-US"/>
+        </w:rPr>
+        <w:t>https://informatica.math.unipd.it/en/master/study-plan/</w:t>
+      </w:r>
+      <w:r>
+        <w:rPr>
+          <w:rStyle w:val="Collegamentoipertestuale"/>
+          <w:lang w:val="en-US"/>
+        </w:rPr>
+        <w:fldChar w:fldCharType="end"/>
+      </w:r>
       <w:r>
         <w:rPr>
           <w:lang w:val="en-US"/>
@@ -2142,7 +2397,7 @@
                     <pic:cNvPicPr/>
                   </pic:nvPicPr>
                   <pic:blipFill>
-                    <a:blip r:embed="rId29"/>
+                    <a:blip r:embed="rId14"/>
                     <a:stretch>
                       <a:fillRect/>
                     </a:stretch>
@@ -2190,7 +2445,7 @@
                     <pic:cNvPicPr/>
                   </pic:nvPicPr>
                   <pic:blipFill>
-                    <a:blip r:embed="rId30"/>
+                    <a:blip r:embed="rId15"/>
                     <a:stretch>
                       <a:fillRect/>
                     </a:stretch>
@@ -2221,13 +2476,7 @@
         <w:rPr>
           <w:lang w:val="en-US"/>
         </w:rPr>
-        <w:t>Specifically, l</w:t>
-      </w:r>
-      <w:r>
-        <w:rPr>
-          <w:lang w:val="en-US"/>
-        </w:rPr>
-        <w:t xml:space="preserve">et’s talk about the bureaucratic structure of the Master. We have </w:t>
+        <w:t xml:space="preserve">Specifically, let’s talk about the bureaucratic structure of the Master. We have </w:t>
       </w:r>
       <w:r>
         <w:rPr>
@@ -2432,7 +2681,7 @@
                     <pic:cNvPicPr/>
                   </pic:nvPicPr>
                   <pic:blipFill>
-                    <a:blip r:embed="rId31"/>
+                    <a:blip r:embed="rId16"/>
                     <a:stretch>
                       <a:fillRect/>
                     </a:stretch>
@@ -2461,6 +2710,7 @@
       </w:pPr>
       <w:r>
         <w:rPr>
+          <w:noProof/>
           <w:lang w:val="en-US"/>
         </w:rPr>
         <w:drawing>
@@ -2479,7 +2729,7 @@
                     <pic:cNvPicPr/>
                   </pic:nvPicPr>
                   <pic:blipFill>
-                    <a:blip r:embed="rId32"/>
+                    <a:blip r:embed="rId17"/>
                     <a:stretch>
                       <a:fillRect/>
                     </a:stretch>
@@ -2524,15 +2774,32 @@
           <w:lang w:val="en-US"/>
         </w:rPr>
       </w:pPr>
-      <w:hyperlink r:id="rId33" w:history="1">
-        <w:r>
-          <w:rPr>
-            <w:rStyle w:val="Collegamentoipertestuale"/>
-            <w:lang w:val="en-US"/>
-          </w:rPr>
-          <w:t>https://stem.elearning.unipd.it/pluginfile.php/387913/mod_label/intro/Regulations-Other-Activities-Masters-Degree.pdf</w:t>
-        </w:r>
-      </w:hyperlink>
+      <w:r>
+        <w:fldChar w:fldCharType="begin"/>
+      </w:r>
+      <w:r>
+        <w:rPr>
+          <w:lang w:val="en-US"/>
+        </w:rPr>
+        <w:instrText>HYPERLINK "https://stem.elearning.unipd.it/pluginfile.php/387913/mod_label/intro/Regulations-Other-Activities-Masters-Degree.pdf"</w:instrText>
+      </w:r>
+      <w:r>
+        <w:fldChar w:fldCharType="separate"/>
+      </w:r>
+      <w:r>
+        <w:rPr>
+          <w:rStyle w:val="Collegamentoipertestuale"/>
+          <w:lang w:val="en-US"/>
+        </w:rPr>
+        <w:t>https://stem.elearning.unipd.it/pluginfile.php/387913/mod_label/intro/Regulations-Other-Activities-Masters-Degree.pdf</w:t>
+      </w:r>
+      <w:r>
+        <w:rPr>
+          <w:rStyle w:val="Collegamentoipertestuale"/>
+          <w:lang w:val="en-US"/>
+        </w:rPr>
+        <w:fldChar w:fldCharType="end"/>
+      </w:r>
       <w:r>
         <w:rPr>
           <w:lang w:val="en-US"/>
@@ -2679,6 +2946,7 @@
       </w:pPr>
       <w:r>
         <w:rPr>
+          <w:noProof/>
           <w:lang w:val="en-US"/>
         </w:rPr>
         <w:drawing>
@@ -2697,7 +2965,7 @@
                     <pic:cNvPicPr/>
                   </pic:nvPicPr>
                   <pic:blipFill>
-                    <a:blip r:embed="rId34"/>
+                    <a:blip r:embed="rId18"/>
                     <a:stretch>
                       <a:fillRect/>
                     </a:stretch>
@@ -2739,6 +3007,7 @@
       </w:pPr>
       <w:r>
         <w:rPr>
+          <w:noProof/>
           <w:lang w:val="en-US"/>
         </w:rPr>
         <w:drawing>
@@ -2757,7 +3026,7 @@
                     <pic:cNvPicPr/>
                   </pic:nvPicPr>
                   <pic:blipFill>
-                    <a:blip r:embed="rId35"/>
+                    <a:blip r:embed="rId19"/>
                     <a:stretch>
                       <a:fillRect/>
                     </a:stretch>
@@ -2896,6 +3165,7 @@
       </w:pPr>
       <w:r>
         <w:rPr>
+          <w:noProof/>
           <w:lang w:val="en-US"/>
         </w:rPr>
         <w:lastRenderedPageBreak/>
@@ -2915,7 +3185,7 @@
                     <pic:cNvPicPr/>
                   </pic:nvPicPr>
                   <pic:blipFill>
-                    <a:blip r:embed="rId36"/>
+                    <a:blip r:embed="rId20"/>
                     <a:stretch>
                       <a:fillRect/>
                     </a:stretch>
@@ -2973,15 +3243,32 @@
           <w:lang w:val="en-US"/>
         </w:rPr>
       </w:pPr>
-      <w:hyperlink r:id="rId37" w:history="1">
-        <w:r>
-          <w:rPr>
-            <w:rStyle w:val="Collegamentoipertestuale"/>
-            <w:lang w:val="en-US"/>
-          </w:rPr>
-          <w:t>https://stem.elearning.unipd.it/course/view.php?id=4297</w:t>
-        </w:r>
-      </w:hyperlink>
+      <w:r>
+        <w:fldChar w:fldCharType="begin"/>
+      </w:r>
+      <w:r>
+        <w:rPr>
+          <w:lang w:val="en-US"/>
+        </w:rPr>
+        <w:instrText>HYPERLINK "https://stem.elearning.unipd.it/course/view.php?id=4297"</w:instrText>
+      </w:r>
+      <w:r>
+        <w:fldChar w:fldCharType="separate"/>
+      </w:r>
+      <w:r>
+        <w:rPr>
+          <w:rStyle w:val="Collegamentoipertestuale"/>
+          <w:lang w:val="en-US"/>
+        </w:rPr>
+        <w:t>https://stem.elearning.unipd.it/course/view.php?id=4297</w:t>
+      </w:r>
+      <w:r>
+        <w:rPr>
+          <w:rStyle w:val="Collegamentoipertestuale"/>
+          <w:lang w:val="en-US"/>
+        </w:rPr>
+        <w:fldChar w:fldCharType="end"/>
+      </w:r>
       <w:r>
         <w:rPr>
           <w:lang w:val="en-US"/>
@@ -3010,6 +3297,7 @@
       </w:pPr>
       <w:r>
         <w:rPr>
+          <w:noProof/>
           <w:lang w:val="en-US"/>
         </w:rPr>
         <w:drawing>
@@ -3028,7 +3316,7 @@
                     <pic:cNvPicPr/>
                   </pic:nvPicPr>
                   <pic:blipFill>
-                    <a:blip r:embed="rId38"/>
+                    <a:blip r:embed="rId21"/>
                     <a:stretch>
                       <a:fillRect/>
                     </a:stretch>
@@ -3116,15 +3404,32 @@
           <w:lang w:val="en-US"/>
         </w:rPr>
       </w:pPr>
-      <w:hyperlink r:id="rId39" w:history="1">
-        <w:r>
-          <w:rPr>
-            <w:rStyle w:val="Collegamentoipertestuale"/>
-            <w:lang w:val="en-US"/>
-          </w:rPr>
-          <w:t>https://stem.elearning.unipd.it/course/index.php?categoryid=567</w:t>
-        </w:r>
-      </w:hyperlink>
+      <w:r>
+        <w:fldChar w:fldCharType="begin"/>
+      </w:r>
+      <w:r>
+        <w:rPr>
+          <w:lang w:val="en-US"/>
+        </w:rPr>
+        <w:instrText>HYPERLINK "https://stem.elearning.unipd.it/course/index.php?categoryid=567"</w:instrText>
+      </w:r>
+      <w:r>
+        <w:fldChar w:fldCharType="separate"/>
+      </w:r>
+      <w:r>
+        <w:rPr>
+          <w:rStyle w:val="Collegamentoipertestuale"/>
+          <w:lang w:val="en-US"/>
+        </w:rPr>
+        <w:t>https://stem.elearning.unipd.it/course/index.php?categoryid=567</w:t>
+      </w:r>
+      <w:r>
+        <w:rPr>
+          <w:rStyle w:val="Collegamentoipertestuale"/>
+          <w:lang w:val="en-US"/>
+        </w:rPr>
+        <w:fldChar w:fldCharType="end"/>
+      </w:r>
       <w:r>
         <w:rPr>
           <w:lang w:val="en-US"/>
@@ -3183,7 +3488,7 @@
                     <pic:cNvPicPr/>
                   </pic:nvPicPr>
                   <pic:blipFill>
-                    <a:blip r:embed="rId40"/>
+                    <a:blip r:embed="rId22"/>
                     <a:stretch>
                       <a:fillRect/>
                     </a:stretch>
@@ -3265,7 +3570,7 @@
           <w:lang w:val="en-US"/>
         </w:rPr>
       </w:pPr>
-      <w:hyperlink r:id="rId41" w:history="1">
+      <w:hyperlink r:id="rId23" w:history="1">
         <w:r>
           <w:rPr>
             <w:rStyle w:val="Collegamentoipertestuale"/>
@@ -3322,7 +3627,7 @@
           <w:lang w:val="en-US"/>
         </w:rPr>
       </w:pPr>
-      <w:hyperlink r:id="rId42" w:history="1">
+      <w:hyperlink r:id="rId24" w:history="1">
         <w:r>
           <w:rPr>
             <w:rStyle w:val="Collegamentoipertestuale"/>
@@ -3379,7 +3684,7 @@
           <w:lang w:val="en-US"/>
         </w:rPr>
       </w:pPr>
-      <w:hyperlink r:id="rId43" w:history="1">
+      <w:hyperlink r:id="rId25" w:history="1">
         <w:r>
           <w:rPr>
             <w:rStyle w:val="Collegamentoipertestuale"/>
@@ -3424,7 +3729,7 @@
           <w:lang w:val="en-US"/>
         </w:rPr>
       </w:pPr>
-      <w:hyperlink r:id="rId44" w:history="1">
+      <w:hyperlink r:id="rId26" w:history="1">
         <w:r>
           <w:rPr>
             <w:rStyle w:val="Collegamentoipertestuale"/>
@@ -3487,7 +3792,7 @@
           <w:lang w:val="en-US"/>
         </w:rPr>
       </w:pPr>
-      <w:hyperlink r:id="rId45" w:history="1">
+      <w:hyperlink r:id="rId27" w:history="1">
         <w:r>
           <w:rPr>
             <w:rStyle w:val="Collegamentoipertestuale"/>
@@ -3611,7 +3916,7 @@
           <w:lang w:val="en-US"/>
         </w:rPr>
       </w:pPr>
-      <w:hyperlink r:id="rId46" w:history="1">
+      <w:hyperlink r:id="rId28" w:history="1">
         <w:r>
           <w:rPr>
             <w:rStyle w:val="Collegamentoipertestuale"/>
@@ -3650,7 +3955,7 @@
           <w:lang w:val="en-US"/>
         </w:rPr>
       </w:pPr>
-      <w:hyperlink r:id="rId47" w:history="1">
+      <w:hyperlink r:id="rId29" w:history="1">
         <w:r>
           <w:rPr>
             <w:rStyle w:val="Collegamentoipertestuale"/>
@@ -3713,7 +4018,7 @@
         </w:rPr>
         <w:t xml:space="preserve">: </w:t>
       </w:r>
-      <w:hyperlink r:id="rId48" w:history="1">
+      <w:hyperlink r:id="rId30" w:history="1">
         <w:r>
           <w:rPr>
             <w:rStyle w:val="Collegamentoipertestuale"/>
@@ -3741,7 +4046,7 @@
         </w:rPr>
         <w:t xml:space="preserve">You can also have a comprehensive view here: </w:t>
       </w:r>
-      <w:hyperlink r:id="rId49" w:history="1">
+      <w:hyperlink r:id="rId31" w:history="1">
         <w:r>
           <w:rPr>
             <w:rStyle w:val="Collegamentoipertestuale"/>
@@ -3817,7 +4122,7 @@
                     <pic:cNvPicPr/>
                   </pic:nvPicPr>
                   <pic:blipFill>
-                    <a:blip r:embed="rId50"/>
+                    <a:blip r:embed="rId32"/>
                     <a:stretch>
                       <a:fillRect/>
                     </a:stretch>
@@ -3865,7 +4170,7 @@
                     <pic:cNvPicPr/>
                   </pic:nvPicPr>
                   <pic:blipFill>
-                    <a:blip r:embed="rId51"/>
+                    <a:blip r:embed="rId33"/>
                     <a:stretch>
                       <a:fillRect/>
                     </a:stretch>
@@ -3965,7 +4270,7 @@
                     <pic:cNvPicPr/>
                   </pic:nvPicPr>
                   <pic:blipFill>
-                    <a:blip r:embed="rId52"/>
+                    <a:blip r:embed="rId34"/>
                     <a:stretch>
                       <a:fillRect/>
                     </a:stretch>
@@ -4013,7 +4318,7 @@
                     <pic:cNvPicPr/>
                   </pic:nvPicPr>
                   <pic:blipFill>
-                    <a:blip r:embed="rId53"/>
+                    <a:blip r:embed="rId35"/>
                     <a:stretch>
                       <a:fillRect/>
                     </a:stretch>
@@ -4279,7 +4584,7 @@
         </w:rPr>
         <w:t xml:space="preserve">Reference site: </w:t>
       </w:r>
-      <w:hyperlink r:id="rId54" w:history="1">
+      <w:hyperlink r:id="rId36" w:history="1">
         <w:r>
           <w:rPr>
             <w:rStyle w:val="Collegamentoipertestuale"/>
@@ -4303,6 +4608,7 @@
       </w:pPr>
       <w:r>
         <w:rPr>
+          <w:noProof/>
           <w:lang w:val="en-US"/>
         </w:rPr>
         <w:drawing>
@@ -4321,7 +4627,7 @@
                     <pic:cNvPicPr/>
                   </pic:nvPicPr>
                   <pic:blipFill>
-                    <a:blip r:embed="rId55"/>
+                    <a:blip r:embed="rId37"/>
                     <a:stretch>
                       <a:fillRect/>
                     </a:stretch>
@@ -4421,7 +4727,7 @@
         </w:rPr>
         <w:t xml:space="preserve">: </w:t>
       </w:r>
-      <w:hyperlink r:id="rId56" w:history="1">
+      <w:hyperlink r:id="rId38" w:history="1">
         <w:r>
           <w:rPr>
             <w:rStyle w:val="Collegamentoipertestuale"/>
@@ -4449,7 +4755,7 @@
         </w:rPr>
         <w:t xml:space="preserve">Concretely, as said inside: </w:t>
       </w:r>
-      <w:hyperlink r:id="rId57" w:history="1">
+      <w:hyperlink r:id="rId39" w:history="1">
         <w:r>
           <w:rPr>
             <w:rStyle w:val="Collegamentoipertestuale"/>
@@ -4494,7 +4800,7 @@
           <w:lang w:val="en-US"/>
         </w:rPr>
       </w:pPr>
-      <w:hyperlink r:id="rId58" w:history="1">
+      <w:hyperlink r:id="rId40" w:history="1">
         <w:r>
           <w:rPr>
             <w:rStyle w:val="Collegamentoipertestuale"/>
@@ -4539,7 +4845,7 @@
           <w:lang w:val="en-US"/>
         </w:rPr>
       </w:pPr>
-      <w:hyperlink r:id="rId59" w:history="1">
+      <w:hyperlink r:id="rId41" w:history="1">
         <w:r>
           <w:rPr>
             <w:rStyle w:val="Collegamentoipertestuale"/>
@@ -4594,7 +4900,7 @@
                     <pic:cNvPicPr/>
                   </pic:nvPicPr>
                   <pic:blipFill>
-                    <a:blip r:embed="rId60"/>
+                    <a:blip r:embed="rId42"/>
                     <a:stretch>
                       <a:fillRect/>
                     </a:stretch>
@@ -4627,7 +4933,7 @@
         </w:rPr>
         <w:t xml:space="preserve">Inside of: </w:t>
       </w:r>
-      <w:hyperlink r:id="rId61" w:history="1">
+      <w:hyperlink r:id="rId43" w:history="1">
         <w:r>
           <w:rPr>
             <w:rStyle w:val="Collegamentoipertestuale"/>
@@ -4750,7 +5056,7 @@
                     <pic:cNvPicPr/>
                   </pic:nvPicPr>
                   <pic:blipFill>
-                    <a:blip r:embed="rId62"/>
+                    <a:blip r:embed="rId44"/>
                     <a:stretch>
                       <a:fillRect/>
                     </a:stretch>
@@ -4792,7 +5098,7 @@
                     <pic:cNvPicPr/>
                   </pic:nvPicPr>
                   <pic:blipFill>
-                    <a:blip r:embed="rId63"/>
+                    <a:blip r:embed="rId45"/>
                     <a:stretch>
                       <a:fillRect/>
                     </a:stretch>
@@ -5117,7 +5423,7 @@
           <w:lang w:val="en-US"/>
         </w:rPr>
       </w:pPr>
-      <w:hyperlink r:id="rId64" w:history="1">
+      <w:hyperlink r:id="rId46" w:history="1">
         <w:r>
           <w:rPr>
             <w:rStyle w:val="Collegamentoipertestuale"/>
@@ -6229,6 +6535,7 @@
     <w:rsid w:val="002B7C65"/>
     <w:rsid w:val="00545600"/>
     <w:rsid w:val="00AF449D"/>
+    <w:rsid w:val="00FD025D"/>
   </w:rsids>
   <m:mathPr>
     <m:mathFont m:val="Cambria Math"/>

</xml_diff>